<commit_message>
add api endpoints requirments
</commit_message>
<xml_diff>
--- a/Documentation.docx
+++ b/Documentation.docx
@@ -359,11 +359,7 @@
       <w:r>
         <w:rPr/>
         <w:tab/>
-        <w:t xml:space="preserve">- </w:t>
-      </w:r>
-      <w:r>
-        <w:rPr/>
-        <w:t>Gender</w:t>
+        <w:t>- Gender</w:t>
       </w:r>
     </w:p>
     <w:p>
@@ -599,15 +595,7 @@
       <w:r>
         <w:rPr/>
         <w:tab/>
-        <w:t xml:space="preserve">- He can view his </w:t>
-      </w:r>
-      <w:r>
-        <w:rPr/>
-        <w:t>pets</w:t>
-      </w:r>
-      <w:r>
-        <w:rPr/>
-        <w:t xml:space="preserve"> </w:t>
+        <w:t xml:space="preserve">- He can view his pets </w:t>
       </w:r>
     </w:p>
     <w:p>
@@ -620,15 +608,7 @@
       <w:r>
         <w:rPr/>
         <w:tab/>
-        <w:t xml:space="preserve">- He can view his </w:t>
-      </w:r>
-      <w:r>
-        <w:rPr/>
-        <w:t>posts</w:t>
-      </w:r>
-      <w:r>
-        <w:rPr/>
-        <w:t xml:space="preserve"> </w:t>
+        <w:t xml:space="preserve">- He can view his posts </w:t>
       </w:r>
     </w:p>
     <w:p>
@@ -749,15 +729,7 @@
       </w:pPr>
       <w:r>
         <w:rPr/>
-        <w:t xml:space="preserve">2 - </w:t>
-      </w:r>
-      <w:r>
-        <w:rPr/>
-        <w:t>Pets</w:t>
-      </w:r>
-      <w:r>
-        <w:rPr/>
-        <w:t>:</w:t>
+        <w:t>2 - Pets:</w:t>
       </w:r>
     </w:p>
     <w:p>
@@ -770,15 +742,7 @@
       <w:r>
         <w:rPr/>
         <w:tab/>
-        <w:t xml:space="preserve">- The user can create a </w:t>
-      </w:r>
-      <w:r>
-        <w:rPr/>
-        <w:t>pet object w</w:t>
-      </w:r>
-      <w:r>
-        <w:rPr/>
-        <w:t xml:space="preserve">hich contains: </w:t>
+        <w:t xml:space="preserve">- The user can create a pet object which contains: </w:t>
       </w:r>
     </w:p>
     <w:p>
@@ -792,11 +756,7 @@
         <w:rPr/>
         <w:tab/>
         <w:tab/>
-        <w:t xml:space="preserve">- </w:t>
-      </w:r>
-      <w:r>
-        <w:rPr/>
-        <w:t>Name</w:t>
+        <w:t>- Name</w:t>
       </w:r>
     </w:p>
     <w:p>
@@ -810,15 +770,7 @@
         <w:rPr/>
         <w:tab/>
         <w:tab/>
-        <w:t xml:space="preserve">- </w:t>
-      </w:r>
-      <w:r>
-        <w:rPr/>
-        <w:t>Brief</w:t>
-      </w:r>
-      <w:r>
-        <w:rPr/>
-        <w:t xml:space="preserve"> </w:t>
+        <w:t xml:space="preserve">- Brief </w:t>
       </w:r>
     </w:p>
     <w:p>
@@ -840,14 +792,7 @@
           <w:sz w:val="22"/>
           <w:szCs w:val="22"/>
         </w:rPr>
-        <w:t xml:space="preserve">- </w:t>
-      </w:r>
-      <w:r>
-        <w:rPr>
-          <w:sz w:val="22"/>
-          <w:szCs w:val="22"/>
-        </w:rPr>
-        <w:t>Gender</w:t>
+        <w:t>- Gender</w:t>
       </w:r>
     </w:p>
     <w:p>
@@ -869,14 +814,7 @@
           <w:sz w:val="22"/>
           <w:szCs w:val="22"/>
         </w:rPr>
-        <w:t xml:space="preserve">- </w:t>
-      </w:r>
-      <w:r>
-        <w:rPr>
-          <w:sz w:val="22"/>
-          <w:szCs w:val="22"/>
-        </w:rPr>
-        <w:t>Type: Dog/Cat</w:t>
+        <w:t>- Type: Dog/Cat</w:t>
       </w:r>
     </w:p>
     <w:p>
@@ -898,14 +836,7 @@
           <w:sz w:val="22"/>
           <w:szCs w:val="22"/>
         </w:rPr>
-        <w:t xml:space="preserve">- </w:t>
-      </w:r>
-      <w:r>
-        <w:rPr>
-          <w:sz w:val="22"/>
-          <w:szCs w:val="22"/>
-        </w:rPr>
-        <w:t>Species</w:t>
+        <w:t>- Species</w:t>
       </w:r>
     </w:p>
     <w:p>
@@ -927,14 +858,7 @@
           <w:sz w:val="22"/>
           <w:szCs w:val="22"/>
         </w:rPr>
-        <w:t xml:space="preserve">- </w:t>
-      </w:r>
-      <w:r>
-        <w:rPr>
-          <w:sz w:val="22"/>
-          <w:szCs w:val="22"/>
-        </w:rPr>
-        <w:t>Color</w:t>
+        <w:t>- Color</w:t>
       </w:r>
     </w:p>
     <w:p>
@@ -978,14 +902,7 @@
           <w:sz w:val="22"/>
           <w:szCs w:val="22"/>
         </w:rPr>
-        <w:t xml:space="preserve">- Set start/end time for the </w:t>
-      </w:r>
-      <w:r>
-        <w:rPr>
-          <w:sz w:val="22"/>
-          <w:szCs w:val="22"/>
-        </w:rPr>
-        <w:t>adoption/owning!</w:t>
+        <w:t>- Set start/end time for the adoption/owning!</w:t>
       </w:r>
     </w:p>
     <w:p>
@@ -1007,14 +924,7 @@
           <w:sz w:val="22"/>
           <w:szCs w:val="22"/>
         </w:rPr>
-        <w:t xml:space="preserve">- </w:t>
-      </w:r>
-      <w:r>
-        <w:rPr>
-          <w:sz w:val="22"/>
-          <w:szCs w:val="22"/>
-        </w:rPr>
-        <w:t>Owner</w:t>
+        <w:t>- Owner</w:t>
       </w:r>
     </w:p>
     <w:p>
@@ -1176,11 +1086,7 @@
       </w:pPr>
       <w:r>
         <w:rPr/>
-        <w:t xml:space="preserve">- </w:t>
-      </w:r>
-      <w:r>
-        <w:rPr/>
-        <w:t>User can post about any of his pets</w:t>
+        <w:t>- User can post about any of his pets</w:t>
       </w:r>
     </w:p>
     <w:p>
@@ -1196,11 +1102,7 @@
       </w:pPr>
       <w:r>
         <w:rPr/>
-        <w:t xml:space="preserve">- </w:t>
-      </w:r>
-      <w:r>
-        <w:rPr/>
-        <w:t>A post is made automatically when adopting a new pet or offering a pet for adoption</w:t>
+        <w:t>- A post is made automatically when adopting a new pet or offering a pet for adoption</w:t>
       </w:r>
     </w:p>
     <w:p>
@@ -1213,11 +1115,7 @@
       <w:r>
         <w:rPr/>
         <w:tab/>
-        <w:t xml:space="preserve">- </w:t>
-      </w:r>
-      <w:r>
-        <w:rPr/>
-        <w:t>Comments</w:t>
+        <w:t>- Comments</w:t>
       </w:r>
     </w:p>
     <w:p>
@@ -1243,15 +1141,7 @@
       <w:r>
         <w:rPr/>
         <w:tab/>
-        <w:t xml:space="preserve">- Users can report inappropriate </w:t>
-      </w:r>
-      <w:r>
-        <w:rPr/>
-        <w:t>posts</w:t>
-      </w:r>
-      <w:r>
-        <w:rPr/>
-        <w:t xml:space="preserve"> </w:t>
+        <w:t xml:space="preserve">- Users can report inappropriate posts </w:t>
       </w:r>
     </w:p>
     <w:p>
@@ -1277,23 +1167,7 @@
       <w:r>
         <w:rPr/>
         <w:tab/>
-        <w:t xml:space="preserve">- </w:t>
-      </w:r>
-      <w:r>
-        <w:rPr/>
-        <w:t>post</w:t>
-      </w:r>
-      <w:r>
-        <w:rPr/>
-        <w:t xml:space="preserve"> creator can </w:t>
-      </w:r>
-      <w:r>
-        <w:rPr/>
-        <w:t>delete t</w:t>
-      </w:r>
-      <w:r>
-        <w:rPr/>
-        <w:t xml:space="preserve">he project if the donations are less than 25% of the target </w:t>
+        <w:t xml:space="preserve">- post creator can delete the project if the donations are less than 25% of the target </w:t>
       </w:r>
     </w:p>
     <w:p>
@@ -1492,11 +1366,7 @@
       </w:pPr>
       <w:r>
         <w:rPr/>
-        <w:t xml:space="preserve">App: </w:t>
-      </w:r>
-      <w:r>
-        <w:rPr/>
-        <w:t>Social</w:t>
+        <w:t>App: Social</w:t>
       </w:r>
     </w:p>
     <w:p>
@@ -1537,11 +1407,7 @@
         <w:rPr/>
         <w:tab/>
         <w:tab/>
-        <w:t xml:space="preserve">- </w:t>
-      </w:r>
-      <w:r>
-        <w:rPr/>
-        <w:t>post</w:t>
+        <w:t>- post</w:t>
       </w:r>
     </w:p>
     <w:p>
@@ -1579,14 +1445,7 @@
       <w:r>
         <w:rPr/>
         <w:tab/>
-      </w:r>
-      <w:r>
-        <w:rPr/>
-        <w:t>5</w:t>
-      </w:r>
-      <w:r>
-        <w:rPr/>
-        <w:t xml:space="preserve"> - Report</w:t>
+        <w:t>5 - Report</w:t>
       </w:r>
     </w:p>
     <w:p>
@@ -1614,19 +1473,7 @@
         <w:rPr/>
         <w:tab/>
         <w:tab/>
-        <w:t xml:space="preserve">- </w:t>
-      </w:r>
-      <w:r>
-        <w:rPr/>
-        <w:t>user</w:t>
-      </w:r>
-      <w:r>
-        <w:rPr/>
-        <w:t xml:space="preserve"> / comment / </w:t>
-      </w:r>
-      <w:r>
-        <w:rPr/>
-        <w:t>post</w:t>
+        <w:t>- user / comment / post</w:t>
       </w:r>
     </w:p>
     <w:p>
@@ -3558,11 +3405,7 @@
       </w:pPr>
       <w:r>
         <w:rPr/>
-        <w:t>1 – Build user profile and basic buttons (login page, signup, forgot password page, success [email confirmation needed]</w:t>
-      </w:r>
-      <w:r>
-        <w:rPr/>
-        <w:t>)</w:t>
+        <w:t>1 – Build user profile and basic buttons (login page, signup, forgot password page, success [email confirmation needed])</w:t>
       </w:r>
     </w:p>
     <w:p>
@@ -3585,11 +3428,7 @@
       </w:pPr>
       <w:r>
         <w:rPr/>
-        <w:t xml:space="preserve">2 - </w:t>
-      </w:r>
-      <w:r>
-        <w:rPr/>
-        <w:t>pet page, profile page, )</w:t>
+        <w:t>2 - pet page, profile page, )</w:t>
       </w:r>
     </w:p>
     <w:p>
@@ -3612,11 +3451,7 @@
       </w:pPr>
       <w:r>
         <w:rPr/>
-        <w:t xml:space="preserve">3 </w:t>
-      </w:r>
-      <w:r>
-        <w:rPr/>
-        <w:t>– About us page -  Explore page</w:t>
+        <w:t>3 – About us page -  Explore page</w:t>
       </w:r>
     </w:p>
     <w:p>
@@ -3704,11 +3539,7 @@
       </w:pPr>
       <w:r>
         <w:rPr/>
-        <w:t xml:space="preserve">1 – use Djoser library for user authentication -  users </w:t>
-      </w:r>
-      <w:r>
-        <w:rPr/>
-        <w:t xml:space="preserve">[inherit from djanog.contrib.auth] </w:t>
+        <w:t xml:space="preserve">1 – use Djoser library for user authentication -  users [inherit from djanog.contrib.auth] </w:t>
       </w:r>
     </w:p>
     <w:p>
@@ -3723,11 +3554,7 @@
       </w:pPr>
       <w:r>
         <w:rPr/>
-        <w:t xml:space="preserve">enable user login and signup (very simple) – </w:t>
-      </w:r>
-      <w:r>
-        <w:rPr/>
-        <w:t>tokens XXX</w:t>
+        <w:t>enable user login and signup (very simple) – tokens XXX</w:t>
       </w:r>
     </w:p>
     <w:p>
@@ -3771,11 +3598,7 @@
       </w:pPr>
       <w:r>
         <w:rPr/>
-        <w:t xml:space="preserve">3 -  models for pets and and serializers </w:t>
-      </w:r>
-      <w:r>
-        <w:rPr/>
-        <w:t xml:space="preserve">[using ModelSerializer] - </w:t>
+        <w:t xml:space="preserve">3 -  models for pets and and serializers [using ModelSerializer] - </w:t>
       </w:r>
     </w:p>
     <w:p>
@@ -3799,6 +3622,1720 @@
       </w:pPr>
       <w:r>
         <w:rPr/>
+      </w:r>
+    </w:p>
+    <w:p>
+      <w:pPr>
+        <w:pStyle w:val="LOnormal"/>
+        <w:ind w:hanging="0"/>
+        <w:jc w:val="left"/>
+        <w:rPr/>
+      </w:pPr>
+      <w:r>
+        <w:rPr/>
+      </w:r>
+    </w:p>
+    <w:p>
+      <w:pPr>
+        <w:pStyle w:val="LOnormal"/>
+        <w:ind w:hanging="0"/>
+        <w:jc w:val="both"/>
+        <w:rPr>
+          <w:b/>
+          <w:b/>
+          <w:bCs/>
+          <w:sz w:val="34"/>
+          <w:szCs w:val="22"/>
+          <w:u w:val="single"/>
+        </w:rPr>
+      </w:pPr>
+      <w:r>
+        <w:rPr>
+          <w:b/>
+          <w:bCs/>
+          <w:sz w:val="34"/>
+          <w:szCs w:val="22"/>
+          <w:u w:val="single"/>
+        </w:rPr>
+        <w:t>The required APIs endpoints:</w:t>
+      </w:r>
+    </w:p>
+    <w:p>
+      <w:pPr>
+        <w:pStyle w:val="LOnormal"/>
+        <w:numPr>
+          <w:ilvl w:val="0"/>
+          <w:numId w:val="0"/>
+        </w:numPr>
+        <w:ind w:left="720" w:hanging="0"/>
+        <w:jc w:val="left"/>
+        <w:rPr/>
+      </w:pPr>
+      <w:r>
+        <w:rPr/>
+      </w:r>
+    </w:p>
+    <w:tbl>
+      <w:tblPr>
+        <w:tblW w:w="5000" w:type="pct"/>
+        <w:jc w:val="left"/>
+        <w:tblInd w:w="-5" w:type="dxa"/>
+        <w:tblLayout w:type="fixed"/>
+        <w:tblCellMar>
+          <w:top w:w="55" w:type="dxa"/>
+          <w:left w:w="55" w:type="dxa"/>
+          <w:bottom w:w="55" w:type="dxa"/>
+          <w:right w:w="55" w:type="dxa"/>
+        </w:tblCellMar>
+      </w:tblPr>
+      <w:tblGrid>
+        <w:gridCol w:w="4950"/>
+        <w:gridCol w:w="4410"/>
+      </w:tblGrid>
+      <w:tr>
+        <w:trPr/>
+        <w:tc>
+          <w:tcPr>
+            <w:tcW w:w="4950" w:type="dxa"/>
+            <w:tcBorders>
+              <w:top w:val="single" w:sz="4" w:space="0" w:color="000000"/>
+              <w:left w:val="single" w:sz="4" w:space="0" w:color="000000"/>
+              <w:bottom w:val="single" w:sz="4" w:space="0" w:color="000000"/>
+            </w:tcBorders>
+          </w:tcPr>
+          <w:p>
+            <w:pPr>
+              <w:pStyle w:val="LOnormal"/>
+              <w:jc w:val="left"/>
+              <w:rPr/>
+            </w:pPr>
+            <w:r>
+              <w:rPr/>
+              <w:t>/users/</w:t>
+            </w:r>
+          </w:p>
+        </w:tc>
+        <w:tc>
+          <w:tcPr>
+            <w:tcW w:w="4410" w:type="dxa"/>
+            <w:tcBorders>
+              <w:top w:val="single" w:sz="4" w:space="0" w:color="000000"/>
+              <w:left w:val="single" w:sz="4" w:space="0" w:color="000000"/>
+              <w:bottom w:val="single" w:sz="4" w:space="0" w:color="000000"/>
+              <w:right w:val="single" w:sz="4" w:space="0" w:color="000000"/>
+            </w:tcBorders>
+          </w:tcPr>
+          <w:p>
+            <w:pPr>
+              <w:pStyle w:val="Tabelleninhalt"/>
+              <w:rPr/>
+            </w:pPr>
+            <w:r>
+              <w:rPr/>
+            </w:r>
+          </w:p>
+        </w:tc>
+      </w:tr>
+      <w:tr>
+        <w:trPr/>
+        <w:tc>
+          <w:tcPr>
+            <w:tcW w:w="4950" w:type="dxa"/>
+            <w:tcBorders>
+              <w:left w:val="single" w:sz="4" w:space="0" w:color="000000"/>
+              <w:bottom w:val="single" w:sz="4" w:space="0" w:color="000000"/>
+            </w:tcBorders>
+          </w:tcPr>
+          <w:p>
+            <w:pPr>
+              <w:pStyle w:val="LOnormal"/>
+              <w:jc w:val="left"/>
+              <w:rPr/>
+            </w:pPr>
+            <w:r>
+              <w:rPr/>
+              <w:t>/users/me/</w:t>
+            </w:r>
+          </w:p>
+        </w:tc>
+        <w:tc>
+          <w:tcPr>
+            <w:tcW w:w="4410" w:type="dxa"/>
+            <w:tcBorders>
+              <w:left w:val="single" w:sz="4" w:space="0" w:color="000000"/>
+              <w:bottom w:val="single" w:sz="4" w:space="0" w:color="000000"/>
+              <w:right w:val="single" w:sz="4" w:space="0" w:color="000000"/>
+            </w:tcBorders>
+          </w:tcPr>
+          <w:p>
+            <w:pPr>
+              <w:pStyle w:val="Tabelleninhalt"/>
+              <w:rPr/>
+            </w:pPr>
+            <w:r>
+              <w:rPr/>
+            </w:r>
+          </w:p>
+        </w:tc>
+      </w:tr>
+      <w:tr>
+        <w:trPr/>
+        <w:tc>
+          <w:tcPr>
+            <w:tcW w:w="4950" w:type="dxa"/>
+            <w:tcBorders>
+              <w:left w:val="single" w:sz="4" w:space="0" w:color="000000"/>
+              <w:bottom w:val="single" w:sz="4" w:space="0" w:color="000000"/>
+            </w:tcBorders>
+          </w:tcPr>
+          <w:p>
+            <w:pPr>
+              <w:pStyle w:val="LOnormal"/>
+              <w:jc w:val="left"/>
+              <w:rPr/>
+            </w:pPr>
+            <w:r>
+              <w:rPr/>
+              <w:t>/users/confirm/</w:t>
+            </w:r>
+          </w:p>
+        </w:tc>
+        <w:tc>
+          <w:tcPr>
+            <w:tcW w:w="4410" w:type="dxa"/>
+            <w:tcBorders>
+              <w:left w:val="single" w:sz="4" w:space="0" w:color="000000"/>
+              <w:bottom w:val="single" w:sz="4" w:space="0" w:color="000000"/>
+              <w:right w:val="single" w:sz="4" w:space="0" w:color="000000"/>
+            </w:tcBorders>
+          </w:tcPr>
+          <w:p>
+            <w:pPr>
+              <w:pStyle w:val="Tabelleninhalt"/>
+              <w:rPr/>
+            </w:pPr>
+            <w:r>
+              <w:rPr/>
+            </w:r>
+          </w:p>
+        </w:tc>
+      </w:tr>
+      <w:tr>
+        <w:trPr/>
+        <w:tc>
+          <w:tcPr>
+            <w:tcW w:w="4950" w:type="dxa"/>
+            <w:tcBorders>
+              <w:left w:val="single" w:sz="4" w:space="0" w:color="000000"/>
+              <w:bottom w:val="single" w:sz="4" w:space="0" w:color="000000"/>
+            </w:tcBorders>
+          </w:tcPr>
+          <w:p>
+            <w:pPr>
+              <w:pStyle w:val="LOnormal"/>
+              <w:jc w:val="left"/>
+              <w:rPr/>
+            </w:pPr>
+            <w:r>
+              <w:rPr/>
+              <w:t>/users/resend_activation/</w:t>
+            </w:r>
+          </w:p>
+        </w:tc>
+        <w:tc>
+          <w:tcPr>
+            <w:tcW w:w="4410" w:type="dxa"/>
+            <w:tcBorders>
+              <w:left w:val="single" w:sz="4" w:space="0" w:color="000000"/>
+              <w:bottom w:val="single" w:sz="4" w:space="0" w:color="000000"/>
+              <w:right w:val="single" w:sz="4" w:space="0" w:color="000000"/>
+            </w:tcBorders>
+          </w:tcPr>
+          <w:p>
+            <w:pPr>
+              <w:pStyle w:val="Tabelleninhalt"/>
+              <w:rPr/>
+            </w:pPr>
+            <w:r>
+              <w:rPr/>
+            </w:r>
+          </w:p>
+        </w:tc>
+      </w:tr>
+      <w:tr>
+        <w:trPr/>
+        <w:tc>
+          <w:tcPr>
+            <w:tcW w:w="4950" w:type="dxa"/>
+            <w:tcBorders>
+              <w:left w:val="single" w:sz="4" w:space="0" w:color="000000"/>
+              <w:bottom w:val="single" w:sz="4" w:space="0" w:color="000000"/>
+            </w:tcBorders>
+          </w:tcPr>
+          <w:p>
+            <w:pPr>
+              <w:pStyle w:val="LOnormal"/>
+              <w:jc w:val="left"/>
+              <w:rPr/>
+            </w:pPr>
+            <w:r>
+              <w:rPr/>
+              <w:t>/users/set_password/</w:t>
+            </w:r>
+          </w:p>
+        </w:tc>
+        <w:tc>
+          <w:tcPr>
+            <w:tcW w:w="4410" w:type="dxa"/>
+            <w:tcBorders>
+              <w:left w:val="single" w:sz="4" w:space="0" w:color="000000"/>
+              <w:bottom w:val="single" w:sz="4" w:space="0" w:color="000000"/>
+              <w:right w:val="single" w:sz="4" w:space="0" w:color="000000"/>
+            </w:tcBorders>
+          </w:tcPr>
+          <w:p>
+            <w:pPr>
+              <w:pStyle w:val="Tabelleninhalt"/>
+              <w:rPr/>
+            </w:pPr>
+            <w:r>
+              <w:rPr/>
+            </w:r>
+          </w:p>
+        </w:tc>
+      </w:tr>
+      <w:tr>
+        <w:trPr/>
+        <w:tc>
+          <w:tcPr>
+            <w:tcW w:w="4950" w:type="dxa"/>
+            <w:tcBorders>
+              <w:left w:val="single" w:sz="4" w:space="0" w:color="000000"/>
+              <w:bottom w:val="single" w:sz="4" w:space="0" w:color="000000"/>
+            </w:tcBorders>
+          </w:tcPr>
+          <w:p>
+            <w:pPr>
+              <w:pStyle w:val="LOnormal"/>
+              <w:jc w:val="left"/>
+              <w:rPr/>
+            </w:pPr>
+            <w:r>
+              <w:rPr/>
+              <w:t>/users/reset_password/</w:t>
+            </w:r>
+          </w:p>
+        </w:tc>
+        <w:tc>
+          <w:tcPr>
+            <w:tcW w:w="4410" w:type="dxa"/>
+            <w:tcBorders>
+              <w:left w:val="single" w:sz="4" w:space="0" w:color="000000"/>
+              <w:bottom w:val="single" w:sz="4" w:space="0" w:color="000000"/>
+              <w:right w:val="single" w:sz="4" w:space="0" w:color="000000"/>
+            </w:tcBorders>
+          </w:tcPr>
+          <w:p>
+            <w:pPr>
+              <w:pStyle w:val="Tabelleninhalt"/>
+              <w:rPr/>
+            </w:pPr>
+            <w:r>
+              <w:rPr/>
+            </w:r>
+          </w:p>
+        </w:tc>
+      </w:tr>
+      <w:tr>
+        <w:trPr/>
+        <w:tc>
+          <w:tcPr>
+            <w:tcW w:w="4950" w:type="dxa"/>
+            <w:tcBorders>
+              <w:left w:val="single" w:sz="4" w:space="0" w:color="000000"/>
+              <w:bottom w:val="single" w:sz="4" w:space="0" w:color="000000"/>
+            </w:tcBorders>
+          </w:tcPr>
+          <w:p>
+            <w:pPr>
+              <w:pStyle w:val="LOnormal"/>
+              <w:jc w:val="left"/>
+              <w:rPr/>
+            </w:pPr>
+            <w:r>
+              <w:rPr/>
+              <w:t>/users/reset_password_confirm/</w:t>
+            </w:r>
+          </w:p>
+        </w:tc>
+        <w:tc>
+          <w:tcPr>
+            <w:tcW w:w="4410" w:type="dxa"/>
+            <w:tcBorders>
+              <w:left w:val="single" w:sz="4" w:space="0" w:color="000000"/>
+              <w:bottom w:val="single" w:sz="4" w:space="0" w:color="000000"/>
+              <w:right w:val="single" w:sz="4" w:space="0" w:color="000000"/>
+            </w:tcBorders>
+          </w:tcPr>
+          <w:p>
+            <w:pPr>
+              <w:pStyle w:val="Tabelleninhalt"/>
+              <w:rPr/>
+            </w:pPr>
+            <w:r>
+              <w:rPr/>
+            </w:r>
+          </w:p>
+        </w:tc>
+      </w:tr>
+      <w:tr>
+        <w:trPr/>
+        <w:tc>
+          <w:tcPr>
+            <w:tcW w:w="4950" w:type="dxa"/>
+            <w:tcBorders>
+              <w:left w:val="single" w:sz="4" w:space="0" w:color="000000"/>
+              <w:bottom w:val="single" w:sz="4" w:space="0" w:color="000000"/>
+            </w:tcBorders>
+          </w:tcPr>
+          <w:p>
+            <w:pPr>
+              <w:pStyle w:val="LOnormal"/>
+              <w:jc w:val="left"/>
+              <w:rPr/>
+            </w:pPr>
+            <w:r>
+              <w:rPr/>
+              <w:t>/users/set_username/</w:t>
+            </w:r>
+          </w:p>
+        </w:tc>
+        <w:tc>
+          <w:tcPr>
+            <w:tcW w:w="4410" w:type="dxa"/>
+            <w:tcBorders>
+              <w:left w:val="single" w:sz="4" w:space="0" w:color="000000"/>
+              <w:bottom w:val="single" w:sz="4" w:space="0" w:color="000000"/>
+              <w:right w:val="single" w:sz="4" w:space="0" w:color="000000"/>
+            </w:tcBorders>
+          </w:tcPr>
+          <w:p>
+            <w:pPr>
+              <w:pStyle w:val="Tabelleninhalt"/>
+              <w:rPr/>
+            </w:pPr>
+            <w:r>
+              <w:rPr/>
+            </w:r>
+          </w:p>
+        </w:tc>
+      </w:tr>
+      <w:tr>
+        <w:trPr/>
+        <w:tc>
+          <w:tcPr>
+            <w:tcW w:w="4950" w:type="dxa"/>
+            <w:tcBorders>
+              <w:left w:val="single" w:sz="4" w:space="0" w:color="000000"/>
+              <w:bottom w:val="single" w:sz="4" w:space="0" w:color="000000"/>
+            </w:tcBorders>
+          </w:tcPr>
+          <w:p>
+            <w:pPr>
+              <w:pStyle w:val="LOnormal"/>
+              <w:jc w:val="left"/>
+              <w:rPr/>
+            </w:pPr>
+            <w:r>
+              <w:rPr/>
+              <w:t>/users/reset_username/</w:t>
+            </w:r>
+          </w:p>
+        </w:tc>
+        <w:tc>
+          <w:tcPr>
+            <w:tcW w:w="4410" w:type="dxa"/>
+            <w:tcBorders>
+              <w:left w:val="single" w:sz="4" w:space="0" w:color="000000"/>
+              <w:bottom w:val="single" w:sz="4" w:space="0" w:color="000000"/>
+              <w:right w:val="single" w:sz="4" w:space="0" w:color="000000"/>
+            </w:tcBorders>
+          </w:tcPr>
+          <w:p>
+            <w:pPr>
+              <w:pStyle w:val="Tabelleninhalt"/>
+              <w:rPr/>
+            </w:pPr>
+            <w:r>
+              <w:rPr/>
+            </w:r>
+          </w:p>
+        </w:tc>
+      </w:tr>
+      <w:tr>
+        <w:trPr/>
+        <w:tc>
+          <w:tcPr>
+            <w:tcW w:w="4950" w:type="dxa"/>
+            <w:tcBorders>
+              <w:left w:val="single" w:sz="4" w:space="0" w:color="000000"/>
+              <w:bottom w:val="single" w:sz="4" w:space="0" w:color="000000"/>
+            </w:tcBorders>
+          </w:tcPr>
+          <w:p>
+            <w:pPr>
+              <w:pStyle w:val="LOnormal"/>
+              <w:jc w:val="left"/>
+              <w:rPr/>
+            </w:pPr>
+            <w:r>
+              <w:rPr/>
+              <w:t>/users/reset_username_confirm/</w:t>
+            </w:r>
+          </w:p>
+        </w:tc>
+        <w:tc>
+          <w:tcPr>
+            <w:tcW w:w="4410" w:type="dxa"/>
+            <w:tcBorders>
+              <w:left w:val="single" w:sz="4" w:space="0" w:color="000000"/>
+              <w:bottom w:val="single" w:sz="4" w:space="0" w:color="000000"/>
+              <w:right w:val="single" w:sz="4" w:space="0" w:color="000000"/>
+            </w:tcBorders>
+          </w:tcPr>
+          <w:p>
+            <w:pPr>
+              <w:pStyle w:val="Tabelleninhalt"/>
+              <w:rPr/>
+            </w:pPr>
+            <w:r>
+              <w:rPr/>
+            </w:r>
+          </w:p>
+        </w:tc>
+      </w:tr>
+      <w:tr>
+        <w:trPr/>
+        <w:tc>
+          <w:tcPr>
+            <w:tcW w:w="4950" w:type="dxa"/>
+            <w:tcBorders>
+              <w:left w:val="single" w:sz="4" w:space="0" w:color="000000"/>
+              <w:bottom w:val="single" w:sz="4" w:space="0" w:color="000000"/>
+            </w:tcBorders>
+          </w:tcPr>
+          <w:p>
+            <w:pPr>
+              <w:pStyle w:val="LOnormal"/>
+              <w:jc w:val="left"/>
+              <w:rPr/>
+            </w:pPr>
+            <w:r>
+              <w:rPr/>
+              <w:t>/token/login/ (Token Based Authentication)</w:t>
+            </w:r>
+          </w:p>
+        </w:tc>
+        <w:tc>
+          <w:tcPr>
+            <w:tcW w:w="4410" w:type="dxa"/>
+            <w:tcBorders>
+              <w:left w:val="single" w:sz="4" w:space="0" w:color="000000"/>
+              <w:bottom w:val="single" w:sz="4" w:space="0" w:color="000000"/>
+              <w:right w:val="single" w:sz="4" w:space="0" w:color="000000"/>
+            </w:tcBorders>
+          </w:tcPr>
+          <w:p>
+            <w:pPr>
+              <w:pStyle w:val="Tabelleninhalt"/>
+              <w:rPr/>
+            </w:pPr>
+            <w:r>
+              <w:rPr/>
+            </w:r>
+          </w:p>
+        </w:tc>
+      </w:tr>
+      <w:tr>
+        <w:trPr/>
+        <w:tc>
+          <w:tcPr>
+            <w:tcW w:w="4950" w:type="dxa"/>
+            <w:tcBorders>
+              <w:left w:val="single" w:sz="4" w:space="0" w:color="000000"/>
+              <w:bottom w:val="single" w:sz="4" w:space="0" w:color="000000"/>
+            </w:tcBorders>
+          </w:tcPr>
+          <w:p>
+            <w:pPr>
+              <w:pStyle w:val="LOnormal"/>
+              <w:jc w:val="left"/>
+              <w:rPr/>
+            </w:pPr>
+            <w:r>
+              <w:rPr/>
+              <w:t>/token/logout/ (Token Based Authentication)</w:t>
+            </w:r>
+          </w:p>
+        </w:tc>
+        <w:tc>
+          <w:tcPr>
+            <w:tcW w:w="4410" w:type="dxa"/>
+            <w:tcBorders>
+              <w:left w:val="single" w:sz="4" w:space="0" w:color="000000"/>
+              <w:bottom w:val="single" w:sz="4" w:space="0" w:color="000000"/>
+              <w:right w:val="single" w:sz="4" w:space="0" w:color="000000"/>
+            </w:tcBorders>
+          </w:tcPr>
+          <w:p>
+            <w:pPr>
+              <w:pStyle w:val="Tabelleninhalt"/>
+              <w:rPr/>
+            </w:pPr>
+            <w:r>
+              <w:rPr/>
+            </w:r>
+          </w:p>
+        </w:tc>
+      </w:tr>
+      <w:tr>
+        <w:trPr/>
+        <w:tc>
+          <w:tcPr>
+            <w:tcW w:w="4950" w:type="dxa"/>
+            <w:tcBorders>
+              <w:left w:val="single" w:sz="4" w:space="0" w:color="000000"/>
+              <w:bottom w:val="single" w:sz="4" w:space="0" w:color="000000"/>
+            </w:tcBorders>
+          </w:tcPr>
+          <w:p>
+            <w:pPr>
+              <w:pStyle w:val="LOnormal"/>
+              <w:jc w:val="left"/>
+              <w:rPr/>
+            </w:pPr>
+            <w:r>
+              <w:rPr/>
+              <w:t>/jwt/create/ (</w:t>
+            </w:r>
+            <w:r>
+              <w:rPr/>
+              <w:t xml:space="preserve">JWT </w:t>
+            </w:r>
+            <w:r>
+              <w:rPr/>
+              <w:t>Authentication)</w:t>
+            </w:r>
+          </w:p>
+        </w:tc>
+        <w:tc>
+          <w:tcPr>
+            <w:tcW w:w="4410" w:type="dxa"/>
+            <w:tcBorders>
+              <w:left w:val="single" w:sz="4" w:space="0" w:color="000000"/>
+              <w:bottom w:val="single" w:sz="4" w:space="0" w:color="000000"/>
+              <w:right w:val="single" w:sz="4" w:space="0" w:color="000000"/>
+            </w:tcBorders>
+          </w:tcPr>
+          <w:p>
+            <w:pPr>
+              <w:pStyle w:val="Tabelleninhalt"/>
+              <w:rPr/>
+            </w:pPr>
+            <w:r>
+              <w:rPr/>
+            </w:r>
+          </w:p>
+        </w:tc>
+      </w:tr>
+      <w:tr>
+        <w:trPr/>
+        <w:tc>
+          <w:tcPr>
+            <w:tcW w:w="4950" w:type="dxa"/>
+            <w:tcBorders>
+              <w:left w:val="single" w:sz="4" w:space="0" w:color="000000"/>
+              <w:bottom w:val="single" w:sz="4" w:space="0" w:color="000000"/>
+            </w:tcBorders>
+          </w:tcPr>
+          <w:p>
+            <w:pPr>
+              <w:pStyle w:val="LOnormal"/>
+              <w:jc w:val="left"/>
+              <w:rPr/>
+            </w:pPr>
+            <w:r>
+              <w:rPr/>
+              <w:t>/jwt/refresh/ (J</w:t>
+            </w:r>
+            <w:r>
+              <w:rPr/>
+              <w:t xml:space="preserve">WT </w:t>
+            </w:r>
+            <w:r>
+              <w:rPr/>
+              <w:t>Authentication)</w:t>
+            </w:r>
+          </w:p>
+        </w:tc>
+        <w:tc>
+          <w:tcPr>
+            <w:tcW w:w="4410" w:type="dxa"/>
+            <w:tcBorders>
+              <w:left w:val="single" w:sz="4" w:space="0" w:color="000000"/>
+              <w:bottom w:val="single" w:sz="4" w:space="0" w:color="000000"/>
+              <w:right w:val="single" w:sz="4" w:space="0" w:color="000000"/>
+            </w:tcBorders>
+          </w:tcPr>
+          <w:p>
+            <w:pPr>
+              <w:pStyle w:val="Tabelleninhalt"/>
+              <w:rPr/>
+            </w:pPr>
+            <w:r>
+              <w:rPr/>
+            </w:r>
+          </w:p>
+        </w:tc>
+      </w:tr>
+      <w:tr>
+        <w:trPr/>
+        <w:tc>
+          <w:tcPr>
+            <w:tcW w:w="4950" w:type="dxa"/>
+            <w:tcBorders>
+              <w:left w:val="single" w:sz="4" w:space="0" w:color="000000"/>
+              <w:bottom w:val="single" w:sz="4" w:space="0" w:color="000000"/>
+            </w:tcBorders>
+          </w:tcPr>
+          <w:p>
+            <w:pPr>
+              <w:pStyle w:val="LOnormal"/>
+              <w:jc w:val="left"/>
+              <w:rPr/>
+            </w:pPr>
+            <w:r>
+              <w:rPr/>
+              <w:t>/jwt/verify/ (J</w:t>
+            </w:r>
+            <w:r>
+              <w:rPr/>
+              <w:t xml:space="preserve">WT </w:t>
+            </w:r>
+            <w:r>
+              <w:rPr/>
+              <w:t>Authentication)</w:t>
+            </w:r>
+          </w:p>
+        </w:tc>
+        <w:tc>
+          <w:tcPr>
+            <w:tcW w:w="4410" w:type="dxa"/>
+            <w:tcBorders>
+              <w:left w:val="single" w:sz="4" w:space="0" w:color="000000"/>
+              <w:bottom w:val="single" w:sz="4" w:space="0" w:color="000000"/>
+              <w:right w:val="single" w:sz="4" w:space="0" w:color="000000"/>
+            </w:tcBorders>
+          </w:tcPr>
+          <w:p>
+            <w:pPr>
+              <w:pStyle w:val="Tabelleninhalt"/>
+              <w:rPr/>
+            </w:pPr>
+            <w:r>
+              <w:rPr/>
+            </w:r>
+          </w:p>
+        </w:tc>
+      </w:tr>
+      <w:tr>
+        <w:trPr/>
+        <w:tc>
+          <w:tcPr>
+            <w:tcW w:w="4950" w:type="dxa"/>
+            <w:tcBorders>
+              <w:left w:val="single" w:sz="4" w:space="0" w:color="000000"/>
+              <w:bottom w:val="single" w:sz="4" w:space="0" w:color="000000"/>
+            </w:tcBorders>
+          </w:tcPr>
+          <w:p>
+            <w:pPr>
+              <w:pStyle w:val="LOnormal"/>
+              <w:jc w:val="left"/>
+              <w:rPr/>
+            </w:pPr>
+            <w:r>
+              <w:rPr/>
+            </w:r>
+          </w:p>
+        </w:tc>
+        <w:tc>
+          <w:tcPr>
+            <w:tcW w:w="4410" w:type="dxa"/>
+            <w:tcBorders>
+              <w:left w:val="single" w:sz="4" w:space="0" w:color="000000"/>
+              <w:bottom w:val="single" w:sz="4" w:space="0" w:color="000000"/>
+              <w:right w:val="single" w:sz="4" w:space="0" w:color="000000"/>
+            </w:tcBorders>
+          </w:tcPr>
+          <w:p>
+            <w:pPr>
+              <w:pStyle w:val="Tabelleninhalt"/>
+              <w:rPr/>
+            </w:pPr>
+            <w:r>
+              <w:rPr/>
+            </w:r>
+          </w:p>
+        </w:tc>
+      </w:tr>
+      <w:tr>
+        <w:trPr/>
+        <w:tc>
+          <w:tcPr>
+            <w:tcW w:w="4950" w:type="dxa"/>
+            <w:tcBorders>
+              <w:left w:val="single" w:sz="4" w:space="0" w:color="000000"/>
+              <w:bottom w:val="single" w:sz="4" w:space="0" w:color="000000"/>
+            </w:tcBorders>
+          </w:tcPr>
+          <w:p>
+            <w:pPr>
+              <w:pStyle w:val="LOnormal"/>
+              <w:jc w:val="left"/>
+              <w:rPr/>
+            </w:pPr>
+            <w:r>
+              <w:rPr/>
+              <w:t>/</w:t>
+            </w:r>
+            <w:r>
+              <w:rPr/>
+              <w:t>users?search=x&amp;page=y&amp;order=z</w:t>
+            </w:r>
+          </w:p>
+        </w:tc>
+        <w:tc>
+          <w:tcPr>
+            <w:tcW w:w="4410" w:type="dxa"/>
+            <w:tcBorders>
+              <w:left w:val="single" w:sz="4" w:space="0" w:color="000000"/>
+              <w:bottom w:val="single" w:sz="4" w:space="0" w:color="000000"/>
+              <w:right w:val="single" w:sz="4" w:space="0" w:color="000000"/>
+            </w:tcBorders>
+          </w:tcPr>
+          <w:p>
+            <w:pPr>
+              <w:pStyle w:val="Tabelleninhalt"/>
+              <w:rPr/>
+            </w:pPr>
+            <w:r>
+              <w:rPr/>
+              <w:t>List all users</w:t>
+            </w:r>
+          </w:p>
+        </w:tc>
+      </w:tr>
+      <w:tr>
+        <w:trPr/>
+        <w:tc>
+          <w:tcPr>
+            <w:tcW w:w="4950" w:type="dxa"/>
+            <w:tcBorders>
+              <w:left w:val="single" w:sz="4" w:space="0" w:color="000000"/>
+              <w:bottom w:val="single" w:sz="4" w:space="0" w:color="000000"/>
+            </w:tcBorders>
+          </w:tcPr>
+          <w:p>
+            <w:pPr>
+              <w:pStyle w:val="LOnormal"/>
+              <w:jc w:val="left"/>
+              <w:rPr/>
+            </w:pPr>
+            <w:r>
+              <w:rPr/>
+              <w:t xml:space="preserve">/users/id   </w:t>
+            </w:r>
+            <w:r>
+              <w:rPr/>
+              <w:t>[GET,POST,DELETE]</w:t>
+            </w:r>
+          </w:p>
+        </w:tc>
+        <w:tc>
+          <w:tcPr>
+            <w:tcW w:w="4410" w:type="dxa"/>
+            <w:tcBorders>
+              <w:left w:val="single" w:sz="4" w:space="0" w:color="000000"/>
+              <w:bottom w:val="single" w:sz="4" w:space="0" w:color="000000"/>
+              <w:right w:val="single" w:sz="4" w:space="0" w:color="000000"/>
+            </w:tcBorders>
+          </w:tcPr>
+          <w:p>
+            <w:pPr>
+              <w:pStyle w:val="Tabelleninhalt"/>
+              <w:rPr/>
+            </w:pPr>
+            <w:r>
+              <w:rPr/>
+              <w:t>Make changes to current user or get details</w:t>
+            </w:r>
+          </w:p>
+        </w:tc>
+      </w:tr>
+      <w:tr>
+        <w:trPr/>
+        <w:tc>
+          <w:tcPr>
+            <w:tcW w:w="4950" w:type="dxa"/>
+            <w:tcBorders>
+              <w:left w:val="single" w:sz="4" w:space="0" w:color="000000"/>
+              <w:bottom w:val="single" w:sz="4" w:space="0" w:color="000000"/>
+            </w:tcBorders>
+          </w:tcPr>
+          <w:p>
+            <w:pPr>
+              <w:pStyle w:val="LOnormal"/>
+              <w:jc w:val="left"/>
+              <w:rPr/>
+            </w:pPr>
+            <w:r>
+              <w:rPr/>
+            </w:r>
+          </w:p>
+        </w:tc>
+        <w:tc>
+          <w:tcPr>
+            <w:tcW w:w="4410" w:type="dxa"/>
+            <w:tcBorders>
+              <w:left w:val="single" w:sz="4" w:space="0" w:color="000000"/>
+              <w:bottom w:val="single" w:sz="4" w:space="0" w:color="000000"/>
+              <w:right w:val="single" w:sz="4" w:space="0" w:color="000000"/>
+            </w:tcBorders>
+          </w:tcPr>
+          <w:p>
+            <w:pPr>
+              <w:pStyle w:val="Tabelleninhalt"/>
+              <w:rPr/>
+            </w:pPr>
+            <w:r>
+              <w:rPr/>
+            </w:r>
+          </w:p>
+        </w:tc>
+      </w:tr>
+      <w:tr>
+        <w:trPr/>
+        <w:tc>
+          <w:tcPr>
+            <w:tcW w:w="4950" w:type="dxa"/>
+            <w:tcBorders>
+              <w:left w:val="single" w:sz="4" w:space="0" w:color="000000"/>
+              <w:bottom w:val="single" w:sz="4" w:space="0" w:color="000000"/>
+            </w:tcBorders>
+          </w:tcPr>
+          <w:p>
+            <w:pPr>
+              <w:pStyle w:val="Tabelleninhalt"/>
+              <w:rPr/>
+            </w:pPr>
+            <w:r>
+              <w:rPr/>
+              <w:t>/</w:t>
+            </w:r>
+            <w:r>
+              <w:rPr/>
+              <w:t>pets?search=x&amp;page=y&amp;order=z</w:t>
+            </w:r>
+          </w:p>
+        </w:tc>
+        <w:tc>
+          <w:tcPr>
+            <w:tcW w:w="4410" w:type="dxa"/>
+            <w:tcBorders>
+              <w:left w:val="single" w:sz="4" w:space="0" w:color="000000"/>
+              <w:bottom w:val="single" w:sz="4" w:space="0" w:color="000000"/>
+              <w:right w:val="single" w:sz="4" w:space="0" w:color="000000"/>
+            </w:tcBorders>
+          </w:tcPr>
+          <w:p>
+            <w:pPr>
+              <w:pStyle w:val="Tabelleninhalt"/>
+              <w:rPr/>
+            </w:pPr>
+            <w:r>
+              <w:rPr/>
+              <w:t>List all pets and create new one</w:t>
+            </w:r>
+          </w:p>
+        </w:tc>
+      </w:tr>
+      <w:tr>
+        <w:trPr/>
+        <w:tc>
+          <w:tcPr>
+            <w:tcW w:w="4950" w:type="dxa"/>
+            <w:tcBorders>
+              <w:left w:val="single" w:sz="4" w:space="0" w:color="000000"/>
+              <w:bottom w:val="single" w:sz="4" w:space="0" w:color="000000"/>
+            </w:tcBorders>
+          </w:tcPr>
+          <w:p>
+            <w:pPr>
+              <w:pStyle w:val="LOnormal"/>
+              <w:jc w:val="left"/>
+              <w:rPr/>
+            </w:pPr>
+            <w:r>
+              <w:rPr/>
+              <w:t xml:space="preserve">/pets/id      </w:t>
+            </w:r>
+            <w:r>
+              <w:rPr/>
+              <w:t>[GET,POST,DELETE]</w:t>
+            </w:r>
+          </w:p>
+        </w:tc>
+        <w:tc>
+          <w:tcPr>
+            <w:tcW w:w="4410" w:type="dxa"/>
+            <w:tcBorders>
+              <w:left w:val="single" w:sz="4" w:space="0" w:color="000000"/>
+              <w:bottom w:val="single" w:sz="4" w:space="0" w:color="000000"/>
+              <w:right w:val="single" w:sz="4" w:space="0" w:color="000000"/>
+            </w:tcBorders>
+          </w:tcPr>
+          <w:p>
+            <w:pPr>
+              <w:pStyle w:val="Tabelleninhalt"/>
+              <w:rPr/>
+            </w:pPr>
+            <w:r>
+              <w:rPr/>
+              <w:t>Make changes and get details</w:t>
+            </w:r>
+          </w:p>
+        </w:tc>
+      </w:tr>
+      <w:tr>
+        <w:trPr/>
+        <w:tc>
+          <w:tcPr>
+            <w:tcW w:w="4950" w:type="dxa"/>
+            <w:tcBorders>
+              <w:left w:val="single" w:sz="4" w:space="0" w:color="000000"/>
+              <w:bottom w:val="single" w:sz="4" w:space="0" w:color="000000"/>
+            </w:tcBorders>
+          </w:tcPr>
+          <w:p>
+            <w:pPr>
+              <w:pStyle w:val="LOnormal"/>
+              <w:jc w:val="left"/>
+              <w:rPr/>
+            </w:pPr>
+            <w:r>
+              <w:rPr/>
+              <w:t>/</w:t>
+            </w:r>
+            <w:r>
+              <w:rPr/>
+              <w:t>offers?search=x&amp;page=y&amp;order=z</w:t>
+            </w:r>
+          </w:p>
+        </w:tc>
+        <w:tc>
+          <w:tcPr>
+            <w:tcW w:w="4410" w:type="dxa"/>
+            <w:tcBorders>
+              <w:left w:val="single" w:sz="4" w:space="0" w:color="000000"/>
+              <w:bottom w:val="single" w:sz="4" w:space="0" w:color="000000"/>
+              <w:right w:val="single" w:sz="4" w:space="0" w:color="000000"/>
+            </w:tcBorders>
+          </w:tcPr>
+          <w:p>
+            <w:pPr>
+              <w:pStyle w:val="Tabelleninhalt"/>
+              <w:rPr/>
+            </w:pPr>
+            <w:r>
+              <w:rPr/>
+              <w:t>List all offers and create new offer</w:t>
+            </w:r>
+          </w:p>
+        </w:tc>
+      </w:tr>
+      <w:tr>
+        <w:trPr/>
+        <w:tc>
+          <w:tcPr>
+            <w:tcW w:w="4950" w:type="dxa"/>
+            <w:tcBorders>
+              <w:left w:val="single" w:sz="4" w:space="0" w:color="000000"/>
+              <w:bottom w:val="single" w:sz="4" w:space="0" w:color="000000"/>
+            </w:tcBorders>
+          </w:tcPr>
+          <w:p>
+            <w:pPr>
+              <w:pStyle w:val="LOnormal"/>
+              <w:jc w:val="left"/>
+              <w:rPr/>
+            </w:pPr>
+            <w:r>
+              <w:rPr/>
+              <w:t>/</w:t>
+            </w:r>
+            <w:r>
+              <w:rPr/>
+              <w:t>offers/id  [GET,POST,DELETE]</w:t>
+            </w:r>
+          </w:p>
+        </w:tc>
+        <w:tc>
+          <w:tcPr>
+            <w:tcW w:w="4410" w:type="dxa"/>
+            <w:tcBorders>
+              <w:left w:val="single" w:sz="4" w:space="0" w:color="000000"/>
+              <w:bottom w:val="single" w:sz="4" w:space="0" w:color="000000"/>
+              <w:right w:val="single" w:sz="4" w:space="0" w:color="000000"/>
+            </w:tcBorders>
+          </w:tcPr>
+          <w:p>
+            <w:pPr>
+              <w:pStyle w:val="Tabelleninhalt"/>
+              <w:rPr/>
+            </w:pPr>
+            <w:r>
+              <w:rPr/>
+              <w:t>Get specific offer and modify it</w:t>
+            </w:r>
+          </w:p>
+        </w:tc>
+      </w:tr>
+      <w:tr>
+        <w:trPr/>
+        <w:tc>
+          <w:tcPr>
+            <w:tcW w:w="4950" w:type="dxa"/>
+            <w:tcBorders>
+              <w:left w:val="single" w:sz="4" w:space="0" w:color="000000"/>
+              <w:bottom w:val="single" w:sz="4" w:space="0" w:color="000000"/>
+            </w:tcBorders>
+          </w:tcPr>
+          <w:p>
+            <w:pPr>
+              <w:pStyle w:val="LOnormal"/>
+              <w:jc w:val="left"/>
+              <w:rPr/>
+            </w:pPr>
+            <w:r>
+              <w:rPr/>
+              <w:t>/</w:t>
+            </w:r>
+            <w:r>
+              <w:rPr/>
+              <w:t>offers/id/request  [GET,POST,DELETE]</w:t>
+            </w:r>
+          </w:p>
+        </w:tc>
+        <w:tc>
+          <w:tcPr>
+            <w:tcW w:w="4410" w:type="dxa"/>
+            <w:tcBorders>
+              <w:left w:val="single" w:sz="4" w:space="0" w:color="000000"/>
+              <w:bottom w:val="single" w:sz="4" w:space="0" w:color="000000"/>
+              <w:right w:val="single" w:sz="4" w:space="0" w:color="000000"/>
+            </w:tcBorders>
+          </w:tcPr>
+          <w:p>
+            <w:pPr>
+              <w:pStyle w:val="Tabelleninhalt"/>
+              <w:rPr/>
+            </w:pPr>
+            <w:r>
+              <w:rPr/>
+              <w:t>Make a request to this offer, or show/delete an existing request</w:t>
+            </w:r>
+          </w:p>
+        </w:tc>
+      </w:tr>
+      <w:tr>
+        <w:trPr/>
+        <w:tc>
+          <w:tcPr>
+            <w:tcW w:w="4950" w:type="dxa"/>
+            <w:tcBorders>
+              <w:left w:val="single" w:sz="4" w:space="0" w:color="000000"/>
+              <w:bottom w:val="single" w:sz="4" w:space="0" w:color="000000"/>
+            </w:tcBorders>
+          </w:tcPr>
+          <w:p>
+            <w:pPr>
+              <w:pStyle w:val="LOnormal"/>
+              <w:jc w:val="left"/>
+              <w:rPr/>
+            </w:pPr>
+            <w:r>
+              <w:rPr/>
+              <w:t>/</w:t>
+            </w:r>
+            <w:r>
+              <w:rPr/>
+              <w:t>offers/id/accept  [GET]</w:t>
+            </w:r>
+          </w:p>
+        </w:tc>
+        <w:tc>
+          <w:tcPr>
+            <w:tcW w:w="4410" w:type="dxa"/>
+            <w:tcBorders>
+              <w:left w:val="single" w:sz="4" w:space="0" w:color="000000"/>
+              <w:bottom w:val="single" w:sz="4" w:space="0" w:color="000000"/>
+              <w:right w:val="single" w:sz="4" w:space="0" w:color="000000"/>
+            </w:tcBorders>
+          </w:tcPr>
+          <w:p>
+            <w:pPr>
+              <w:pStyle w:val="Tabelleninhalt"/>
+              <w:rPr/>
+            </w:pPr>
+            <w:r>
+              <w:rPr/>
+              <w:t>Accept a request</w:t>
+            </w:r>
+          </w:p>
+        </w:tc>
+      </w:tr>
+      <w:tr>
+        <w:trPr/>
+        <w:tc>
+          <w:tcPr>
+            <w:tcW w:w="4950" w:type="dxa"/>
+            <w:tcBorders>
+              <w:left w:val="single" w:sz="4" w:space="0" w:color="000000"/>
+              <w:bottom w:val="single" w:sz="4" w:space="0" w:color="000000"/>
+            </w:tcBorders>
+          </w:tcPr>
+          <w:p>
+            <w:pPr>
+              <w:pStyle w:val="LOnormal"/>
+              <w:jc w:val="left"/>
+              <w:rPr/>
+            </w:pPr>
+            <w:r>
+              <w:rPr/>
+              <w:t>/</w:t>
+            </w:r>
+            <w:r>
+              <w:rPr/>
+              <w:t>offers/id/reject  [GET]</w:t>
+            </w:r>
+          </w:p>
+        </w:tc>
+        <w:tc>
+          <w:tcPr>
+            <w:tcW w:w="4410" w:type="dxa"/>
+            <w:tcBorders>
+              <w:left w:val="single" w:sz="4" w:space="0" w:color="000000"/>
+              <w:bottom w:val="single" w:sz="4" w:space="0" w:color="000000"/>
+              <w:right w:val="single" w:sz="4" w:space="0" w:color="000000"/>
+            </w:tcBorders>
+          </w:tcPr>
+          <w:p>
+            <w:pPr>
+              <w:pStyle w:val="Tabelleninhalt"/>
+              <w:rPr/>
+            </w:pPr>
+            <w:r>
+              <w:rPr/>
+              <w:t>Reject a request</w:t>
+            </w:r>
+          </w:p>
+        </w:tc>
+      </w:tr>
+      <w:tr>
+        <w:trPr/>
+        <w:tc>
+          <w:tcPr>
+            <w:tcW w:w="4950" w:type="dxa"/>
+            <w:tcBorders>
+              <w:left w:val="single" w:sz="4" w:space="0" w:color="000000"/>
+              <w:bottom w:val="single" w:sz="4" w:space="0" w:color="000000"/>
+            </w:tcBorders>
+          </w:tcPr>
+          <w:p>
+            <w:pPr>
+              <w:pStyle w:val="LOnormal"/>
+              <w:jc w:val="left"/>
+              <w:rPr/>
+            </w:pPr>
+            <w:r>
+              <w:rPr/>
+            </w:r>
+          </w:p>
+        </w:tc>
+        <w:tc>
+          <w:tcPr>
+            <w:tcW w:w="4410" w:type="dxa"/>
+            <w:tcBorders>
+              <w:left w:val="single" w:sz="4" w:space="0" w:color="000000"/>
+              <w:bottom w:val="single" w:sz="4" w:space="0" w:color="000000"/>
+              <w:right w:val="single" w:sz="4" w:space="0" w:color="000000"/>
+            </w:tcBorders>
+          </w:tcPr>
+          <w:p>
+            <w:pPr>
+              <w:pStyle w:val="Tabelleninhalt"/>
+              <w:rPr/>
+            </w:pPr>
+            <w:r>
+              <w:rPr/>
+            </w:r>
+          </w:p>
+        </w:tc>
+      </w:tr>
+      <w:tr>
+        <w:trPr/>
+        <w:tc>
+          <w:tcPr>
+            <w:tcW w:w="4950" w:type="dxa"/>
+            <w:tcBorders>
+              <w:left w:val="single" w:sz="4" w:space="0" w:color="000000"/>
+              <w:bottom w:val="single" w:sz="4" w:space="0" w:color="000000"/>
+            </w:tcBorders>
+          </w:tcPr>
+          <w:p>
+            <w:pPr>
+              <w:pStyle w:val="Tabelleninhalt"/>
+              <w:rPr/>
+            </w:pPr>
+            <w:r>
+              <w:rPr/>
+              <w:t>/</w:t>
+            </w:r>
+            <w:r>
+              <w:rPr/>
+              <w:t>posts?search=x&amp;page=y&amp;order=z</w:t>
+            </w:r>
+          </w:p>
+        </w:tc>
+        <w:tc>
+          <w:tcPr>
+            <w:tcW w:w="4410" w:type="dxa"/>
+            <w:tcBorders>
+              <w:left w:val="single" w:sz="4" w:space="0" w:color="000000"/>
+              <w:bottom w:val="single" w:sz="4" w:space="0" w:color="000000"/>
+              <w:right w:val="single" w:sz="4" w:space="0" w:color="000000"/>
+            </w:tcBorders>
+          </w:tcPr>
+          <w:p>
+            <w:pPr>
+              <w:pStyle w:val="Tabelleninhalt"/>
+              <w:rPr/>
+            </w:pPr>
+            <w:r>
+              <w:rPr/>
+              <w:t>All posts and create new post</w:t>
+            </w:r>
+          </w:p>
+        </w:tc>
+      </w:tr>
+      <w:tr>
+        <w:trPr/>
+        <w:tc>
+          <w:tcPr>
+            <w:tcW w:w="4950" w:type="dxa"/>
+            <w:tcBorders>
+              <w:left w:val="single" w:sz="4" w:space="0" w:color="000000"/>
+              <w:bottom w:val="single" w:sz="4" w:space="0" w:color="000000"/>
+            </w:tcBorders>
+          </w:tcPr>
+          <w:p>
+            <w:pPr>
+              <w:pStyle w:val="LOnormal"/>
+              <w:jc w:val="left"/>
+              <w:rPr/>
+            </w:pPr>
+            <w:r>
+              <w:rPr/>
+              <w:t xml:space="preserve">/posts/id     </w:t>
+            </w:r>
+            <w:r>
+              <w:rPr/>
+              <w:t>[GET,POST,DELETE]</w:t>
+            </w:r>
+          </w:p>
+        </w:tc>
+        <w:tc>
+          <w:tcPr>
+            <w:tcW w:w="4410" w:type="dxa"/>
+            <w:tcBorders>
+              <w:left w:val="single" w:sz="4" w:space="0" w:color="000000"/>
+              <w:bottom w:val="single" w:sz="4" w:space="0" w:color="000000"/>
+              <w:right w:val="single" w:sz="4" w:space="0" w:color="000000"/>
+            </w:tcBorders>
+          </w:tcPr>
+          <w:p>
+            <w:pPr>
+              <w:pStyle w:val="Tabelleninhalt"/>
+              <w:rPr/>
+            </w:pPr>
+            <w:r>
+              <w:rPr/>
+              <w:t>CRUD to specific post</w:t>
+            </w:r>
+          </w:p>
+        </w:tc>
+      </w:tr>
+      <w:tr>
+        <w:trPr/>
+        <w:tc>
+          <w:tcPr>
+            <w:tcW w:w="4950" w:type="dxa"/>
+            <w:tcBorders>
+              <w:left w:val="single" w:sz="4" w:space="0" w:color="000000"/>
+              <w:bottom w:val="single" w:sz="4" w:space="0" w:color="000000"/>
+            </w:tcBorders>
+          </w:tcPr>
+          <w:p>
+            <w:pPr>
+              <w:pStyle w:val="Tabelleninhalt"/>
+              <w:rPr/>
+            </w:pPr>
+            <w:r>
+              <w:rPr/>
+              <w:t>/</w:t>
+            </w:r>
+            <w:r>
+              <w:rPr/>
+              <w:t>posts/id/report</w:t>
+            </w:r>
+          </w:p>
+        </w:tc>
+        <w:tc>
+          <w:tcPr>
+            <w:tcW w:w="4410" w:type="dxa"/>
+            <w:tcBorders>
+              <w:left w:val="single" w:sz="4" w:space="0" w:color="000000"/>
+              <w:bottom w:val="single" w:sz="4" w:space="0" w:color="000000"/>
+              <w:right w:val="single" w:sz="4" w:space="0" w:color="000000"/>
+            </w:tcBorders>
+          </w:tcPr>
+          <w:p>
+            <w:pPr>
+              <w:pStyle w:val="Tabelleninhalt"/>
+              <w:rPr/>
+            </w:pPr>
+            <w:r>
+              <w:rPr/>
+              <w:t>Create or show a Report of a post</w:t>
+            </w:r>
+          </w:p>
+        </w:tc>
+      </w:tr>
+      <w:tr>
+        <w:trPr/>
+        <w:tc>
+          <w:tcPr>
+            <w:tcW w:w="4950" w:type="dxa"/>
+            <w:tcBorders>
+              <w:left w:val="single" w:sz="4" w:space="0" w:color="000000"/>
+              <w:bottom w:val="single" w:sz="4" w:space="0" w:color="000000"/>
+            </w:tcBorders>
+          </w:tcPr>
+          <w:p>
+            <w:pPr>
+              <w:pStyle w:val="Tabelleninhalt"/>
+              <w:rPr/>
+            </w:pPr>
+            <w:r>
+              <w:rPr/>
+              <w:t>/</w:t>
+            </w:r>
+            <w:r>
+              <w:rPr/>
+              <w:t>posts/id/comment</w:t>
+            </w:r>
+          </w:p>
+        </w:tc>
+        <w:tc>
+          <w:tcPr>
+            <w:tcW w:w="4410" w:type="dxa"/>
+            <w:tcBorders>
+              <w:left w:val="single" w:sz="4" w:space="0" w:color="000000"/>
+              <w:bottom w:val="single" w:sz="4" w:space="0" w:color="000000"/>
+              <w:right w:val="single" w:sz="4" w:space="0" w:color="000000"/>
+            </w:tcBorders>
+          </w:tcPr>
+          <w:p>
+            <w:pPr>
+              <w:pStyle w:val="Tabelleninhalt"/>
+              <w:rPr/>
+            </w:pPr>
+            <w:r>
+              <w:rPr/>
+              <w:t>CRUD on a comment</w:t>
+            </w:r>
+          </w:p>
+        </w:tc>
+      </w:tr>
+      <w:tr>
+        <w:trPr/>
+        <w:tc>
+          <w:tcPr>
+            <w:tcW w:w="4950" w:type="dxa"/>
+            <w:tcBorders>
+              <w:left w:val="single" w:sz="4" w:space="0" w:color="000000"/>
+              <w:bottom w:val="single" w:sz="4" w:space="0" w:color="000000"/>
+            </w:tcBorders>
+          </w:tcPr>
+          <w:p>
+            <w:pPr>
+              <w:pStyle w:val="Tabelleninhalt"/>
+              <w:rPr/>
+            </w:pPr>
+            <w:r>
+              <w:rPr/>
+              <w:t>/</w:t>
+            </w:r>
+            <w:r>
+              <w:rPr/>
+              <w:t>posts/id/comment/</w:t>
+            </w:r>
+            <w:r>
+              <w:rPr/>
+              <w:t>report</w:t>
+            </w:r>
+          </w:p>
+        </w:tc>
+        <w:tc>
+          <w:tcPr>
+            <w:tcW w:w="4410" w:type="dxa"/>
+            <w:tcBorders>
+              <w:left w:val="single" w:sz="4" w:space="0" w:color="000000"/>
+              <w:bottom w:val="single" w:sz="4" w:space="0" w:color="000000"/>
+              <w:right w:val="single" w:sz="4" w:space="0" w:color="000000"/>
+            </w:tcBorders>
+          </w:tcPr>
+          <w:p>
+            <w:pPr>
+              <w:pStyle w:val="Tabelleninhalt"/>
+              <w:rPr/>
+            </w:pPr>
+            <w:r>
+              <w:rPr/>
+              <w:t>Create or show a Report of a comment</w:t>
+            </w:r>
+          </w:p>
+        </w:tc>
+      </w:tr>
+      <w:tr>
+        <w:trPr/>
+        <w:tc>
+          <w:tcPr>
+            <w:tcW w:w="4950" w:type="dxa"/>
+            <w:tcBorders>
+              <w:left w:val="single" w:sz="4" w:space="0" w:color="000000"/>
+              <w:bottom w:val="single" w:sz="4" w:space="0" w:color="000000"/>
+            </w:tcBorders>
+          </w:tcPr>
+          <w:p>
+            <w:pPr>
+              <w:pStyle w:val="Tabelleninhalt"/>
+              <w:jc w:val="left"/>
+              <w:rPr/>
+            </w:pPr>
+            <w:r>
+              <w:rPr/>
+              <w:t>/</w:t>
+            </w:r>
+            <w:r>
+              <w:rPr/>
+              <w:t>posts/id/reply</w:t>
+            </w:r>
+          </w:p>
+        </w:tc>
+        <w:tc>
+          <w:tcPr>
+            <w:tcW w:w="4410" w:type="dxa"/>
+            <w:tcBorders>
+              <w:left w:val="single" w:sz="4" w:space="0" w:color="000000"/>
+              <w:bottom w:val="single" w:sz="4" w:space="0" w:color="000000"/>
+              <w:right w:val="single" w:sz="4" w:space="0" w:color="000000"/>
+            </w:tcBorders>
+          </w:tcPr>
+          <w:p>
+            <w:pPr>
+              <w:pStyle w:val="Tabelleninhalt"/>
+              <w:rPr/>
+            </w:pPr>
+            <w:r>
+              <w:rPr/>
+              <w:t>Reply on  a comment</w:t>
+            </w:r>
+          </w:p>
+        </w:tc>
+      </w:tr>
+      <w:tr>
+        <w:trPr/>
+        <w:tc>
+          <w:tcPr>
+            <w:tcW w:w="4950" w:type="dxa"/>
+            <w:tcBorders>
+              <w:left w:val="single" w:sz="4" w:space="0" w:color="000000"/>
+              <w:bottom w:val="single" w:sz="4" w:space="0" w:color="000000"/>
+            </w:tcBorders>
+          </w:tcPr>
+          <w:p>
+            <w:pPr>
+              <w:pStyle w:val="Tabelleninhalt"/>
+              <w:jc w:val="left"/>
+              <w:rPr/>
+            </w:pPr>
+            <w:r>
+              <w:rPr/>
+              <w:t>/</w:t>
+            </w:r>
+            <w:r>
+              <w:rPr/>
+              <w:t>messages/</w:t>
+            </w:r>
+          </w:p>
+        </w:tc>
+        <w:tc>
+          <w:tcPr>
+            <w:tcW w:w="4410" w:type="dxa"/>
+            <w:tcBorders>
+              <w:left w:val="single" w:sz="4" w:space="0" w:color="000000"/>
+              <w:bottom w:val="single" w:sz="4" w:space="0" w:color="000000"/>
+              <w:right w:val="single" w:sz="4" w:space="0" w:color="000000"/>
+            </w:tcBorders>
+          </w:tcPr>
+          <w:p>
+            <w:pPr>
+              <w:pStyle w:val="Tabelleninhalt"/>
+              <w:rPr/>
+            </w:pPr>
+            <w:r>
+              <w:rPr/>
+              <w:t>Create a message or show messages</w:t>
+            </w:r>
+          </w:p>
+        </w:tc>
+      </w:tr>
+      <w:tr>
+        <w:trPr/>
+        <w:tc>
+          <w:tcPr>
+            <w:tcW w:w="4950" w:type="dxa"/>
+            <w:tcBorders>
+              <w:left w:val="single" w:sz="4" w:space="0" w:color="000000"/>
+              <w:bottom w:val="single" w:sz="4" w:space="0" w:color="000000"/>
+            </w:tcBorders>
+          </w:tcPr>
+          <w:p>
+            <w:pPr>
+              <w:pStyle w:val="Tabelleninhalt"/>
+              <w:jc w:val="left"/>
+              <w:rPr/>
+            </w:pPr>
+            <w:r>
+              <w:rPr/>
+              <w:t>/messages/id    [GET,POST,DELETE]</w:t>
+            </w:r>
+          </w:p>
+        </w:tc>
+        <w:tc>
+          <w:tcPr>
+            <w:tcW w:w="4410" w:type="dxa"/>
+            <w:tcBorders>
+              <w:left w:val="single" w:sz="4" w:space="0" w:color="000000"/>
+              <w:bottom w:val="single" w:sz="4" w:space="0" w:color="000000"/>
+              <w:right w:val="single" w:sz="4" w:space="0" w:color="000000"/>
+            </w:tcBorders>
+          </w:tcPr>
+          <w:p>
+            <w:pPr>
+              <w:pStyle w:val="Tabelleninhalt"/>
+              <w:rPr/>
+            </w:pPr>
+            <w:r>
+              <w:rPr/>
+              <w:t>CRUD on a message</w:t>
+            </w:r>
+          </w:p>
+        </w:tc>
+      </w:tr>
+      <w:tr>
+        <w:trPr/>
+        <w:tc>
+          <w:tcPr>
+            <w:tcW w:w="4950" w:type="dxa"/>
+            <w:tcBorders>
+              <w:left w:val="single" w:sz="4" w:space="0" w:color="000000"/>
+              <w:bottom w:val="single" w:sz="4" w:space="0" w:color="000000"/>
+            </w:tcBorders>
+          </w:tcPr>
+          <w:p>
+            <w:pPr>
+              <w:pStyle w:val="Tabelleninhalt"/>
+              <w:jc w:val="left"/>
+              <w:rPr/>
+            </w:pPr>
+            <w:r>
+              <w:rPr/>
+            </w:r>
+          </w:p>
+        </w:tc>
+        <w:tc>
+          <w:tcPr>
+            <w:tcW w:w="4410" w:type="dxa"/>
+            <w:tcBorders>
+              <w:left w:val="single" w:sz="4" w:space="0" w:color="000000"/>
+              <w:bottom w:val="single" w:sz="4" w:space="0" w:color="000000"/>
+              <w:right w:val="single" w:sz="4" w:space="0" w:color="000000"/>
+            </w:tcBorders>
+          </w:tcPr>
+          <w:p>
+            <w:pPr>
+              <w:pStyle w:val="Tabelleninhalt"/>
+              <w:rPr/>
+            </w:pPr>
+            <w:r>
+              <w:rPr/>
+            </w:r>
+          </w:p>
+        </w:tc>
+      </w:tr>
+    </w:tbl>
+    <w:p>
+      <w:pPr>
+        <w:pStyle w:val="LOnormal"/>
+        <w:jc w:val="left"/>
+        <w:rPr/>
+      </w:pPr>
+      <w:r>
+        <w:rPr/>
+      </w:r>
+    </w:p>
+    <w:p>
+      <w:pPr>
+        <w:pStyle w:val="LOnormal"/>
+        <w:jc w:val="left"/>
+        <w:rPr/>
+      </w:pPr>
+      <w:r>
+        <w:rPr/>
+      </w:r>
+    </w:p>
+    <w:p>
+      <w:pPr>
+        <w:pStyle w:val="LOnormal"/>
+        <w:jc w:val="left"/>
+        <w:rPr/>
+      </w:pPr>
+      <w:r>
+        <w:rPr/>
+        <w:tab/>
       </w:r>
     </w:p>
     <w:sectPr>
@@ -3956,6 +5493,143 @@
   <w:abstractNum w:abstractNumId="2">
     <w:lvl w:ilvl="0">
       <w:start w:val="1"/>
+      <w:numFmt w:val="bullet"/>
+      <w:lvlText w:val=""/>
+      <w:lvlJc w:val="left"/>
+      <w:pPr>
+        <w:tabs>
+          <w:tab w:val="num" w:pos="720"/>
+        </w:tabs>
+        <w:ind w:left="720" w:hanging="360"/>
+      </w:pPr>
+      <w:rPr>
+        <w:rFonts w:ascii="Symbol" w:hAnsi="Symbol" w:cs="Symbol" w:hint="default"/>
+      </w:rPr>
+    </w:lvl>
+    <w:lvl w:ilvl="1">
+      <w:start w:val="1"/>
+      <w:numFmt w:val="bullet"/>
+      <w:lvlText w:val="◦"/>
+      <w:lvlJc w:val="left"/>
+      <w:pPr>
+        <w:tabs>
+          <w:tab w:val="num" w:pos="1080"/>
+        </w:tabs>
+        <w:ind w:left="1080" w:hanging="360"/>
+      </w:pPr>
+      <w:rPr>
+        <w:rFonts w:ascii="OpenSymbol" w:hAnsi="OpenSymbol" w:cs="OpenSymbol" w:hint="default"/>
+      </w:rPr>
+    </w:lvl>
+    <w:lvl w:ilvl="2">
+      <w:start w:val="1"/>
+      <w:numFmt w:val="bullet"/>
+      <w:lvlText w:val="▪"/>
+      <w:lvlJc w:val="left"/>
+      <w:pPr>
+        <w:tabs>
+          <w:tab w:val="num" w:pos="1440"/>
+        </w:tabs>
+        <w:ind w:left="1440" w:hanging="360"/>
+      </w:pPr>
+      <w:rPr>
+        <w:rFonts w:ascii="OpenSymbol" w:hAnsi="OpenSymbol" w:cs="OpenSymbol" w:hint="default"/>
+      </w:rPr>
+    </w:lvl>
+    <w:lvl w:ilvl="3">
+      <w:start w:val="1"/>
+      <w:numFmt w:val="bullet"/>
+      <w:lvlText w:val=""/>
+      <w:lvlJc w:val="left"/>
+      <w:pPr>
+        <w:tabs>
+          <w:tab w:val="num" w:pos="1800"/>
+        </w:tabs>
+        <w:ind w:left="1800" w:hanging="360"/>
+      </w:pPr>
+      <w:rPr>
+        <w:rFonts w:ascii="Symbol" w:hAnsi="Symbol" w:cs="Symbol" w:hint="default"/>
+      </w:rPr>
+    </w:lvl>
+    <w:lvl w:ilvl="4">
+      <w:start w:val="1"/>
+      <w:numFmt w:val="bullet"/>
+      <w:lvlText w:val="◦"/>
+      <w:lvlJc w:val="left"/>
+      <w:pPr>
+        <w:tabs>
+          <w:tab w:val="num" w:pos="2160"/>
+        </w:tabs>
+        <w:ind w:left="2160" w:hanging="360"/>
+      </w:pPr>
+      <w:rPr>
+        <w:rFonts w:ascii="OpenSymbol" w:hAnsi="OpenSymbol" w:cs="OpenSymbol" w:hint="default"/>
+      </w:rPr>
+    </w:lvl>
+    <w:lvl w:ilvl="5">
+      <w:start w:val="1"/>
+      <w:numFmt w:val="bullet"/>
+      <w:lvlText w:val="▪"/>
+      <w:lvlJc w:val="left"/>
+      <w:pPr>
+        <w:tabs>
+          <w:tab w:val="num" w:pos="2520"/>
+        </w:tabs>
+        <w:ind w:left="2520" w:hanging="360"/>
+      </w:pPr>
+      <w:rPr>
+        <w:rFonts w:ascii="OpenSymbol" w:hAnsi="OpenSymbol" w:cs="OpenSymbol" w:hint="default"/>
+      </w:rPr>
+    </w:lvl>
+    <w:lvl w:ilvl="6">
+      <w:start w:val="1"/>
+      <w:numFmt w:val="bullet"/>
+      <w:lvlText w:val=""/>
+      <w:lvlJc w:val="left"/>
+      <w:pPr>
+        <w:tabs>
+          <w:tab w:val="num" w:pos="2880"/>
+        </w:tabs>
+        <w:ind w:left="2880" w:hanging="360"/>
+      </w:pPr>
+      <w:rPr>
+        <w:rFonts w:ascii="Symbol" w:hAnsi="Symbol" w:cs="Symbol" w:hint="default"/>
+      </w:rPr>
+    </w:lvl>
+    <w:lvl w:ilvl="7">
+      <w:start w:val="1"/>
+      <w:numFmt w:val="bullet"/>
+      <w:lvlText w:val="◦"/>
+      <w:lvlJc w:val="left"/>
+      <w:pPr>
+        <w:tabs>
+          <w:tab w:val="num" w:pos="3240"/>
+        </w:tabs>
+        <w:ind w:left="3240" w:hanging="360"/>
+      </w:pPr>
+      <w:rPr>
+        <w:rFonts w:ascii="OpenSymbol" w:hAnsi="OpenSymbol" w:cs="OpenSymbol" w:hint="default"/>
+      </w:rPr>
+    </w:lvl>
+    <w:lvl w:ilvl="8">
+      <w:start w:val="1"/>
+      <w:numFmt w:val="bullet"/>
+      <w:lvlText w:val="▪"/>
+      <w:lvlJc w:val="left"/>
+      <w:pPr>
+        <w:tabs>
+          <w:tab w:val="num" w:pos="3600"/>
+        </w:tabs>
+        <w:ind w:left="3600" w:hanging="360"/>
+      </w:pPr>
+      <w:rPr>
+        <w:rFonts w:ascii="OpenSymbol" w:hAnsi="OpenSymbol" w:cs="OpenSymbol" w:hint="default"/>
+      </w:rPr>
+    </w:lvl>
+  </w:abstractNum>
+  <w:abstractNum w:abstractNumId="3">
+    <w:lvl w:ilvl="0">
+      <w:start w:val="1"/>
       <w:numFmt w:val="none"/>
       <w:suff w:val="nothing"/>
       <w:lvlText w:val=""/>
@@ -4077,6 +5751,9 @@
   </w:num>
   <w:num w:numId="2">
     <w:abstractNumId w:val="2"/>
+  </w:num>
+  <w:num w:numId="3">
+    <w:abstractNumId w:val="3"/>
   </w:num>
 </w:numbering>
 </file>
@@ -4234,6 +5911,13 @@
       <w:rFonts w:ascii="OpenSymbol" w:hAnsi="OpenSymbol" w:eastAsia="OpenSymbol" w:cs="OpenSymbol"/>
     </w:rPr>
   </w:style>
+  <w:style w:type="character" w:styleId="Quelltext">
+    <w:name w:val="Quelltext"/>
+    <w:qFormat/>
+    <w:rPr>
+      <w:rFonts w:ascii="Liberation Mono" w:hAnsi="Liberation Mono" w:eastAsia="Noto Sans Mono CJK SC" w:cs="Liberation Mono"/>
+    </w:rPr>
+  </w:style>
   <w:style w:type="paragraph" w:styleId="Berschrift">
     <w:name w:val="Überschrift"/>
     <w:basedOn w:val="Normal"/>
@@ -4344,6 +6028,29 @@
       <w:color w:val="666666"/>
       <w:sz w:val="30"/>
       <w:szCs w:val="30"/>
+    </w:rPr>
+  </w:style>
+  <w:style w:type="paragraph" w:styleId="Tabelleninhalt">
+    <w:name w:val="Tabelleninhalt"/>
+    <w:basedOn w:val="Normal"/>
+    <w:qFormat/>
+    <w:pPr>
+      <w:widowControl w:val="false"/>
+      <w:suppressLineNumbers/>
+    </w:pPr>
+    <w:rPr/>
+  </w:style>
+  <w:style w:type="paragraph" w:styleId="Tabellenberschrift">
+    <w:name w:val="Tabellenüberschrift"/>
+    <w:basedOn w:val="Tabelleninhalt"/>
+    <w:qFormat/>
+    <w:pPr>
+      <w:suppressLineNumbers/>
+      <w:jc w:val="center"/>
+    </w:pPr>
+    <w:rPr>
+      <w:b/>
+      <w:bCs/>
     </w:rPr>
   </w:style>
   <w:style w:type="table" w:default="1" w:styleId="TableNormal">

</xml_diff>

<commit_message>
start social and reports app
</commit_message>
<xml_diff>
--- a/Documentation.docx
+++ b/Documentation.docx
@@ -3689,14 +3689,14 @@
         </w:tblCellMar>
       </w:tblPr>
       <w:tblGrid>
-        <w:gridCol w:w="4950"/>
+        <w:gridCol w:w="4949"/>
         <w:gridCol w:w="4410"/>
       </w:tblGrid>
       <w:tr>
         <w:trPr/>
         <w:tc>
           <w:tcPr>
-            <w:tcW w:w="4950" w:type="dxa"/>
+            <w:tcW w:w="4949" w:type="dxa"/>
             <w:tcBorders>
               <w:top w:val="single" w:sz="4" w:space="0" w:color="000000"/>
               <w:left w:val="single" w:sz="4" w:space="0" w:color="000000"/>
@@ -3706,6 +3706,7 @@
           <w:p>
             <w:pPr>
               <w:pStyle w:val="LOnormal"/>
+              <w:widowControl w:val="false"/>
               <w:jc w:val="left"/>
               <w:rPr/>
             </w:pPr>
@@ -3728,6 +3729,7 @@
           <w:p>
             <w:pPr>
               <w:pStyle w:val="Tabelleninhalt"/>
+              <w:widowControl w:val="false"/>
               <w:rPr/>
             </w:pPr>
             <w:r>
@@ -3740,7 +3742,7 @@
         <w:trPr/>
         <w:tc>
           <w:tcPr>
-            <w:tcW w:w="4950" w:type="dxa"/>
+            <w:tcW w:w="4949" w:type="dxa"/>
             <w:tcBorders>
               <w:left w:val="single" w:sz="4" w:space="0" w:color="000000"/>
               <w:bottom w:val="single" w:sz="4" w:space="0" w:color="000000"/>
@@ -3749,6 +3751,7 @@
           <w:p>
             <w:pPr>
               <w:pStyle w:val="LOnormal"/>
+              <w:widowControl w:val="false"/>
               <w:jc w:val="left"/>
               <w:rPr/>
             </w:pPr>
@@ -3770,6 +3773,7 @@
           <w:p>
             <w:pPr>
               <w:pStyle w:val="Tabelleninhalt"/>
+              <w:widowControl w:val="false"/>
               <w:rPr/>
             </w:pPr>
             <w:r>
@@ -3782,7 +3786,7 @@
         <w:trPr/>
         <w:tc>
           <w:tcPr>
-            <w:tcW w:w="4950" w:type="dxa"/>
+            <w:tcW w:w="4949" w:type="dxa"/>
             <w:tcBorders>
               <w:left w:val="single" w:sz="4" w:space="0" w:color="000000"/>
               <w:bottom w:val="single" w:sz="4" w:space="0" w:color="000000"/>
@@ -3791,6 +3795,7 @@
           <w:p>
             <w:pPr>
               <w:pStyle w:val="LOnormal"/>
+              <w:widowControl w:val="false"/>
               <w:jc w:val="left"/>
               <w:rPr/>
             </w:pPr>
@@ -3812,6 +3817,7 @@
           <w:p>
             <w:pPr>
               <w:pStyle w:val="Tabelleninhalt"/>
+              <w:widowControl w:val="false"/>
               <w:rPr/>
             </w:pPr>
             <w:r>
@@ -3824,7 +3830,7 @@
         <w:trPr/>
         <w:tc>
           <w:tcPr>
-            <w:tcW w:w="4950" w:type="dxa"/>
+            <w:tcW w:w="4949" w:type="dxa"/>
             <w:tcBorders>
               <w:left w:val="single" w:sz="4" w:space="0" w:color="000000"/>
               <w:bottom w:val="single" w:sz="4" w:space="0" w:color="000000"/>
@@ -3833,6 +3839,7 @@
           <w:p>
             <w:pPr>
               <w:pStyle w:val="LOnormal"/>
+              <w:widowControl w:val="false"/>
               <w:jc w:val="left"/>
               <w:rPr/>
             </w:pPr>
@@ -3854,6 +3861,7 @@
           <w:p>
             <w:pPr>
               <w:pStyle w:val="Tabelleninhalt"/>
+              <w:widowControl w:val="false"/>
               <w:rPr/>
             </w:pPr>
             <w:r>
@@ -3866,7 +3874,7 @@
         <w:trPr/>
         <w:tc>
           <w:tcPr>
-            <w:tcW w:w="4950" w:type="dxa"/>
+            <w:tcW w:w="4949" w:type="dxa"/>
             <w:tcBorders>
               <w:left w:val="single" w:sz="4" w:space="0" w:color="000000"/>
               <w:bottom w:val="single" w:sz="4" w:space="0" w:color="000000"/>
@@ -3875,6 +3883,7 @@
           <w:p>
             <w:pPr>
               <w:pStyle w:val="LOnormal"/>
+              <w:widowControl w:val="false"/>
               <w:jc w:val="left"/>
               <w:rPr/>
             </w:pPr>
@@ -3896,6 +3905,7 @@
           <w:p>
             <w:pPr>
               <w:pStyle w:val="Tabelleninhalt"/>
+              <w:widowControl w:val="false"/>
               <w:rPr/>
             </w:pPr>
             <w:r>
@@ -3908,7 +3918,7 @@
         <w:trPr/>
         <w:tc>
           <w:tcPr>
-            <w:tcW w:w="4950" w:type="dxa"/>
+            <w:tcW w:w="4949" w:type="dxa"/>
             <w:tcBorders>
               <w:left w:val="single" w:sz="4" w:space="0" w:color="000000"/>
               <w:bottom w:val="single" w:sz="4" w:space="0" w:color="000000"/>
@@ -3917,6 +3927,7 @@
           <w:p>
             <w:pPr>
               <w:pStyle w:val="LOnormal"/>
+              <w:widowControl w:val="false"/>
               <w:jc w:val="left"/>
               <w:rPr/>
             </w:pPr>
@@ -3938,6 +3949,7 @@
           <w:p>
             <w:pPr>
               <w:pStyle w:val="Tabelleninhalt"/>
+              <w:widowControl w:val="false"/>
               <w:rPr/>
             </w:pPr>
             <w:r>
@@ -3950,7 +3962,7 @@
         <w:trPr/>
         <w:tc>
           <w:tcPr>
-            <w:tcW w:w="4950" w:type="dxa"/>
+            <w:tcW w:w="4949" w:type="dxa"/>
             <w:tcBorders>
               <w:left w:val="single" w:sz="4" w:space="0" w:color="000000"/>
               <w:bottom w:val="single" w:sz="4" w:space="0" w:color="000000"/>
@@ -3959,6 +3971,7 @@
           <w:p>
             <w:pPr>
               <w:pStyle w:val="LOnormal"/>
+              <w:widowControl w:val="false"/>
               <w:jc w:val="left"/>
               <w:rPr/>
             </w:pPr>
@@ -3980,6 +3993,7 @@
           <w:p>
             <w:pPr>
               <w:pStyle w:val="Tabelleninhalt"/>
+              <w:widowControl w:val="false"/>
               <w:rPr/>
             </w:pPr>
             <w:r>
@@ -3992,7 +4006,7 @@
         <w:trPr/>
         <w:tc>
           <w:tcPr>
-            <w:tcW w:w="4950" w:type="dxa"/>
+            <w:tcW w:w="4949" w:type="dxa"/>
             <w:tcBorders>
               <w:left w:val="single" w:sz="4" w:space="0" w:color="000000"/>
               <w:bottom w:val="single" w:sz="4" w:space="0" w:color="000000"/>
@@ -4001,6 +4015,7 @@
           <w:p>
             <w:pPr>
               <w:pStyle w:val="LOnormal"/>
+              <w:widowControl w:val="false"/>
               <w:jc w:val="left"/>
               <w:rPr/>
             </w:pPr>
@@ -4022,6 +4037,7 @@
           <w:p>
             <w:pPr>
               <w:pStyle w:val="Tabelleninhalt"/>
+              <w:widowControl w:val="false"/>
               <w:rPr/>
             </w:pPr>
             <w:r>
@@ -4034,7 +4050,7 @@
         <w:trPr/>
         <w:tc>
           <w:tcPr>
-            <w:tcW w:w="4950" w:type="dxa"/>
+            <w:tcW w:w="4949" w:type="dxa"/>
             <w:tcBorders>
               <w:left w:val="single" w:sz="4" w:space="0" w:color="000000"/>
               <w:bottom w:val="single" w:sz="4" w:space="0" w:color="000000"/>
@@ -4043,6 +4059,7 @@
           <w:p>
             <w:pPr>
               <w:pStyle w:val="LOnormal"/>
+              <w:widowControl w:val="false"/>
               <w:jc w:val="left"/>
               <w:rPr/>
             </w:pPr>
@@ -4064,6 +4081,7 @@
           <w:p>
             <w:pPr>
               <w:pStyle w:val="Tabelleninhalt"/>
+              <w:widowControl w:val="false"/>
               <w:rPr/>
             </w:pPr>
             <w:r>
@@ -4076,7 +4094,7 @@
         <w:trPr/>
         <w:tc>
           <w:tcPr>
-            <w:tcW w:w="4950" w:type="dxa"/>
+            <w:tcW w:w="4949" w:type="dxa"/>
             <w:tcBorders>
               <w:left w:val="single" w:sz="4" w:space="0" w:color="000000"/>
               <w:bottom w:val="single" w:sz="4" w:space="0" w:color="000000"/>
@@ -4085,6 +4103,7 @@
           <w:p>
             <w:pPr>
               <w:pStyle w:val="LOnormal"/>
+              <w:widowControl w:val="false"/>
               <w:jc w:val="left"/>
               <w:rPr/>
             </w:pPr>
@@ -4106,6 +4125,7 @@
           <w:p>
             <w:pPr>
               <w:pStyle w:val="Tabelleninhalt"/>
+              <w:widowControl w:val="false"/>
               <w:rPr/>
             </w:pPr>
             <w:r>
@@ -4118,7 +4138,7 @@
         <w:trPr/>
         <w:tc>
           <w:tcPr>
-            <w:tcW w:w="4950" w:type="dxa"/>
+            <w:tcW w:w="4949" w:type="dxa"/>
             <w:tcBorders>
               <w:left w:val="single" w:sz="4" w:space="0" w:color="000000"/>
               <w:bottom w:val="single" w:sz="4" w:space="0" w:color="000000"/>
@@ -4127,6 +4147,7 @@
           <w:p>
             <w:pPr>
               <w:pStyle w:val="LOnormal"/>
+              <w:widowControl w:val="false"/>
               <w:jc w:val="left"/>
               <w:rPr/>
             </w:pPr>
@@ -4148,6 +4169,7 @@
           <w:p>
             <w:pPr>
               <w:pStyle w:val="Tabelleninhalt"/>
+              <w:widowControl w:val="false"/>
               <w:rPr/>
             </w:pPr>
             <w:r>
@@ -4160,7 +4182,7 @@
         <w:trPr/>
         <w:tc>
           <w:tcPr>
-            <w:tcW w:w="4950" w:type="dxa"/>
+            <w:tcW w:w="4949" w:type="dxa"/>
             <w:tcBorders>
               <w:left w:val="single" w:sz="4" w:space="0" w:color="000000"/>
               <w:bottom w:val="single" w:sz="4" w:space="0" w:color="000000"/>
@@ -4169,6 +4191,7 @@
           <w:p>
             <w:pPr>
               <w:pStyle w:val="LOnormal"/>
+              <w:widowControl w:val="false"/>
               <w:jc w:val="left"/>
               <w:rPr/>
             </w:pPr>
@@ -4190,6 +4213,7 @@
           <w:p>
             <w:pPr>
               <w:pStyle w:val="Tabelleninhalt"/>
+              <w:widowControl w:val="false"/>
               <w:rPr/>
             </w:pPr>
             <w:r>
@@ -4202,7 +4226,7 @@
         <w:trPr/>
         <w:tc>
           <w:tcPr>
-            <w:tcW w:w="4950" w:type="dxa"/>
+            <w:tcW w:w="4949" w:type="dxa"/>
             <w:tcBorders>
               <w:left w:val="single" w:sz="4" w:space="0" w:color="000000"/>
               <w:bottom w:val="single" w:sz="4" w:space="0" w:color="000000"/>
@@ -4211,20 +4235,13 @@
           <w:p>
             <w:pPr>
               <w:pStyle w:val="LOnormal"/>
+              <w:widowControl w:val="false"/>
               <w:jc w:val="left"/>
               <w:rPr/>
             </w:pPr>
             <w:r>
               <w:rPr/>
-              <w:t>/jwt/create/ (</w:t>
-            </w:r>
-            <w:r>
-              <w:rPr/>
-              <w:t xml:space="preserve">JWT </w:t>
-            </w:r>
-            <w:r>
-              <w:rPr/>
-              <w:t>Authentication)</w:t>
+              <w:t>/jwt/create/ (JWT Authentication)</w:t>
             </w:r>
           </w:p>
         </w:tc>
@@ -4240,6 +4257,7 @@
           <w:p>
             <w:pPr>
               <w:pStyle w:val="Tabelleninhalt"/>
+              <w:widowControl w:val="false"/>
               <w:rPr/>
             </w:pPr>
             <w:r>
@@ -4252,7 +4270,7 @@
         <w:trPr/>
         <w:tc>
           <w:tcPr>
-            <w:tcW w:w="4950" w:type="dxa"/>
+            <w:tcW w:w="4949" w:type="dxa"/>
             <w:tcBorders>
               <w:left w:val="single" w:sz="4" w:space="0" w:color="000000"/>
               <w:bottom w:val="single" w:sz="4" w:space="0" w:color="000000"/>
@@ -4261,20 +4279,13 @@
           <w:p>
             <w:pPr>
               <w:pStyle w:val="LOnormal"/>
+              <w:widowControl w:val="false"/>
               <w:jc w:val="left"/>
               <w:rPr/>
             </w:pPr>
             <w:r>
               <w:rPr/>
-              <w:t>/jwt/refresh/ (J</w:t>
-            </w:r>
-            <w:r>
-              <w:rPr/>
-              <w:t xml:space="preserve">WT </w:t>
-            </w:r>
-            <w:r>
-              <w:rPr/>
-              <w:t>Authentication)</w:t>
+              <w:t>/jwt/refresh/ (JWT Authentication)</w:t>
             </w:r>
           </w:p>
         </w:tc>
@@ -4290,6 +4301,7 @@
           <w:p>
             <w:pPr>
               <w:pStyle w:val="Tabelleninhalt"/>
+              <w:widowControl w:val="false"/>
               <w:rPr/>
             </w:pPr>
             <w:r>
@@ -4302,7 +4314,7 @@
         <w:trPr/>
         <w:tc>
           <w:tcPr>
-            <w:tcW w:w="4950" w:type="dxa"/>
+            <w:tcW w:w="4949" w:type="dxa"/>
             <w:tcBorders>
               <w:left w:val="single" w:sz="4" w:space="0" w:color="000000"/>
               <w:bottom w:val="single" w:sz="4" w:space="0" w:color="000000"/>
@@ -4311,20 +4323,13 @@
           <w:p>
             <w:pPr>
               <w:pStyle w:val="LOnormal"/>
+              <w:widowControl w:val="false"/>
               <w:jc w:val="left"/>
               <w:rPr/>
             </w:pPr>
             <w:r>
               <w:rPr/>
-              <w:t>/jwt/verify/ (J</w:t>
-            </w:r>
-            <w:r>
-              <w:rPr/>
-              <w:t xml:space="preserve">WT </w:t>
-            </w:r>
-            <w:r>
-              <w:rPr/>
-              <w:t>Authentication)</w:t>
+              <w:t>/jwt/verify/ (JWT Authentication)</w:t>
             </w:r>
           </w:p>
         </w:tc>
@@ -4340,6 +4345,7 @@
           <w:p>
             <w:pPr>
               <w:pStyle w:val="Tabelleninhalt"/>
+              <w:widowControl w:val="false"/>
               <w:rPr/>
             </w:pPr>
             <w:r>
@@ -4352,7 +4358,7 @@
         <w:trPr/>
         <w:tc>
           <w:tcPr>
-            <w:tcW w:w="4950" w:type="dxa"/>
+            <w:tcW w:w="4949" w:type="dxa"/>
             <w:tcBorders>
               <w:left w:val="single" w:sz="4" w:space="0" w:color="000000"/>
               <w:bottom w:val="single" w:sz="4" w:space="0" w:color="000000"/>
@@ -4361,6 +4367,7 @@
           <w:p>
             <w:pPr>
               <w:pStyle w:val="LOnormal"/>
+              <w:widowControl w:val="false"/>
               <w:jc w:val="left"/>
               <w:rPr/>
             </w:pPr>
@@ -4381,6 +4388,7 @@
           <w:p>
             <w:pPr>
               <w:pStyle w:val="Tabelleninhalt"/>
+              <w:widowControl w:val="false"/>
               <w:rPr/>
             </w:pPr>
             <w:r>
@@ -4393,7 +4401,7 @@
         <w:trPr/>
         <w:tc>
           <w:tcPr>
-            <w:tcW w:w="4950" w:type="dxa"/>
+            <w:tcW w:w="4949" w:type="dxa"/>
             <w:tcBorders>
               <w:left w:val="single" w:sz="4" w:space="0" w:color="000000"/>
               <w:bottom w:val="single" w:sz="4" w:space="0" w:color="000000"/>
@@ -4402,16 +4410,13 @@
           <w:p>
             <w:pPr>
               <w:pStyle w:val="LOnormal"/>
+              <w:widowControl w:val="false"/>
               <w:jc w:val="left"/>
               <w:rPr/>
             </w:pPr>
             <w:r>
               <w:rPr/>
-              <w:t>/</w:t>
-            </w:r>
-            <w:r>
-              <w:rPr/>
-              <w:t>users?search=x&amp;page=y&amp;order=z</w:t>
+              <w:t>/users?search=x&amp;page=y&amp;order=z</w:t>
             </w:r>
           </w:p>
         </w:tc>
@@ -4427,6 +4432,7 @@
           <w:p>
             <w:pPr>
               <w:pStyle w:val="Tabelleninhalt"/>
+              <w:widowControl w:val="false"/>
               <w:rPr/>
             </w:pPr>
             <w:r>
@@ -4440,7 +4446,7 @@
         <w:trPr/>
         <w:tc>
           <w:tcPr>
-            <w:tcW w:w="4950" w:type="dxa"/>
+            <w:tcW w:w="4949" w:type="dxa"/>
             <w:tcBorders>
               <w:left w:val="single" w:sz="4" w:space="0" w:color="000000"/>
               <w:bottom w:val="single" w:sz="4" w:space="0" w:color="000000"/>
@@ -4449,16 +4455,13 @@
           <w:p>
             <w:pPr>
               <w:pStyle w:val="LOnormal"/>
+              <w:widowControl w:val="false"/>
               <w:jc w:val="left"/>
               <w:rPr/>
             </w:pPr>
             <w:r>
               <w:rPr/>
-              <w:t xml:space="preserve">/users/id   </w:t>
-            </w:r>
-            <w:r>
-              <w:rPr/>
-              <w:t>[GET,POST,DELETE]</w:t>
+              <w:t>/users/id   [GET,POST,DELETE]</w:t>
             </w:r>
           </w:p>
         </w:tc>
@@ -4474,6 +4477,7 @@
           <w:p>
             <w:pPr>
               <w:pStyle w:val="Tabelleninhalt"/>
+              <w:widowControl w:val="false"/>
               <w:rPr/>
             </w:pPr>
             <w:r>
@@ -4487,7 +4491,7 @@
         <w:trPr/>
         <w:tc>
           <w:tcPr>
-            <w:tcW w:w="4950" w:type="dxa"/>
+            <w:tcW w:w="4949" w:type="dxa"/>
             <w:tcBorders>
               <w:left w:val="single" w:sz="4" w:space="0" w:color="000000"/>
               <w:bottom w:val="single" w:sz="4" w:space="0" w:color="000000"/>
@@ -4496,6 +4500,7 @@
           <w:p>
             <w:pPr>
               <w:pStyle w:val="LOnormal"/>
+              <w:widowControl w:val="false"/>
               <w:jc w:val="left"/>
               <w:rPr/>
             </w:pPr>
@@ -4516,6 +4521,7 @@
           <w:p>
             <w:pPr>
               <w:pStyle w:val="Tabelleninhalt"/>
+              <w:widowControl w:val="false"/>
               <w:rPr/>
             </w:pPr>
             <w:r>
@@ -4528,7 +4534,7 @@
         <w:trPr/>
         <w:tc>
           <w:tcPr>
-            <w:tcW w:w="4950" w:type="dxa"/>
+            <w:tcW w:w="4949" w:type="dxa"/>
             <w:tcBorders>
               <w:left w:val="single" w:sz="4" w:space="0" w:color="000000"/>
               <w:bottom w:val="single" w:sz="4" w:space="0" w:color="000000"/>
@@ -4537,15 +4543,12 @@
           <w:p>
             <w:pPr>
               <w:pStyle w:val="Tabelleninhalt"/>
-              <w:rPr/>
-            </w:pPr>
-            <w:r>
-              <w:rPr/>
-              <w:t>/</w:t>
-            </w:r>
-            <w:r>
-              <w:rPr/>
-              <w:t>pets?search=x&amp;page=y&amp;order=z</w:t>
+              <w:widowControl w:val="false"/>
+              <w:rPr/>
+            </w:pPr>
+            <w:r>
+              <w:rPr/>
+              <w:t>/pets?search=x&amp;page=y&amp;order=z</w:t>
             </w:r>
           </w:p>
         </w:tc>
@@ -4561,6 +4564,7 @@
           <w:p>
             <w:pPr>
               <w:pStyle w:val="Tabelleninhalt"/>
+              <w:widowControl w:val="false"/>
               <w:rPr/>
             </w:pPr>
             <w:r>
@@ -4574,7 +4578,7 @@
         <w:trPr/>
         <w:tc>
           <w:tcPr>
-            <w:tcW w:w="4950" w:type="dxa"/>
+            <w:tcW w:w="4949" w:type="dxa"/>
             <w:tcBorders>
               <w:left w:val="single" w:sz="4" w:space="0" w:color="000000"/>
               <w:bottom w:val="single" w:sz="4" w:space="0" w:color="000000"/>
@@ -4583,16 +4587,13 @@
           <w:p>
             <w:pPr>
               <w:pStyle w:val="LOnormal"/>
+              <w:widowControl w:val="false"/>
               <w:jc w:val="left"/>
               <w:rPr/>
             </w:pPr>
             <w:r>
               <w:rPr/>
-              <w:t xml:space="preserve">/pets/id      </w:t>
-            </w:r>
-            <w:r>
-              <w:rPr/>
-              <w:t>[GET,POST,DELETE]</w:t>
+              <w:t>/pets/id      [GET,POST,DELETE]</w:t>
             </w:r>
           </w:p>
         </w:tc>
@@ -4608,6 +4609,7 @@
           <w:p>
             <w:pPr>
               <w:pStyle w:val="Tabelleninhalt"/>
+              <w:widowControl w:val="false"/>
               <w:rPr/>
             </w:pPr>
             <w:r>
@@ -4621,7 +4623,7 @@
         <w:trPr/>
         <w:tc>
           <w:tcPr>
-            <w:tcW w:w="4950" w:type="dxa"/>
+            <w:tcW w:w="4949" w:type="dxa"/>
             <w:tcBorders>
               <w:left w:val="single" w:sz="4" w:space="0" w:color="000000"/>
               <w:bottom w:val="single" w:sz="4" w:space="0" w:color="000000"/>
@@ -4630,16 +4632,13 @@
           <w:p>
             <w:pPr>
               <w:pStyle w:val="LOnormal"/>
+              <w:widowControl w:val="false"/>
               <w:jc w:val="left"/>
               <w:rPr/>
             </w:pPr>
             <w:r>
               <w:rPr/>
-              <w:t>/</w:t>
-            </w:r>
-            <w:r>
-              <w:rPr/>
-              <w:t>offers?search=x&amp;page=y&amp;order=z</w:t>
+              <w:t>/offers?search=x&amp;page=y&amp;order=z</w:t>
             </w:r>
           </w:p>
         </w:tc>
@@ -4655,6 +4654,7 @@
           <w:p>
             <w:pPr>
               <w:pStyle w:val="Tabelleninhalt"/>
+              <w:widowControl w:val="false"/>
               <w:rPr/>
             </w:pPr>
             <w:r>
@@ -4668,7 +4668,7 @@
         <w:trPr/>
         <w:tc>
           <w:tcPr>
-            <w:tcW w:w="4950" w:type="dxa"/>
+            <w:tcW w:w="4949" w:type="dxa"/>
             <w:tcBorders>
               <w:left w:val="single" w:sz="4" w:space="0" w:color="000000"/>
               <w:bottom w:val="single" w:sz="4" w:space="0" w:color="000000"/>
@@ -4677,16 +4677,13 @@
           <w:p>
             <w:pPr>
               <w:pStyle w:val="LOnormal"/>
+              <w:widowControl w:val="false"/>
               <w:jc w:val="left"/>
               <w:rPr/>
             </w:pPr>
             <w:r>
               <w:rPr/>
-              <w:t>/</w:t>
-            </w:r>
-            <w:r>
-              <w:rPr/>
-              <w:t>offers/id  [GET,POST,DELETE]</w:t>
+              <w:t>/offers/id  [GET,POST,DELETE]</w:t>
             </w:r>
           </w:p>
         </w:tc>
@@ -4702,6 +4699,7 @@
           <w:p>
             <w:pPr>
               <w:pStyle w:val="Tabelleninhalt"/>
+              <w:widowControl w:val="false"/>
               <w:rPr/>
             </w:pPr>
             <w:r>
@@ -4715,7 +4713,7 @@
         <w:trPr/>
         <w:tc>
           <w:tcPr>
-            <w:tcW w:w="4950" w:type="dxa"/>
+            <w:tcW w:w="4949" w:type="dxa"/>
             <w:tcBorders>
               <w:left w:val="single" w:sz="4" w:space="0" w:color="000000"/>
               <w:bottom w:val="single" w:sz="4" w:space="0" w:color="000000"/>
@@ -4724,16 +4722,13 @@
           <w:p>
             <w:pPr>
               <w:pStyle w:val="LOnormal"/>
+              <w:widowControl w:val="false"/>
               <w:jc w:val="left"/>
               <w:rPr/>
             </w:pPr>
             <w:r>
               <w:rPr/>
-              <w:t>/</w:t>
-            </w:r>
-            <w:r>
-              <w:rPr/>
-              <w:t>offers/id/request  [GET,POST,DELETE]</w:t>
+              <w:t>/offers/id/request  [GET,POST,DELETE]</w:t>
             </w:r>
           </w:p>
         </w:tc>
@@ -4749,6 +4744,7 @@
           <w:p>
             <w:pPr>
               <w:pStyle w:val="Tabelleninhalt"/>
+              <w:widowControl w:val="false"/>
               <w:rPr/>
             </w:pPr>
             <w:r>
@@ -4762,7 +4758,7 @@
         <w:trPr/>
         <w:tc>
           <w:tcPr>
-            <w:tcW w:w="4950" w:type="dxa"/>
+            <w:tcW w:w="4949" w:type="dxa"/>
             <w:tcBorders>
               <w:left w:val="single" w:sz="4" w:space="0" w:color="000000"/>
               <w:bottom w:val="single" w:sz="4" w:space="0" w:color="000000"/>
@@ -4771,16 +4767,13 @@
           <w:p>
             <w:pPr>
               <w:pStyle w:val="LOnormal"/>
+              <w:widowControl w:val="false"/>
               <w:jc w:val="left"/>
               <w:rPr/>
             </w:pPr>
             <w:r>
               <w:rPr/>
-              <w:t>/</w:t>
-            </w:r>
-            <w:r>
-              <w:rPr/>
-              <w:t>offers/id/accept  [GET]</w:t>
+              <w:t>/offers/id/accept  [GET]</w:t>
             </w:r>
           </w:p>
         </w:tc>
@@ -4796,6 +4789,7 @@
           <w:p>
             <w:pPr>
               <w:pStyle w:val="Tabelleninhalt"/>
+              <w:widowControl w:val="false"/>
               <w:rPr/>
             </w:pPr>
             <w:r>
@@ -4809,7 +4803,7 @@
         <w:trPr/>
         <w:tc>
           <w:tcPr>
-            <w:tcW w:w="4950" w:type="dxa"/>
+            <w:tcW w:w="4949" w:type="dxa"/>
             <w:tcBorders>
               <w:left w:val="single" w:sz="4" w:space="0" w:color="000000"/>
               <w:bottom w:val="single" w:sz="4" w:space="0" w:color="000000"/>
@@ -4818,16 +4812,13 @@
           <w:p>
             <w:pPr>
               <w:pStyle w:val="LOnormal"/>
+              <w:widowControl w:val="false"/>
               <w:jc w:val="left"/>
               <w:rPr/>
             </w:pPr>
             <w:r>
               <w:rPr/>
-              <w:t>/</w:t>
-            </w:r>
-            <w:r>
-              <w:rPr/>
-              <w:t>offers/id/reject  [GET]</w:t>
+              <w:t>/offers/id/reject  [GET]</w:t>
             </w:r>
           </w:p>
         </w:tc>
@@ -4843,6 +4834,7 @@
           <w:p>
             <w:pPr>
               <w:pStyle w:val="Tabelleninhalt"/>
+              <w:widowControl w:val="false"/>
               <w:rPr/>
             </w:pPr>
             <w:r>
@@ -4856,7 +4848,7 @@
         <w:trPr/>
         <w:tc>
           <w:tcPr>
-            <w:tcW w:w="4950" w:type="dxa"/>
+            <w:tcW w:w="4949" w:type="dxa"/>
             <w:tcBorders>
               <w:left w:val="single" w:sz="4" w:space="0" w:color="000000"/>
               <w:bottom w:val="single" w:sz="4" w:space="0" w:color="000000"/>
@@ -4865,6 +4857,7 @@
           <w:p>
             <w:pPr>
               <w:pStyle w:val="LOnormal"/>
+              <w:widowControl w:val="false"/>
               <w:jc w:val="left"/>
               <w:rPr/>
             </w:pPr>
@@ -4885,6 +4878,7 @@
           <w:p>
             <w:pPr>
               <w:pStyle w:val="Tabelleninhalt"/>
+              <w:widowControl w:val="false"/>
               <w:rPr/>
             </w:pPr>
             <w:r>
@@ -4897,7 +4891,7 @@
         <w:trPr/>
         <w:tc>
           <w:tcPr>
-            <w:tcW w:w="4950" w:type="dxa"/>
+            <w:tcW w:w="4949" w:type="dxa"/>
             <w:tcBorders>
               <w:left w:val="single" w:sz="4" w:space="0" w:color="000000"/>
               <w:bottom w:val="single" w:sz="4" w:space="0" w:color="000000"/>
@@ -4906,15 +4900,12 @@
           <w:p>
             <w:pPr>
               <w:pStyle w:val="Tabelleninhalt"/>
-              <w:rPr/>
-            </w:pPr>
-            <w:r>
-              <w:rPr/>
-              <w:t>/</w:t>
-            </w:r>
-            <w:r>
-              <w:rPr/>
-              <w:t>posts?search=x&amp;page=y&amp;order=z</w:t>
+              <w:widowControl w:val="false"/>
+              <w:rPr/>
+            </w:pPr>
+            <w:r>
+              <w:rPr/>
+              <w:t>/posts?search=x&amp;page=y&amp;order=z</w:t>
             </w:r>
           </w:p>
         </w:tc>
@@ -4930,6 +4921,7 @@
           <w:p>
             <w:pPr>
               <w:pStyle w:val="Tabelleninhalt"/>
+              <w:widowControl w:val="false"/>
               <w:rPr/>
             </w:pPr>
             <w:r>
@@ -4943,7 +4935,7 @@
         <w:trPr/>
         <w:tc>
           <w:tcPr>
-            <w:tcW w:w="4950" w:type="dxa"/>
+            <w:tcW w:w="4949" w:type="dxa"/>
             <w:tcBorders>
               <w:left w:val="single" w:sz="4" w:space="0" w:color="000000"/>
               <w:bottom w:val="single" w:sz="4" w:space="0" w:color="000000"/>
@@ -4952,16 +4944,13 @@
           <w:p>
             <w:pPr>
               <w:pStyle w:val="LOnormal"/>
+              <w:widowControl w:val="false"/>
               <w:jc w:val="left"/>
               <w:rPr/>
             </w:pPr>
             <w:r>
               <w:rPr/>
-              <w:t xml:space="preserve">/posts/id     </w:t>
-            </w:r>
-            <w:r>
-              <w:rPr/>
-              <w:t>[GET,POST,DELETE]</w:t>
+              <w:t>/posts/id     [GET,POST,DELETE]</w:t>
             </w:r>
           </w:p>
         </w:tc>
@@ -4977,6 +4966,7 @@
           <w:p>
             <w:pPr>
               <w:pStyle w:val="Tabelleninhalt"/>
+              <w:widowControl w:val="false"/>
               <w:rPr/>
             </w:pPr>
             <w:r>
@@ -4990,7 +4980,7 @@
         <w:trPr/>
         <w:tc>
           <w:tcPr>
-            <w:tcW w:w="4950" w:type="dxa"/>
+            <w:tcW w:w="4949" w:type="dxa"/>
             <w:tcBorders>
               <w:left w:val="single" w:sz="4" w:space="0" w:color="000000"/>
               <w:bottom w:val="single" w:sz="4" w:space="0" w:color="000000"/>
@@ -4999,15 +4989,12 @@
           <w:p>
             <w:pPr>
               <w:pStyle w:val="Tabelleninhalt"/>
-              <w:rPr/>
-            </w:pPr>
-            <w:r>
-              <w:rPr/>
-              <w:t>/</w:t>
-            </w:r>
-            <w:r>
-              <w:rPr/>
-              <w:t>posts/id/report</w:t>
+              <w:widowControl w:val="false"/>
+              <w:rPr/>
+            </w:pPr>
+            <w:r>
+              <w:rPr/>
+              <w:t>/posts/id/report</w:t>
             </w:r>
           </w:p>
         </w:tc>
@@ -5023,6 +5010,7 @@
           <w:p>
             <w:pPr>
               <w:pStyle w:val="Tabelleninhalt"/>
+              <w:widowControl w:val="false"/>
               <w:rPr/>
             </w:pPr>
             <w:r>
@@ -5036,7 +5024,7 @@
         <w:trPr/>
         <w:tc>
           <w:tcPr>
-            <w:tcW w:w="4950" w:type="dxa"/>
+            <w:tcW w:w="4949" w:type="dxa"/>
             <w:tcBorders>
               <w:left w:val="single" w:sz="4" w:space="0" w:color="000000"/>
               <w:bottom w:val="single" w:sz="4" w:space="0" w:color="000000"/>
@@ -5045,15 +5033,12 @@
           <w:p>
             <w:pPr>
               <w:pStyle w:val="Tabelleninhalt"/>
-              <w:rPr/>
-            </w:pPr>
-            <w:r>
-              <w:rPr/>
-              <w:t>/</w:t>
-            </w:r>
-            <w:r>
-              <w:rPr/>
-              <w:t>posts/id/comment</w:t>
+              <w:widowControl w:val="false"/>
+              <w:rPr/>
+            </w:pPr>
+            <w:r>
+              <w:rPr/>
+              <w:t>/posts/id/comment</w:t>
             </w:r>
           </w:p>
         </w:tc>
@@ -5069,6 +5054,7 @@
           <w:p>
             <w:pPr>
               <w:pStyle w:val="Tabelleninhalt"/>
+              <w:widowControl w:val="false"/>
               <w:rPr/>
             </w:pPr>
             <w:r>
@@ -5082,7 +5068,7 @@
         <w:trPr/>
         <w:tc>
           <w:tcPr>
-            <w:tcW w:w="4950" w:type="dxa"/>
+            <w:tcW w:w="4949" w:type="dxa"/>
             <w:tcBorders>
               <w:left w:val="single" w:sz="4" w:space="0" w:color="000000"/>
               <w:bottom w:val="single" w:sz="4" w:space="0" w:color="000000"/>
@@ -5091,19 +5077,12 @@
           <w:p>
             <w:pPr>
               <w:pStyle w:val="Tabelleninhalt"/>
-              <w:rPr/>
-            </w:pPr>
-            <w:r>
-              <w:rPr/>
-              <w:t>/</w:t>
-            </w:r>
-            <w:r>
-              <w:rPr/>
-              <w:t>posts/id/comment/</w:t>
-            </w:r>
-            <w:r>
-              <w:rPr/>
-              <w:t>report</w:t>
+              <w:widowControl w:val="false"/>
+              <w:rPr/>
+            </w:pPr>
+            <w:r>
+              <w:rPr/>
+              <w:t>/posts/id/comment/report</w:t>
             </w:r>
           </w:p>
         </w:tc>
@@ -5119,6 +5098,7 @@
           <w:p>
             <w:pPr>
               <w:pStyle w:val="Tabelleninhalt"/>
+              <w:widowControl w:val="false"/>
               <w:rPr/>
             </w:pPr>
             <w:r>
@@ -5132,7 +5112,7 @@
         <w:trPr/>
         <w:tc>
           <w:tcPr>
-            <w:tcW w:w="4950" w:type="dxa"/>
+            <w:tcW w:w="4949" w:type="dxa"/>
             <w:tcBorders>
               <w:left w:val="single" w:sz="4" w:space="0" w:color="000000"/>
               <w:bottom w:val="single" w:sz="4" w:space="0" w:color="000000"/>
@@ -5141,16 +5121,13 @@
           <w:p>
             <w:pPr>
               <w:pStyle w:val="Tabelleninhalt"/>
+              <w:widowControl w:val="false"/>
               <w:jc w:val="left"/>
               <w:rPr/>
             </w:pPr>
             <w:r>
               <w:rPr/>
-              <w:t>/</w:t>
-            </w:r>
-            <w:r>
-              <w:rPr/>
-              <w:t>posts/id/reply</w:t>
+              <w:t>/posts/id/reply</w:t>
             </w:r>
           </w:p>
         </w:tc>
@@ -5166,6 +5143,7 @@
           <w:p>
             <w:pPr>
               <w:pStyle w:val="Tabelleninhalt"/>
+              <w:widowControl w:val="false"/>
               <w:rPr/>
             </w:pPr>
             <w:r>
@@ -5179,7 +5157,7 @@
         <w:trPr/>
         <w:tc>
           <w:tcPr>
-            <w:tcW w:w="4950" w:type="dxa"/>
+            <w:tcW w:w="4949" w:type="dxa"/>
             <w:tcBorders>
               <w:left w:val="single" w:sz="4" w:space="0" w:color="000000"/>
               <w:bottom w:val="single" w:sz="4" w:space="0" w:color="000000"/>
@@ -5188,16 +5166,13 @@
           <w:p>
             <w:pPr>
               <w:pStyle w:val="Tabelleninhalt"/>
+              <w:widowControl w:val="false"/>
               <w:jc w:val="left"/>
               <w:rPr/>
             </w:pPr>
             <w:r>
               <w:rPr/>
-              <w:t>/</w:t>
-            </w:r>
-            <w:r>
-              <w:rPr/>
-              <w:t>messages/</w:t>
+              <w:t>/messages/</w:t>
             </w:r>
           </w:p>
         </w:tc>
@@ -5213,6 +5188,7 @@
           <w:p>
             <w:pPr>
               <w:pStyle w:val="Tabelleninhalt"/>
+              <w:widowControl w:val="false"/>
               <w:rPr/>
             </w:pPr>
             <w:r>
@@ -5226,7 +5202,7 @@
         <w:trPr/>
         <w:tc>
           <w:tcPr>
-            <w:tcW w:w="4950" w:type="dxa"/>
+            <w:tcW w:w="4949" w:type="dxa"/>
             <w:tcBorders>
               <w:left w:val="single" w:sz="4" w:space="0" w:color="000000"/>
               <w:bottom w:val="single" w:sz="4" w:space="0" w:color="000000"/>
@@ -5235,6 +5211,7 @@
           <w:p>
             <w:pPr>
               <w:pStyle w:val="Tabelleninhalt"/>
+              <w:widowControl w:val="false"/>
               <w:jc w:val="left"/>
               <w:rPr/>
             </w:pPr>
@@ -5256,6 +5233,7 @@
           <w:p>
             <w:pPr>
               <w:pStyle w:val="Tabelleninhalt"/>
+              <w:widowControl w:val="false"/>
               <w:rPr/>
             </w:pPr>
             <w:r>
@@ -5269,7 +5247,7 @@
         <w:trPr/>
         <w:tc>
           <w:tcPr>
-            <w:tcW w:w="4950" w:type="dxa"/>
+            <w:tcW w:w="4949" w:type="dxa"/>
             <w:tcBorders>
               <w:left w:val="single" w:sz="4" w:space="0" w:color="000000"/>
               <w:bottom w:val="single" w:sz="4" w:space="0" w:color="000000"/>
@@ -5278,6 +5256,7 @@
           <w:p>
             <w:pPr>
               <w:pStyle w:val="Tabelleninhalt"/>
+              <w:widowControl w:val="false"/>
               <w:jc w:val="left"/>
               <w:rPr/>
             </w:pPr>
@@ -5298,6 +5277,55 @@
           <w:p>
             <w:pPr>
               <w:pStyle w:val="Tabelleninhalt"/>
+              <w:widowControl w:val="false"/>
+              <w:rPr/>
+            </w:pPr>
+            <w:r>
+              <w:rPr/>
+            </w:r>
+          </w:p>
+        </w:tc>
+      </w:tr>
+      <w:tr>
+        <w:trPr/>
+        <w:tc>
+          <w:tcPr>
+            <w:tcW w:w="4949" w:type="dxa"/>
+            <w:tcBorders>
+              <w:left w:val="single" w:sz="4" w:space="0" w:color="000000"/>
+              <w:bottom w:val="single" w:sz="4" w:space="0" w:color="000000"/>
+            </w:tcBorders>
+          </w:tcPr>
+          <w:p>
+            <w:pPr>
+              <w:pStyle w:val="Tabelleninhalt"/>
+              <w:widowControl w:val="false"/>
+              <w:jc w:val="left"/>
+              <w:rPr/>
+            </w:pPr>
+            <w:r>
+              <w:rPr/>
+              <w:t>/</w:t>
+            </w:r>
+            <w:r>
+              <w:rPr/>
+              <w:t>reports</w:t>
+            </w:r>
+          </w:p>
+        </w:tc>
+        <w:tc>
+          <w:tcPr>
+            <w:tcW w:w="4410" w:type="dxa"/>
+            <w:tcBorders>
+              <w:left w:val="single" w:sz="4" w:space="0" w:color="000000"/>
+              <w:bottom w:val="single" w:sz="4" w:space="0" w:color="000000"/>
+              <w:right w:val="single" w:sz="4" w:space="0" w:color="000000"/>
+            </w:tcBorders>
+          </w:tcPr>
+          <w:p>
+            <w:pPr>
+              <w:pStyle w:val="Tabelleninhalt"/>
+              <w:widowControl w:val="false"/>
               <w:rPr/>
             </w:pPr>
             <w:r>
@@ -5493,143 +5521,6 @@
   <w:abstractNum w:abstractNumId="2">
     <w:lvl w:ilvl="0">
       <w:start w:val="1"/>
-      <w:numFmt w:val="bullet"/>
-      <w:lvlText w:val=""/>
-      <w:lvlJc w:val="left"/>
-      <w:pPr>
-        <w:tabs>
-          <w:tab w:val="num" w:pos="720"/>
-        </w:tabs>
-        <w:ind w:left="720" w:hanging="360"/>
-      </w:pPr>
-      <w:rPr>
-        <w:rFonts w:ascii="Symbol" w:hAnsi="Symbol" w:cs="Symbol" w:hint="default"/>
-      </w:rPr>
-    </w:lvl>
-    <w:lvl w:ilvl="1">
-      <w:start w:val="1"/>
-      <w:numFmt w:val="bullet"/>
-      <w:lvlText w:val="◦"/>
-      <w:lvlJc w:val="left"/>
-      <w:pPr>
-        <w:tabs>
-          <w:tab w:val="num" w:pos="1080"/>
-        </w:tabs>
-        <w:ind w:left="1080" w:hanging="360"/>
-      </w:pPr>
-      <w:rPr>
-        <w:rFonts w:ascii="OpenSymbol" w:hAnsi="OpenSymbol" w:cs="OpenSymbol" w:hint="default"/>
-      </w:rPr>
-    </w:lvl>
-    <w:lvl w:ilvl="2">
-      <w:start w:val="1"/>
-      <w:numFmt w:val="bullet"/>
-      <w:lvlText w:val="▪"/>
-      <w:lvlJc w:val="left"/>
-      <w:pPr>
-        <w:tabs>
-          <w:tab w:val="num" w:pos="1440"/>
-        </w:tabs>
-        <w:ind w:left="1440" w:hanging="360"/>
-      </w:pPr>
-      <w:rPr>
-        <w:rFonts w:ascii="OpenSymbol" w:hAnsi="OpenSymbol" w:cs="OpenSymbol" w:hint="default"/>
-      </w:rPr>
-    </w:lvl>
-    <w:lvl w:ilvl="3">
-      <w:start w:val="1"/>
-      <w:numFmt w:val="bullet"/>
-      <w:lvlText w:val=""/>
-      <w:lvlJc w:val="left"/>
-      <w:pPr>
-        <w:tabs>
-          <w:tab w:val="num" w:pos="1800"/>
-        </w:tabs>
-        <w:ind w:left="1800" w:hanging="360"/>
-      </w:pPr>
-      <w:rPr>
-        <w:rFonts w:ascii="Symbol" w:hAnsi="Symbol" w:cs="Symbol" w:hint="default"/>
-      </w:rPr>
-    </w:lvl>
-    <w:lvl w:ilvl="4">
-      <w:start w:val="1"/>
-      <w:numFmt w:val="bullet"/>
-      <w:lvlText w:val="◦"/>
-      <w:lvlJc w:val="left"/>
-      <w:pPr>
-        <w:tabs>
-          <w:tab w:val="num" w:pos="2160"/>
-        </w:tabs>
-        <w:ind w:left="2160" w:hanging="360"/>
-      </w:pPr>
-      <w:rPr>
-        <w:rFonts w:ascii="OpenSymbol" w:hAnsi="OpenSymbol" w:cs="OpenSymbol" w:hint="default"/>
-      </w:rPr>
-    </w:lvl>
-    <w:lvl w:ilvl="5">
-      <w:start w:val="1"/>
-      <w:numFmt w:val="bullet"/>
-      <w:lvlText w:val="▪"/>
-      <w:lvlJc w:val="left"/>
-      <w:pPr>
-        <w:tabs>
-          <w:tab w:val="num" w:pos="2520"/>
-        </w:tabs>
-        <w:ind w:left="2520" w:hanging="360"/>
-      </w:pPr>
-      <w:rPr>
-        <w:rFonts w:ascii="OpenSymbol" w:hAnsi="OpenSymbol" w:cs="OpenSymbol" w:hint="default"/>
-      </w:rPr>
-    </w:lvl>
-    <w:lvl w:ilvl="6">
-      <w:start w:val="1"/>
-      <w:numFmt w:val="bullet"/>
-      <w:lvlText w:val=""/>
-      <w:lvlJc w:val="left"/>
-      <w:pPr>
-        <w:tabs>
-          <w:tab w:val="num" w:pos="2880"/>
-        </w:tabs>
-        <w:ind w:left="2880" w:hanging="360"/>
-      </w:pPr>
-      <w:rPr>
-        <w:rFonts w:ascii="Symbol" w:hAnsi="Symbol" w:cs="Symbol" w:hint="default"/>
-      </w:rPr>
-    </w:lvl>
-    <w:lvl w:ilvl="7">
-      <w:start w:val="1"/>
-      <w:numFmt w:val="bullet"/>
-      <w:lvlText w:val="◦"/>
-      <w:lvlJc w:val="left"/>
-      <w:pPr>
-        <w:tabs>
-          <w:tab w:val="num" w:pos="3240"/>
-        </w:tabs>
-        <w:ind w:left="3240" w:hanging="360"/>
-      </w:pPr>
-      <w:rPr>
-        <w:rFonts w:ascii="OpenSymbol" w:hAnsi="OpenSymbol" w:cs="OpenSymbol" w:hint="default"/>
-      </w:rPr>
-    </w:lvl>
-    <w:lvl w:ilvl="8">
-      <w:start w:val="1"/>
-      <w:numFmt w:val="bullet"/>
-      <w:lvlText w:val="▪"/>
-      <w:lvlJc w:val="left"/>
-      <w:pPr>
-        <w:tabs>
-          <w:tab w:val="num" w:pos="3600"/>
-        </w:tabs>
-        <w:ind w:left="3600" w:hanging="360"/>
-      </w:pPr>
-      <w:rPr>
-        <w:rFonts w:ascii="OpenSymbol" w:hAnsi="OpenSymbol" w:cs="OpenSymbol" w:hint="default"/>
-      </w:rPr>
-    </w:lvl>
-  </w:abstractNum>
-  <w:abstractNum w:abstractNumId="3">
-    <w:lvl w:ilvl="0">
-      <w:start w:val="1"/>
       <w:numFmt w:val="none"/>
       <w:suff w:val="nothing"/>
       <w:lvlText w:val=""/>
@@ -5751,9 +5642,6 @@
   </w:num>
   <w:num w:numId="2">
     <w:abstractNumId w:val="2"/>
-  </w:num>
-  <w:num w:numId="3">
-    <w:abstractNumId w:val="3"/>
   </w:num>
 </w:numbering>
 </file>

</xml_diff>

<commit_message>
Finished Offers and Requests App
</commit_message>
<xml_diff>
--- a/Documentation.docx
+++ b/Documentation.docx
@@ -3586,31 +3586,90 @@
       </w:r>
       <w:r>
         <w:rPr/>
-        <w:t>Use groups for authorization</w:t>
-      </w:r>
-    </w:p>
-    <w:p>
-      <w:pPr>
-        <w:pStyle w:val="LOnormal"/>
-        <w:ind w:hanging="0"/>
-        <w:jc w:val="left"/>
-        <w:rPr/>
-      </w:pPr>
-      <w:r>
-        <w:rPr/>
-        <w:t xml:space="preserve">3 -  models for pets and and serializers [using ModelSerializer] - </w:t>
-      </w:r>
-    </w:p>
-    <w:p>
-      <w:pPr>
-        <w:pStyle w:val="LOnormal"/>
-        <w:ind w:hanging="0"/>
-        <w:jc w:val="left"/>
-        <w:rPr/>
-      </w:pPr>
-      <w:r>
-        <w:rPr/>
-        <w:t xml:space="preserve">4 - </w:t>
+        <w:t>Use groups for authorization?</w:t>
+      </w:r>
+    </w:p>
+    <w:p>
+      <w:pPr>
+        <w:pStyle w:val="LOnormal"/>
+        <w:ind w:hanging="0"/>
+        <w:jc w:val="left"/>
+        <w:rPr/>
+      </w:pPr>
+      <w:r>
+        <w:rPr/>
+      </w:r>
+    </w:p>
+    <w:p>
+      <w:pPr>
+        <w:pStyle w:val="LOnormal"/>
+        <w:ind w:hanging="0"/>
+        <w:jc w:val="left"/>
+        <w:rPr/>
+      </w:pPr>
+      <w:r>
+        <w:rPr/>
+        <w:t>3 – Authentication and Authorization</w:t>
+      </w:r>
+    </w:p>
+    <w:p>
+      <w:pPr>
+        <w:pStyle w:val="LOnormal"/>
+        <w:ind w:hanging="0"/>
+        <w:jc w:val="left"/>
+        <w:rPr/>
+      </w:pPr>
+      <w:r>
+        <w:rPr/>
+        <w:t xml:space="preserve">4 -  models for pets and and serializers [using ModelSerializer] - </w:t>
+      </w:r>
+    </w:p>
+    <w:p>
+      <w:pPr>
+        <w:pStyle w:val="LOnormal"/>
+        <w:ind w:hanging="0"/>
+        <w:jc w:val="left"/>
+        <w:rPr/>
+      </w:pPr>
+      <w:r>
+        <w:rPr/>
+        <w:t>5 – implement Throttling, Pagination, and Ordering &amp; Filtering</w:t>
+      </w:r>
+    </w:p>
+    <w:p>
+      <w:pPr>
+        <w:pStyle w:val="LOnormal"/>
+        <w:ind w:hanging="0"/>
+        <w:jc w:val="left"/>
+        <w:rPr/>
+      </w:pPr>
+      <w:r>
+        <w:rPr/>
+        <w:t>6 – Add unique_together costraints to prevent users from creating multiple pets, requests, offers, and so on</w:t>
+      </w:r>
+    </w:p>
+    <w:p>
+      <w:pPr>
+        <w:pStyle w:val="LOnormal"/>
+        <w:ind w:hanging="0"/>
+        <w:jc w:val="left"/>
+        <w:rPr/>
+      </w:pPr>
+      <w:r>
+        <w:rPr/>
+        <w:t>7 – modify api for user to return absolute picture url</w:t>
+      </w:r>
+    </w:p>
+    <w:p>
+      <w:pPr>
+        <w:pStyle w:val="LOnormal"/>
+        <w:ind w:hanging="0"/>
+        <w:jc w:val="left"/>
+        <w:rPr/>
+      </w:pPr>
+      <w:r>
+        <w:rPr/>
+        <w:t xml:space="preserve">8 - </w:t>
       </w:r>
     </w:p>
     <w:p>
@@ -3689,14 +3748,15 @@
         </w:tblCellMar>
       </w:tblPr>
       <w:tblGrid>
-        <w:gridCol w:w="4949"/>
-        <w:gridCol w:w="4410"/>
+        <w:gridCol w:w="5038"/>
+        <w:gridCol w:w="3237"/>
+        <w:gridCol w:w="1084"/>
       </w:tblGrid>
       <w:tr>
         <w:trPr/>
         <w:tc>
           <w:tcPr>
-            <w:tcW w:w="4949" w:type="dxa"/>
+            <w:tcW w:w="5038" w:type="dxa"/>
             <w:tcBorders>
               <w:top w:val="single" w:sz="4" w:space="0" w:color="000000"/>
               <w:left w:val="single" w:sz="4" w:space="0" w:color="000000"/>
@@ -3712,17 +3772,38 @@
             </w:pPr>
             <w:r>
               <w:rPr/>
-              <w:t>/users/</w:t>
-            </w:r>
-          </w:p>
-        </w:tc>
-        <w:tc>
-          <w:tcPr>
-            <w:tcW w:w="4410" w:type="dxa"/>
+              <w:t>Endpoint</w:t>
+            </w:r>
+          </w:p>
+        </w:tc>
+        <w:tc>
+          <w:tcPr>
+            <w:tcW w:w="3237" w:type="dxa"/>
             <w:tcBorders>
               <w:top w:val="single" w:sz="4" w:space="0" w:color="000000"/>
               <w:left w:val="single" w:sz="4" w:space="0" w:color="000000"/>
               <w:bottom w:val="single" w:sz="4" w:space="0" w:color="000000"/>
+            </w:tcBorders>
+          </w:tcPr>
+          <w:p>
+            <w:pPr>
+              <w:pStyle w:val="Tabelleninhalt"/>
+              <w:widowControl w:val="false"/>
+              <w:rPr/>
+            </w:pPr>
+            <w:r>
+              <w:rPr/>
+              <w:t>Function</w:t>
+            </w:r>
+          </w:p>
+        </w:tc>
+        <w:tc>
+          <w:tcPr>
+            <w:tcW w:w="1084" w:type="dxa"/>
+            <w:tcBorders>
+              <w:top w:val="single" w:sz="4" w:space="0" w:color="000000"/>
+              <w:left w:val="single" w:sz="4" w:space="0" w:color="000000"/>
+              <w:bottom w:val="single" w:sz="4" w:space="0" w:color="000000"/>
               <w:right w:val="single" w:sz="4" w:space="0" w:color="000000"/>
             </w:tcBorders>
           </w:tcPr>
@@ -3734,6 +3815,7 @@
             </w:pPr>
             <w:r>
               <w:rPr/>
+              <w:t>Status</w:t>
             </w:r>
           </w:p>
         </w:tc>
@@ -3742,7 +3824,7 @@
         <w:trPr/>
         <w:tc>
           <w:tcPr>
-            <w:tcW w:w="4949" w:type="dxa"/>
+            <w:tcW w:w="5038" w:type="dxa"/>
             <w:tcBorders>
               <w:left w:val="single" w:sz="4" w:space="0" w:color="000000"/>
               <w:bottom w:val="single" w:sz="4" w:space="0" w:color="000000"/>
@@ -3757,13 +3839,32 @@
             </w:pPr>
             <w:r>
               <w:rPr/>
-              <w:t>/users/me/</w:t>
-            </w:r>
-          </w:p>
-        </w:tc>
-        <w:tc>
-          <w:tcPr>
-            <w:tcW w:w="4410" w:type="dxa"/>
+              <w:t>/users/</w:t>
+            </w:r>
+          </w:p>
+        </w:tc>
+        <w:tc>
+          <w:tcPr>
+            <w:tcW w:w="3237" w:type="dxa"/>
+            <w:tcBorders>
+              <w:left w:val="single" w:sz="4" w:space="0" w:color="000000"/>
+              <w:bottom w:val="single" w:sz="4" w:space="0" w:color="000000"/>
+            </w:tcBorders>
+          </w:tcPr>
+          <w:p>
+            <w:pPr>
+              <w:pStyle w:val="Tabelleninhalt"/>
+              <w:widowControl w:val="false"/>
+              <w:rPr/>
+            </w:pPr>
+            <w:r>
+              <w:rPr/>
+            </w:r>
+          </w:p>
+        </w:tc>
+        <w:tc>
+          <w:tcPr>
+            <w:tcW w:w="1084" w:type="dxa"/>
             <w:tcBorders>
               <w:left w:val="single" w:sz="4" w:space="0" w:color="000000"/>
               <w:bottom w:val="single" w:sz="4" w:space="0" w:color="000000"/>
@@ -3786,7 +3887,7 @@
         <w:trPr/>
         <w:tc>
           <w:tcPr>
-            <w:tcW w:w="4949" w:type="dxa"/>
+            <w:tcW w:w="5038" w:type="dxa"/>
             <w:tcBorders>
               <w:left w:val="single" w:sz="4" w:space="0" w:color="000000"/>
               <w:bottom w:val="single" w:sz="4" w:space="0" w:color="000000"/>
@@ -3801,13 +3902,32 @@
             </w:pPr>
             <w:r>
               <w:rPr/>
-              <w:t>/users/confirm/</w:t>
-            </w:r>
-          </w:p>
-        </w:tc>
-        <w:tc>
-          <w:tcPr>
-            <w:tcW w:w="4410" w:type="dxa"/>
+              <w:t>/users/me/</w:t>
+            </w:r>
+          </w:p>
+        </w:tc>
+        <w:tc>
+          <w:tcPr>
+            <w:tcW w:w="3237" w:type="dxa"/>
+            <w:tcBorders>
+              <w:left w:val="single" w:sz="4" w:space="0" w:color="000000"/>
+              <w:bottom w:val="single" w:sz="4" w:space="0" w:color="000000"/>
+            </w:tcBorders>
+          </w:tcPr>
+          <w:p>
+            <w:pPr>
+              <w:pStyle w:val="Tabelleninhalt"/>
+              <w:widowControl w:val="false"/>
+              <w:rPr/>
+            </w:pPr>
+            <w:r>
+              <w:rPr/>
+            </w:r>
+          </w:p>
+        </w:tc>
+        <w:tc>
+          <w:tcPr>
+            <w:tcW w:w="1084" w:type="dxa"/>
             <w:tcBorders>
               <w:left w:val="single" w:sz="4" w:space="0" w:color="000000"/>
               <w:bottom w:val="single" w:sz="4" w:space="0" w:color="000000"/>
@@ -3830,7 +3950,7 @@
         <w:trPr/>
         <w:tc>
           <w:tcPr>
-            <w:tcW w:w="4949" w:type="dxa"/>
+            <w:tcW w:w="5038" w:type="dxa"/>
             <w:tcBorders>
               <w:left w:val="single" w:sz="4" w:space="0" w:color="000000"/>
               <w:bottom w:val="single" w:sz="4" w:space="0" w:color="000000"/>
@@ -3845,13 +3965,32 @@
             </w:pPr>
             <w:r>
               <w:rPr/>
-              <w:t>/users/resend_activation/</w:t>
-            </w:r>
-          </w:p>
-        </w:tc>
-        <w:tc>
-          <w:tcPr>
-            <w:tcW w:w="4410" w:type="dxa"/>
+              <w:t>/users/confirm/</w:t>
+            </w:r>
+          </w:p>
+        </w:tc>
+        <w:tc>
+          <w:tcPr>
+            <w:tcW w:w="3237" w:type="dxa"/>
+            <w:tcBorders>
+              <w:left w:val="single" w:sz="4" w:space="0" w:color="000000"/>
+              <w:bottom w:val="single" w:sz="4" w:space="0" w:color="000000"/>
+            </w:tcBorders>
+          </w:tcPr>
+          <w:p>
+            <w:pPr>
+              <w:pStyle w:val="Tabelleninhalt"/>
+              <w:widowControl w:val="false"/>
+              <w:rPr/>
+            </w:pPr>
+            <w:r>
+              <w:rPr/>
+            </w:r>
+          </w:p>
+        </w:tc>
+        <w:tc>
+          <w:tcPr>
+            <w:tcW w:w="1084" w:type="dxa"/>
             <w:tcBorders>
               <w:left w:val="single" w:sz="4" w:space="0" w:color="000000"/>
               <w:bottom w:val="single" w:sz="4" w:space="0" w:color="000000"/>
@@ -3874,7 +4013,7 @@
         <w:trPr/>
         <w:tc>
           <w:tcPr>
-            <w:tcW w:w="4949" w:type="dxa"/>
+            <w:tcW w:w="5038" w:type="dxa"/>
             <w:tcBorders>
               <w:left w:val="single" w:sz="4" w:space="0" w:color="000000"/>
               <w:bottom w:val="single" w:sz="4" w:space="0" w:color="000000"/>
@@ -3889,13 +4028,32 @@
             </w:pPr>
             <w:r>
               <w:rPr/>
-              <w:t>/users/set_password/</w:t>
-            </w:r>
-          </w:p>
-        </w:tc>
-        <w:tc>
-          <w:tcPr>
-            <w:tcW w:w="4410" w:type="dxa"/>
+              <w:t>/users/resend_activation/</w:t>
+            </w:r>
+          </w:p>
+        </w:tc>
+        <w:tc>
+          <w:tcPr>
+            <w:tcW w:w="3237" w:type="dxa"/>
+            <w:tcBorders>
+              <w:left w:val="single" w:sz="4" w:space="0" w:color="000000"/>
+              <w:bottom w:val="single" w:sz="4" w:space="0" w:color="000000"/>
+            </w:tcBorders>
+          </w:tcPr>
+          <w:p>
+            <w:pPr>
+              <w:pStyle w:val="Tabelleninhalt"/>
+              <w:widowControl w:val="false"/>
+              <w:rPr/>
+            </w:pPr>
+            <w:r>
+              <w:rPr/>
+            </w:r>
+          </w:p>
+        </w:tc>
+        <w:tc>
+          <w:tcPr>
+            <w:tcW w:w="1084" w:type="dxa"/>
             <w:tcBorders>
               <w:left w:val="single" w:sz="4" w:space="0" w:color="000000"/>
               <w:bottom w:val="single" w:sz="4" w:space="0" w:color="000000"/>
@@ -3918,7 +4076,7 @@
         <w:trPr/>
         <w:tc>
           <w:tcPr>
-            <w:tcW w:w="4949" w:type="dxa"/>
+            <w:tcW w:w="5038" w:type="dxa"/>
             <w:tcBorders>
               <w:left w:val="single" w:sz="4" w:space="0" w:color="000000"/>
               <w:bottom w:val="single" w:sz="4" w:space="0" w:color="000000"/>
@@ -3933,13 +4091,32 @@
             </w:pPr>
             <w:r>
               <w:rPr/>
-              <w:t>/users/reset_password/</w:t>
-            </w:r>
-          </w:p>
-        </w:tc>
-        <w:tc>
-          <w:tcPr>
-            <w:tcW w:w="4410" w:type="dxa"/>
+              <w:t>/users/set_password/</w:t>
+            </w:r>
+          </w:p>
+        </w:tc>
+        <w:tc>
+          <w:tcPr>
+            <w:tcW w:w="3237" w:type="dxa"/>
+            <w:tcBorders>
+              <w:left w:val="single" w:sz="4" w:space="0" w:color="000000"/>
+              <w:bottom w:val="single" w:sz="4" w:space="0" w:color="000000"/>
+            </w:tcBorders>
+          </w:tcPr>
+          <w:p>
+            <w:pPr>
+              <w:pStyle w:val="Tabelleninhalt"/>
+              <w:widowControl w:val="false"/>
+              <w:rPr/>
+            </w:pPr>
+            <w:r>
+              <w:rPr/>
+            </w:r>
+          </w:p>
+        </w:tc>
+        <w:tc>
+          <w:tcPr>
+            <w:tcW w:w="1084" w:type="dxa"/>
             <w:tcBorders>
               <w:left w:val="single" w:sz="4" w:space="0" w:color="000000"/>
               <w:bottom w:val="single" w:sz="4" w:space="0" w:color="000000"/>
@@ -3962,7 +4139,7 @@
         <w:trPr/>
         <w:tc>
           <w:tcPr>
-            <w:tcW w:w="4949" w:type="dxa"/>
+            <w:tcW w:w="5038" w:type="dxa"/>
             <w:tcBorders>
               <w:left w:val="single" w:sz="4" w:space="0" w:color="000000"/>
               <w:bottom w:val="single" w:sz="4" w:space="0" w:color="000000"/>
@@ -3977,13 +4154,32 @@
             </w:pPr>
             <w:r>
               <w:rPr/>
-              <w:t>/users/reset_password_confirm/</w:t>
-            </w:r>
-          </w:p>
-        </w:tc>
-        <w:tc>
-          <w:tcPr>
-            <w:tcW w:w="4410" w:type="dxa"/>
+              <w:t>/users/reset_password/</w:t>
+            </w:r>
+          </w:p>
+        </w:tc>
+        <w:tc>
+          <w:tcPr>
+            <w:tcW w:w="3237" w:type="dxa"/>
+            <w:tcBorders>
+              <w:left w:val="single" w:sz="4" w:space="0" w:color="000000"/>
+              <w:bottom w:val="single" w:sz="4" w:space="0" w:color="000000"/>
+            </w:tcBorders>
+          </w:tcPr>
+          <w:p>
+            <w:pPr>
+              <w:pStyle w:val="Tabelleninhalt"/>
+              <w:widowControl w:val="false"/>
+              <w:rPr/>
+            </w:pPr>
+            <w:r>
+              <w:rPr/>
+            </w:r>
+          </w:p>
+        </w:tc>
+        <w:tc>
+          <w:tcPr>
+            <w:tcW w:w="1084" w:type="dxa"/>
             <w:tcBorders>
               <w:left w:val="single" w:sz="4" w:space="0" w:color="000000"/>
               <w:bottom w:val="single" w:sz="4" w:space="0" w:color="000000"/>
@@ -4006,7 +4202,7 @@
         <w:trPr/>
         <w:tc>
           <w:tcPr>
-            <w:tcW w:w="4949" w:type="dxa"/>
+            <w:tcW w:w="5038" w:type="dxa"/>
             <w:tcBorders>
               <w:left w:val="single" w:sz="4" w:space="0" w:color="000000"/>
               <w:bottom w:val="single" w:sz="4" w:space="0" w:color="000000"/>
@@ -4021,13 +4217,32 @@
             </w:pPr>
             <w:r>
               <w:rPr/>
-              <w:t>/users/set_username/</w:t>
-            </w:r>
-          </w:p>
-        </w:tc>
-        <w:tc>
-          <w:tcPr>
-            <w:tcW w:w="4410" w:type="dxa"/>
+              <w:t>/users/reset_password_confirm/</w:t>
+            </w:r>
+          </w:p>
+        </w:tc>
+        <w:tc>
+          <w:tcPr>
+            <w:tcW w:w="3237" w:type="dxa"/>
+            <w:tcBorders>
+              <w:left w:val="single" w:sz="4" w:space="0" w:color="000000"/>
+              <w:bottom w:val="single" w:sz="4" w:space="0" w:color="000000"/>
+            </w:tcBorders>
+          </w:tcPr>
+          <w:p>
+            <w:pPr>
+              <w:pStyle w:val="Tabelleninhalt"/>
+              <w:widowControl w:val="false"/>
+              <w:rPr/>
+            </w:pPr>
+            <w:r>
+              <w:rPr/>
+            </w:r>
+          </w:p>
+        </w:tc>
+        <w:tc>
+          <w:tcPr>
+            <w:tcW w:w="1084" w:type="dxa"/>
             <w:tcBorders>
               <w:left w:val="single" w:sz="4" w:space="0" w:color="000000"/>
               <w:bottom w:val="single" w:sz="4" w:space="0" w:color="000000"/>
@@ -4050,7 +4265,7 @@
         <w:trPr/>
         <w:tc>
           <w:tcPr>
-            <w:tcW w:w="4949" w:type="dxa"/>
+            <w:tcW w:w="5038" w:type="dxa"/>
             <w:tcBorders>
               <w:left w:val="single" w:sz="4" w:space="0" w:color="000000"/>
               <w:bottom w:val="single" w:sz="4" w:space="0" w:color="000000"/>
@@ -4065,13 +4280,32 @@
             </w:pPr>
             <w:r>
               <w:rPr/>
-              <w:t>/users/reset_username/</w:t>
-            </w:r>
-          </w:p>
-        </w:tc>
-        <w:tc>
-          <w:tcPr>
-            <w:tcW w:w="4410" w:type="dxa"/>
+              <w:t>/users/set_username/</w:t>
+            </w:r>
+          </w:p>
+        </w:tc>
+        <w:tc>
+          <w:tcPr>
+            <w:tcW w:w="3237" w:type="dxa"/>
+            <w:tcBorders>
+              <w:left w:val="single" w:sz="4" w:space="0" w:color="000000"/>
+              <w:bottom w:val="single" w:sz="4" w:space="0" w:color="000000"/>
+            </w:tcBorders>
+          </w:tcPr>
+          <w:p>
+            <w:pPr>
+              <w:pStyle w:val="Tabelleninhalt"/>
+              <w:widowControl w:val="false"/>
+              <w:rPr/>
+            </w:pPr>
+            <w:r>
+              <w:rPr/>
+            </w:r>
+          </w:p>
+        </w:tc>
+        <w:tc>
+          <w:tcPr>
+            <w:tcW w:w="1084" w:type="dxa"/>
             <w:tcBorders>
               <w:left w:val="single" w:sz="4" w:space="0" w:color="000000"/>
               <w:bottom w:val="single" w:sz="4" w:space="0" w:color="000000"/>
@@ -4094,7 +4328,7 @@
         <w:trPr/>
         <w:tc>
           <w:tcPr>
-            <w:tcW w:w="4949" w:type="dxa"/>
+            <w:tcW w:w="5038" w:type="dxa"/>
             <w:tcBorders>
               <w:left w:val="single" w:sz="4" w:space="0" w:color="000000"/>
               <w:bottom w:val="single" w:sz="4" w:space="0" w:color="000000"/>
@@ -4109,13 +4343,32 @@
             </w:pPr>
             <w:r>
               <w:rPr/>
-              <w:t>/users/reset_username_confirm/</w:t>
-            </w:r>
-          </w:p>
-        </w:tc>
-        <w:tc>
-          <w:tcPr>
-            <w:tcW w:w="4410" w:type="dxa"/>
+              <w:t>/users/reset_username/</w:t>
+            </w:r>
+          </w:p>
+        </w:tc>
+        <w:tc>
+          <w:tcPr>
+            <w:tcW w:w="3237" w:type="dxa"/>
+            <w:tcBorders>
+              <w:left w:val="single" w:sz="4" w:space="0" w:color="000000"/>
+              <w:bottom w:val="single" w:sz="4" w:space="0" w:color="000000"/>
+            </w:tcBorders>
+          </w:tcPr>
+          <w:p>
+            <w:pPr>
+              <w:pStyle w:val="Tabelleninhalt"/>
+              <w:widowControl w:val="false"/>
+              <w:rPr/>
+            </w:pPr>
+            <w:r>
+              <w:rPr/>
+            </w:r>
+          </w:p>
+        </w:tc>
+        <w:tc>
+          <w:tcPr>
+            <w:tcW w:w="1084" w:type="dxa"/>
             <w:tcBorders>
               <w:left w:val="single" w:sz="4" w:space="0" w:color="000000"/>
               <w:bottom w:val="single" w:sz="4" w:space="0" w:color="000000"/>
@@ -4138,7 +4391,7 @@
         <w:trPr/>
         <w:tc>
           <w:tcPr>
-            <w:tcW w:w="4949" w:type="dxa"/>
+            <w:tcW w:w="5038" w:type="dxa"/>
             <w:tcBorders>
               <w:left w:val="single" w:sz="4" w:space="0" w:color="000000"/>
               <w:bottom w:val="single" w:sz="4" w:space="0" w:color="000000"/>
@@ -4153,13 +4406,32 @@
             </w:pPr>
             <w:r>
               <w:rPr/>
-              <w:t>/token/login/ (Token Based Authentication)</w:t>
-            </w:r>
-          </w:p>
-        </w:tc>
-        <w:tc>
-          <w:tcPr>
-            <w:tcW w:w="4410" w:type="dxa"/>
+              <w:t>/users/reset_username_confirm/</w:t>
+            </w:r>
+          </w:p>
+        </w:tc>
+        <w:tc>
+          <w:tcPr>
+            <w:tcW w:w="3237" w:type="dxa"/>
+            <w:tcBorders>
+              <w:left w:val="single" w:sz="4" w:space="0" w:color="000000"/>
+              <w:bottom w:val="single" w:sz="4" w:space="0" w:color="000000"/>
+            </w:tcBorders>
+          </w:tcPr>
+          <w:p>
+            <w:pPr>
+              <w:pStyle w:val="Tabelleninhalt"/>
+              <w:widowControl w:val="false"/>
+              <w:rPr/>
+            </w:pPr>
+            <w:r>
+              <w:rPr/>
+            </w:r>
+          </w:p>
+        </w:tc>
+        <w:tc>
+          <w:tcPr>
+            <w:tcW w:w="1084" w:type="dxa"/>
             <w:tcBorders>
               <w:left w:val="single" w:sz="4" w:space="0" w:color="000000"/>
               <w:bottom w:val="single" w:sz="4" w:space="0" w:color="000000"/>
@@ -4182,7 +4454,7 @@
         <w:trPr/>
         <w:tc>
           <w:tcPr>
-            <w:tcW w:w="4949" w:type="dxa"/>
+            <w:tcW w:w="5038" w:type="dxa"/>
             <w:tcBorders>
               <w:left w:val="single" w:sz="4" w:space="0" w:color="000000"/>
               <w:bottom w:val="single" w:sz="4" w:space="0" w:color="000000"/>
@@ -4197,13 +4469,32 @@
             </w:pPr>
             <w:r>
               <w:rPr/>
-              <w:t>/token/logout/ (Token Based Authentication)</w:t>
-            </w:r>
-          </w:p>
-        </w:tc>
-        <w:tc>
-          <w:tcPr>
-            <w:tcW w:w="4410" w:type="dxa"/>
+              <w:t>/token/login/ (Token Based Authentication)</w:t>
+            </w:r>
+          </w:p>
+        </w:tc>
+        <w:tc>
+          <w:tcPr>
+            <w:tcW w:w="3237" w:type="dxa"/>
+            <w:tcBorders>
+              <w:left w:val="single" w:sz="4" w:space="0" w:color="000000"/>
+              <w:bottom w:val="single" w:sz="4" w:space="0" w:color="000000"/>
+            </w:tcBorders>
+          </w:tcPr>
+          <w:p>
+            <w:pPr>
+              <w:pStyle w:val="Tabelleninhalt"/>
+              <w:widowControl w:val="false"/>
+              <w:rPr/>
+            </w:pPr>
+            <w:r>
+              <w:rPr/>
+            </w:r>
+          </w:p>
+        </w:tc>
+        <w:tc>
+          <w:tcPr>
+            <w:tcW w:w="1084" w:type="dxa"/>
             <w:tcBorders>
               <w:left w:val="single" w:sz="4" w:space="0" w:color="000000"/>
               <w:bottom w:val="single" w:sz="4" w:space="0" w:color="000000"/>
@@ -4226,7 +4517,7 @@
         <w:trPr/>
         <w:tc>
           <w:tcPr>
-            <w:tcW w:w="4949" w:type="dxa"/>
+            <w:tcW w:w="5038" w:type="dxa"/>
             <w:tcBorders>
               <w:left w:val="single" w:sz="4" w:space="0" w:color="000000"/>
               <w:bottom w:val="single" w:sz="4" w:space="0" w:color="000000"/>
@@ -4241,13 +4532,32 @@
             </w:pPr>
             <w:r>
               <w:rPr/>
-              <w:t>/jwt/create/ (JWT Authentication)</w:t>
-            </w:r>
-          </w:p>
-        </w:tc>
-        <w:tc>
-          <w:tcPr>
-            <w:tcW w:w="4410" w:type="dxa"/>
+              <w:t>/token/logout/ (Token Based Authentication)</w:t>
+            </w:r>
+          </w:p>
+        </w:tc>
+        <w:tc>
+          <w:tcPr>
+            <w:tcW w:w="3237" w:type="dxa"/>
+            <w:tcBorders>
+              <w:left w:val="single" w:sz="4" w:space="0" w:color="000000"/>
+              <w:bottom w:val="single" w:sz="4" w:space="0" w:color="000000"/>
+            </w:tcBorders>
+          </w:tcPr>
+          <w:p>
+            <w:pPr>
+              <w:pStyle w:val="Tabelleninhalt"/>
+              <w:widowControl w:val="false"/>
+              <w:rPr/>
+            </w:pPr>
+            <w:r>
+              <w:rPr/>
+            </w:r>
+          </w:p>
+        </w:tc>
+        <w:tc>
+          <w:tcPr>
+            <w:tcW w:w="1084" w:type="dxa"/>
             <w:tcBorders>
               <w:left w:val="single" w:sz="4" w:space="0" w:color="000000"/>
               <w:bottom w:val="single" w:sz="4" w:space="0" w:color="000000"/>
@@ -4270,7 +4580,7 @@
         <w:trPr/>
         <w:tc>
           <w:tcPr>
-            <w:tcW w:w="4949" w:type="dxa"/>
+            <w:tcW w:w="5038" w:type="dxa"/>
             <w:tcBorders>
               <w:left w:val="single" w:sz="4" w:space="0" w:color="000000"/>
               <w:bottom w:val="single" w:sz="4" w:space="0" w:color="000000"/>
@@ -4285,13 +4595,32 @@
             </w:pPr>
             <w:r>
               <w:rPr/>
-              <w:t>/jwt/refresh/ (JWT Authentication)</w:t>
-            </w:r>
-          </w:p>
-        </w:tc>
-        <w:tc>
-          <w:tcPr>
-            <w:tcW w:w="4410" w:type="dxa"/>
+              <w:t>/jwt/create/ (JWT Authentication)</w:t>
+            </w:r>
+          </w:p>
+        </w:tc>
+        <w:tc>
+          <w:tcPr>
+            <w:tcW w:w="3237" w:type="dxa"/>
+            <w:tcBorders>
+              <w:left w:val="single" w:sz="4" w:space="0" w:color="000000"/>
+              <w:bottom w:val="single" w:sz="4" w:space="0" w:color="000000"/>
+            </w:tcBorders>
+          </w:tcPr>
+          <w:p>
+            <w:pPr>
+              <w:pStyle w:val="Tabelleninhalt"/>
+              <w:widowControl w:val="false"/>
+              <w:rPr/>
+            </w:pPr>
+            <w:r>
+              <w:rPr/>
+            </w:r>
+          </w:p>
+        </w:tc>
+        <w:tc>
+          <w:tcPr>
+            <w:tcW w:w="1084" w:type="dxa"/>
             <w:tcBorders>
               <w:left w:val="single" w:sz="4" w:space="0" w:color="000000"/>
               <w:bottom w:val="single" w:sz="4" w:space="0" w:color="000000"/>
@@ -4314,7 +4643,7 @@
         <w:trPr/>
         <w:tc>
           <w:tcPr>
-            <w:tcW w:w="4949" w:type="dxa"/>
+            <w:tcW w:w="5038" w:type="dxa"/>
             <w:tcBorders>
               <w:left w:val="single" w:sz="4" w:space="0" w:color="000000"/>
               <w:bottom w:val="single" w:sz="4" w:space="0" w:color="000000"/>
@@ -4329,13 +4658,32 @@
             </w:pPr>
             <w:r>
               <w:rPr/>
-              <w:t>/jwt/verify/ (JWT Authentication)</w:t>
-            </w:r>
-          </w:p>
-        </w:tc>
-        <w:tc>
-          <w:tcPr>
-            <w:tcW w:w="4410" w:type="dxa"/>
+              <w:t>/jwt/refresh/ (JWT Authentication)</w:t>
+            </w:r>
+          </w:p>
+        </w:tc>
+        <w:tc>
+          <w:tcPr>
+            <w:tcW w:w="3237" w:type="dxa"/>
+            <w:tcBorders>
+              <w:left w:val="single" w:sz="4" w:space="0" w:color="000000"/>
+              <w:bottom w:val="single" w:sz="4" w:space="0" w:color="000000"/>
+            </w:tcBorders>
+          </w:tcPr>
+          <w:p>
+            <w:pPr>
+              <w:pStyle w:val="Tabelleninhalt"/>
+              <w:widowControl w:val="false"/>
+              <w:rPr/>
+            </w:pPr>
+            <w:r>
+              <w:rPr/>
+            </w:r>
+          </w:p>
+        </w:tc>
+        <w:tc>
+          <w:tcPr>
+            <w:tcW w:w="1084" w:type="dxa"/>
             <w:tcBorders>
               <w:left w:val="single" w:sz="4" w:space="0" w:color="000000"/>
               <w:bottom w:val="single" w:sz="4" w:space="0" w:color="000000"/>
@@ -4358,7 +4706,7 @@
         <w:trPr/>
         <w:tc>
           <w:tcPr>
-            <w:tcW w:w="4949" w:type="dxa"/>
+            <w:tcW w:w="5038" w:type="dxa"/>
             <w:tcBorders>
               <w:left w:val="single" w:sz="4" w:space="0" w:color="000000"/>
               <w:bottom w:val="single" w:sz="4" w:space="0" w:color="000000"/>
@@ -4373,12 +4721,32 @@
             </w:pPr>
             <w:r>
               <w:rPr/>
-            </w:r>
-          </w:p>
-        </w:tc>
-        <w:tc>
-          <w:tcPr>
-            <w:tcW w:w="4410" w:type="dxa"/>
+              <w:t>/jwt/verify/ (JWT Authentication)</w:t>
+            </w:r>
+          </w:p>
+        </w:tc>
+        <w:tc>
+          <w:tcPr>
+            <w:tcW w:w="3237" w:type="dxa"/>
+            <w:tcBorders>
+              <w:left w:val="single" w:sz="4" w:space="0" w:color="000000"/>
+              <w:bottom w:val="single" w:sz="4" w:space="0" w:color="000000"/>
+            </w:tcBorders>
+          </w:tcPr>
+          <w:p>
+            <w:pPr>
+              <w:pStyle w:val="Tabelleninhalt"/>
+              <w:widowControl w:val="false"/>
+              <w:rPr/>
+            </w:pPr>
+            <w:r>
+              <w:rPr/>
+            </w:r>
+          </w:p>
+        </w:tc>
+        <w:tc>
+          <w:tcPr>
+            <w:tcW w:w="1084" w:type="dxa"/>
             <w:tcBorders>
               <w:left w:val="single" w:sz="4" w:space="0" w:color="000000"/>
               <w:bottom w:val="single" w:sz="4" w:space="0" w:color="000000"/>
@@ -4401,7 +4769,7 @@
         <w:trPr/>
         <w:tc>
           <w:tcPr>
-            <w:tcW w:w="4949" w:type="dxa"/>
+            <w:tcW w:w="5038" w:type="dxa"/>
             <w:tcBorders>
               <w:left w:val="single" w:sz="4" w:space="0" w:color="000000"/>
               <w:bottom w:val="single" w:sz="4" w:space="0" w:color="000000"/>
@@ -4416,13 +4784,31 @@
             </w:pPr>
             <w:r>
               <w:rPr/>
-              <w:t>/users?search=x&amp;page=y&amp;order=z</w:t>
-            </w:r>
-          </w:p>
-        </w:tc>
-        <w:tc>
-          <w:tcPr>
-            <w:tcW w:w="4410" w:type="dxa"/>
+            </w:r>
+          </w:p>
+        </w:tc>
+        <w:tc>
+          <w:tcPr>
+            <w:tcW w:w="3237" w:type="dxa"/>
+            <w:tcBorders>
+              <w:left w:val="single" w:sz="4" w:space="0" w:color="000000"/>
+              <w:bottom w:val="single" w:sz="4" w:space="0" w:color="000000"/>
+            </w:tcBorders>
+          </w:tcPr>
+          <w:p>
+            <w:pPr>
+              <w:pStyle w:val="Tabelleninhalt"/>
+              <w:widowControl w:val="false"/>
+              <w:rPr/>
+            </w:pPr>
+            <w:r>
+              <w:rPr/>
+            </w:r>
+          </w:p>
+        </w:tc>
+        <w:tc>
+          <w:tcPr>
+            <w:tcW w:w="1084" w:type="dxa"/>
             <w:tcBorders>
               <w:left w:val="single" w:sz="4" w:space="0" w:color="000000"/>
               <w:bottom w:val="single" w:sz="4" w:space="0" w:color="000000"/>
@@ -4437,7 +4823,6 @@
             </w:pPr>
             <w:r>
               <w:rPr/>
-              <w:t>List all users</w:t>
             </w:r>
           </w:p>
         </w:tc>
@@ -4446,7 +4831,7 @@
         <w:trPr/>
         <w:tc>
           <w:tcPr>
-            <w:tcW w:w="4949" w:type="dxa"/>
+            <w:tcW w:w="5038" w:type="dxa"/>
             <w:tcBorders>
               <w:left w:val="single" w:sz="4" w:space="0" w:color="000000"/>
               <w:bottom w:val="single" w:sz="4" w:space="0" w:color="000000"/>
@@ -4461,13 +4846,33 @@
             </w:pPr>
             <w:r>
               <w:rPr/>
-              <w:t>/users/id   [GET,POST,DELETE]</w:t>
-            </w:r>
-          </w:p>
-        </w:tc>
-        <w:tc>
-          <w:tcPr>
-            <w:tcW w:w="4410" w:type="dxa"/>
+              <w:t>/users?search=x&amp;page=y&amp;order=z</w:t>
+            </w:r>
+          </w:p>
+        </w:tc>
+        <w:tc>
+          <w:tcPr>
+            <w:tcW w:w="3237" w:type="dxa"/>
+            <w:tcBorders>
+              <w:left w:val="single" w:sz="4" w:space="0" w:color="000000"/>
+              <w:bottom w:val="single" w:sz="4" w:space="0" w:color="000000"/>
+            </w:tcBorders>
+          </w:tcPr>
+          <w:p>
+            <w:pPr>
+              <w:pStyle w:val="Tabelleninhalt"/>
+              <w:widowControl w:val="false"/>
+              <w:rPr/>
+            </w:pPr>
+            <w:r>
+              <w:rPr/>
+              <w:t>List all users</w:t>
+            </w:r>
+          </w:p>
+        </w:tc>
+        <w:tc>
+          <w:tcPr>
+            <w:tcW w:w="1084" w:type="dxa"/>
             <w:tcBorders>
               <w:left w:val="single" w:sz="4" w:space="0" w:color="000000"/>
               <w:bottom w:val="single" w:sz="4" w:space="0" w:color="000000"/>
@@ -4482,7 +4887,6 @@
             </w:pPr>
             <w:r>
               <w:rPr/>
-              <w:t>Make changes to current user or get details</w:t>
             </w:r>
           </w:p>
         </w:tc>
@@ -4491,7 +4895,7 @@
         <w:trPr/>
         <w:tc>
           <w:tcPr>
-            <w:tcW w:w="4949" w:type="dxa"/>
+            <w:tcW w:w="5038" w:type="dxa"/>
             <w:tcBorders>
               <w:left w:val="single" w:sz="4" w:space="0" w:color="000000"/>
               <w:bottom w:val="single" w:sz="4" w:space="0" w:color="000000"/>
@@ -4506,12 +4910,33 @@
             </w:pPr>
             <w:r>
               <w:rPr/>
-            </w:r>
-          </w:p>
-        </w:tc>
-        <w:tc>
-          <w:tcPr>
-            <w:tcW w:w="4410" w:type="dxa"/>
+              <w:t>/users/id   [GET,POST,DELETE]</w:t>
+            </w:r>
+          </w:p>
+        </w:tc>
+        <w:tc>
+          <w:tcPr>
+            <w:tcW w:w="3237" w:type="dxa"/>
+            <w:tcBorders>
+              <w:left w:val="single" w:sz="4" w:space="0" w:color="000000"/>
+              <w:bottom w:val="single" w:sz="4" w:space="0" w:color="000000"/>
+            </w:tcBorders>
+          </w:tcPr>
+          <w:p>
+            <w:pPr>
+              <w:pStyle w:val="Tabelleninhalt"/>
+              <w:widowControl w:val="false"/>
+              <w:rPr/>
+            </w:pPr>
+            <w:r>
+              <w:rPr/>
+              <w:t>Make changes to current user or get details</w:t>
+            </w:r>
+          </w:p>
+        </w:tc>
+        <w:tc>
+          <w:tcPr>
+            <w:tcW w:w="1084" w:type="dxa"/>
             <w:tcBorders>
               <w:left w:val="single" w:sz="4" w:space="0" w:color="000000"/>
               <w:bottom w:val="single" w:sz="4" w:space="0" w:color="000000"/>
@@ -4534,27 +4959,46 @@
         <w:trPr/>
         <w:tc>
           <w:tcPr>
-            <w:tcW w:w="4949" w:type="dxa"/>
-            <w:tcBorders>
-              <w:left w:val="single" w:sz="4" w:space="0" w:color="000000"/>
-              <w:bottom w:val="single" w:sz="4" w:space="0" w:color="000000"/>
-            </w:tcBorders>
-          </w:tcPr>
-          <w:p>
-            <w:pPr>
-              <w:pStyle w:val="Tabelleninhalt"/>
-              <w:widowControl w:val="false"/>
-              <w:rPr/>
-            </w:pPr>
-            <w:r>
-              <w:rPr/>
-              <w:t>/pets?search=x&amp;page=y&amp;order=z</w:t>
-            </w:r>
-          </w:p>
-        </w:tc>
-        <w:tc>
-          <w:tcPr>
-            <w:tcW w:w="4410" w:type="dxa"/>
+            <w:tcW w:w="5038" w:type="dxa"/>
+            <w:tcBorders>
+              <w:left w:val="single" w:sz="4" w:space="0" w:color="000000"/>
+              <w:bottom w:val="single" w:sz="4" w:space="0" w:color="000000"/>
+            </w:tcBorders>
+          </w:tcPr>
+          <w:p>
+            <w:pPr>
+              <w:pStyle w:val="LOnormal"/>
+              <w:widowControl w:val="false"/>
+              <w:jc w:val="left"/>
+              <w:rPr/>
+            </w:pPr>
+            <w:r>
+              <w:rPr/>
+            </w:r>
+          </w:p>
+        </w:tc>
+        <w:tc>
+          <w:tcPr>
+            <w:tcW w:w="3237" w:type="dxa"/>
+            <w:tcBorders>
+              <w:left w:val="single" w:sz="4" w:space="0" w:color="000000"/>
+              <w:bottom w:val="single" w:sz="4" w:space="0" w:color="000000"/>
+            </w:tcBorders>
+          </w:tcPr>
+          <w:p>
+            <w:pPr>
+              <w:pStyle w:val="Tabelleninhalt"/>
+              <w:widowControl w:val="false"/>
+              <w:rPr/>
+            </w:pPr>
+            <w:r>
+              <w:rPr/>
+            </w:r>
+          </w:p>
+        </w:tc>
+        <w:tc>
+          <w:tcPr>
+            <w:tcW w:w="1084" w:type="dxa"/>
             <w:tcBorders>
               <w:left w:val="single" w:sz="4" w:space="0" w:color="000000"/>
               <w:bottom w:val="single" w:sz="4" w:space="0" w:color="000000"/>
@@ -4569,7 +5013,6 @@
             </w:pPr>
             <w:r>
               <w:rPr/>
-              <w:t>List all pets and create new one</w:t>
             </w:r>
           </w:p>
         </w:tc>
@@ -4578,28 +5021,47 @@
         <w:trPr/>
         <w:tc>
           <w:tcPr>
-            <w:tcW w:w="4949" w:type="dxa"/>
-            <w:tcBorders>
-              <w:left w:val="single" w:sz="4" w:space="0" w:color="000000"/>
-              <w:bottom w:val="single" w:sz="4" w:space="0" w:color="000000"/>
-            </w:tcBorders>
-          </w:tcPr>
-          <w:p>
-            <w:pPr>
-              <w:pStyle w:val="LOnormal"/>
-              <w:widowControl w:val="false"/>
-              <w:jc w:val="left"/>
-              <w:rPr/>
-            </w:pPr>
-            <w:r>
-              <w:rPr/>
-              <w:t>/pets/id      [GET,POST,DELETE]</w:t>
-            </w:r>
-          </w:p>
-        </w:tc>
-        <w:tc>
-          <w:tcPr>
-            <w:tcW w:w="4410" w:type="dxa"/>
+            <w:tcW w:w="5038" w:type="dxa"/>
+            <w:tcBorders>
+              <w:left w:val="single" w:sz="4" w:space="0" w:color="000000"/>
+              <w:bottom w:val="single" w:sz="4" w:space="0" w:color="000000"/>
+            </w:tcBorders>
+          </w:tcPr>
+          <w:p>
+            <w:pPr>
+              <w:pStyle w:val="Tabelleninhalt"/>
+              <w:widowControl w:val="false"/>
+              <w:rPr/>
+            </w:pPr>
+            <w:r>
+              <w:rPr/>
+              <w:t>/pets?search=x&amp;page=y&amp;order=z</w:t>
+            </w:r>
+          </w:p>
+        </w:tc>
+        <w:tc>
+          <w:tcPr>
+            <w:tcW w:w="3237" w:type="dxa"/>
+            <w:tcBorders>
+              <w:left w:val="single" w:sz="4" w:space="0" w:color="000000"/>
+              <w:bottom w:val="single" w:sz="4" w:space="0" w:color="000000"/>
+            </w:tcBorders>
+          </w:tcPr>
+          <w:p>
+            <w:pPr>
+              <w:pStyle w:val="Tabelleninhalt"/>
+              <w:widowControl w:val="false"/>
+              <w:rPr/>
+            </w:pPr>
+            <w:r>
+              <w:rPr/>
+              <w:t>List all pets and create new one</w:t>
+            </w:r>
+          </w:p>
+        </w:tc>
+        <w:tc>
+          <w:tcPr>
+            <w:tcW w:w="1084" w:type="dxa"/>
             <w:tcBorders>
               <w:left w:val="single" w:sz="4" w:space="0" w:color="000000"/>
               <w:bottom w:val="single" w:sz="4" w:space="0" w:color="000000"/>
@@ -4610,11 +5072,23 @@
             <w:pPr>
               <w:pStyle w:val="Tabelleninhalt"/>
               <w:widowControl w:val="false"/>
-              <w:rPr/>
-            </w:pPr>
-            <w:r>
-              <w:rPr/>
-              <w:t>Make changes and get details</w:t>
+              <w:rPr>
+                <w:b/>
+                <w:b/>
+                <w:bCs/>
+                <w:color w:val="00A933"/>
+                <w:highlight w:val="none"/>
+                <w:shd w:fill="auto" w:val="clear"/>
+              </w:rPr>
+            </w:pPr>
+            <w:r>
+              <w:rPr>
+                <w:b/>
+                <w:bCs/>
+                <w:color w:val="00A933"/>
+                <w:shd w:fill="auto" w:val="clear"/>
+              </w:rPr>
+              <w:t>Done</w:t>
             </w:r>
           </w:p>
         </w:tc>
@@ -4623,7 +5097,7 @@
         <w:trPr/>
         <w:tc>
           <w:tcPr>
-            <w:tcW w:w="4949" w:type="dxa"/>
+            <w:tcW w:w="5038" w:type="dxa"/>
             <w:tcBorders>
               <w:left w:val="single" w:sz="4" w:space="0" w:color="000000"/>
               <w:bottom w:val="single" w:sz="4" w:space="0" w:color="000000"/>
@@ -4638,13 +5112,33 @@
             </w:pPr>
             <w:r>
               <w:rPr/>
-              <w:t>/offers?search=x&amp;page=y&amp;order=z</w:t>
-            </w:r>
-          </w:p>
-        </w:tc>
-        <w:tc>
-          <w:tcPr>
-            <w:tcW w:w="4410" w:type="dxa"/>
+              <w:t>/pets/id      [GET,POST,DELETE]</w:t>
+            </w:r>
+          </w:p>
+        </w:tc>
+        <w:tc>
+          <w:tcPr>
+            <w:tcW w:w="3237" w:type="dxa"/>
+            <w:tcBorders>
+              <w:left w:val="single" w:sz="4" w:space="0" w:color="000000"/>
+              <w:bottom w:val="single" w:sz="4" w:space="0" w:color="000000"/>
+            </w:tcBorders>
+          </w:tcPr>
+          <w:p>
+            <w:pPr>
+              <w:pStyle w:val="Tabelleninhalt"/>
+              <w:widowControl w:val="false"/>
+              <w:rPr/>
+            </w:pPr>
+            <w:r>
+              <w:rPr/>
+              <w:t>Make changes and get details</w:t>
+            </w:r>
+          </w:p>
+        </w:tc>
+        <w:tc>
+          <w:tcPr>
+            <w:tcW w:w="1084" w:type="dxa"/>
             <w:tcBorders>
               <w:left w:val="single" w:sz="4" w:space="0" w:color="000000"/>
               <w:bottom w:val="single" w:sz="4" w:space="0" w:color="000000"/>
@@ -4655,11 +5149,23 @@
             <w:pPr>
               <w:pStyle w:val="Tabelleninhalt"/>
               <w:widowControl w:val="false"/>
-              <w:rPr/>
-            </w:pPr>
-            <w:r>
-              <w:rPr/>
-              <w:t>List all offers and create new offer</w:t>
+              <w:rPr>
+                <w:b/>
+                <w:b/>
+                <w:bCs/>
+                <w:color w:val="00A933"/>
+                <w:highlight w:val="none"/>
+                <w:shd w:fill="auto" w:val="clear"/>
+              </w:rPr>
+            </w:pPr>
+            <w:r>
+              <w:rPr>
+                <w:b/>
+                <w:bCs/>
+                <w:color w:val="00A933"/>
+                <w:shd w:fill="auto" w:val="clear"/>
+              </w:rPr>
+              <w:t>Done</w:t>
             </w:r>
           </w:p>
         </w:tc>
@@ -4668,7 +5174,7 @@
         <w:trPr/>
         <w:tc>
           <w:tcPr>
-            <w:tcW w:w="4949" w:type="dxa"/>
+            <w:tcW w:w="5038" w:type="dxa"/>
             <w:tcBorders>
               <w:left w:val="single" w:sz="4" w:space="0" w:color="000000"/>
               <w:bottom w:val="single" w:sz="4" w:space="0" w:color="000000"/>
@@ -4683,13 +5189,33 @@
             </w:pPr>
             <w:r>
               <w:rPr/>
-              <w:t>/offers/id  [GET,POST,DELETE]</w:t>
-            </w:r>
-          </w:p>
-        </w:tc>
-        <w:tc>
-          <w:tcPr>
-            <w:tcW w:w="4410" w:type="dxa"/>
+              <w:t>/pets/id/offer [GET]</w:t>
+            </w:r>
+          </w:p>
+        </w:tc>
+        <w:tc>
+          <w:tcPr>
+            <w:tcW w:w="3237" w:type="dxa"/>
+            <w:tcBorders>
+              <w:left w:val="single" w:sz="4" w:space="0" w:color="000000"/>
+              <w:bottom w:val="single" w:sz="4" w:space="0" w:color="000000"/>
+            </w:tcBorders>
+          </w:tcPr>
+          <w:p>
+            <w:pPr>
+              <w:pStyle w:val="Tabelleninhalt"/>
+              <w:widowControl w:val="false"/>
+              <w:rPr/>
+            </w:pPr>
+            <w:r>
+              <w:rPr/>
+              <w:t>Offer this pet for adoption</w:t>
+            </w:r>
+          </w:p>
+        </w:tc>
+        <w:tc>
+          <w:tcPr>
+            <w:tcW w:w="1084" w:type="dxa"/>
             <w:tcBorders>
               <w:left w:val="single" w:sz="4" w:space="0" w:color="000000"/>
               <w:bottom w:val="single" w:sz="4" w:space="0" w:color="000000"/>
@@ -4700,11 +5226,23 @@
             <w:pPr>
               <w:pStyle w:val="Tabelleninhalt"/>
               <w:widowControl w:val="false"/>
-              <w:rPr/>
-            </w:pPr>
-            <w:r>
-              <w:rPr/>
-              <w:t>Get specific offer and modify it</w:t>
+              <w:rPr>
+                <w:b/>
+                <w:b/>
+                <w:bCs/>
+                <w:color w:val="00A933"/>
+                <w:highlight w:val="none"/>
+                <w:shd w:fill="auto" w:val="clear"/>
+              </w:rPr>
+            </w:pPr>
+            <w:r>
+              <w:rPr>
+                <w:b/>
+                <w:bCs/>
+                <w:color w:val="00A933"/>
+                <w:shd w:fill="auto" w:val="clear"/>
+              </w:rPr>
+              <w:t>Done</w:t>
             </w:r>
           </w:p>
         </w:tc>
@@ -4713,7 +5251,7 @@
         <w:trPr/>
         <w:tc>
           <w:tcPr>
-            <w:tcW w:w="4949" w:type="dxa"/>
+            <w:tcW w:w="5038" w:type="dxa"/>
             <w:tcBorders>
               <w:left w:val="single" w:sz="4" w:space="0" w:color="000000"/>
               <w:bottom w:val="single" w:sz="4" w:space="0" w:color="000000"/>
@@ -4728,13 +5266,31 @@
             </w:pPr>
             <w:r>
               <w:rPr/>
-              <w:t>/offers/id/request  [GET,POST,DELETE]</w:t>
-            </w:r>
-          </w:p>
-        </w:tc>
-        <w:tc>
-          <w:tcPr>
-            <w:tcW w:w="4410" w:type="dxa"/>
+            </w:r>
+          </w:p>
+        </w:tc>
+        <w:tc>
+          <w:tcPr>
+            <w:tcW w:w="3237" w:type="dxa"/>
+            <w:tcBorders>
+              <w:left w:val="single" w:sz="4" w:space="0" w:color="000000"/>
+              <w:bottom w:val="single" w:sz="4" w:space="0" w:color="000000"/>
+            </w:tcBorders>
+          </w:tcPr>
+          <w:p>
+            <w:pPr>
+              <w:pStyle w:val="Tabelleninhalt"/>
+              <w:widowControl w:val="false"/>
+              <w:rPr/>
+            </w:pPr>
+            <w:r>
+              <w:rPr/>
+            </w:r>
+          </w:p>
+        </w:tc>
+        <w:tc>
+          <w:tcPr>
+            <w:tcW w:w="1084" w:type="dxa"/>
             <w:tcBorders>
               <w:left w:val="single" w:sz="4" w:space="0" w:color="000000"/>
               <w:bottom w:val="single" w:sz="4" w:space="0" w:color="000000"/>
@@ -4749,7 +5305,6 @@
             </w:pPr>
             <w:r>
               <w:rPr/>
-              <w:t>Make a request to this offer, or show/delete an existing request</w:t>
             </w:r>
           </w:p>
         </w:tc>
@@ -4758,7 +5313,7 @@
         <w:trPr/>
         <w:tc>
           <w:tcPr>
-            <w:tcW w:w="4949" w:type="dxa"/>
+            <w:tcW w:w="5038" w:type="dxa"/>
             <w:tcBorders>
               <w:left w:val="single" w:sz="4" w:space="0" w:color="000000"/>
               <w:bottom w:val="single" w:sz="4" w:space="0" w:color="000000"/>
@@ -4773,13 +5328,33 @@
             </w:pPr>
             <w:r>
               <w:rPr/>
-              <w:t>/offers/id/accept  [GET]</w:t>
-            </w:r>
-          </w:p>
-        </w:tc>
-        <w:tc>
-          <w:tcPr>
-            <w:tcW w:w="4410" w:type="dxa"/>
+              <w:t>/offers?search=x&amp;page=y&amp;order=z</w:t>
+            </w:r>
+          </w:p>
+        </w:tc>
+        <w:tc>
+          <w:tcPr>
+            <w:tcW w:w="3237" w:type="dxa"/>
+            <w:tcBorders>
+              <w:left w:val="single" w:sz="4" w:space="0" w:color="000000"/>
+              <w:bottom w:val="single" w:sz="4" w:space="0" w:color="000000"/>
+            </w:tcBorders>
+          </w:tcPr>
+          <w:p>
+            <w:pPr>
+              <w:pStyle w:val="Tabelleninhalt"/>
+              <w:widowControl w:val="false"/>
+              <w:rPr/>
+            </w:pPr>
+            <w:r>
+              <w:rPr/>
+              <w:t>List all offers and create new offer</w:t>
+            </w:r>
+          </w:p>
+        </w:tc>
+        <w:tc>
+          <w:tcPr>
+            <w:tcW w:w="1084" w:type="dxa"/>
             <w:tcBorders>
               <w:left w:val="single" w:sz="4" w:space="0" w:color="000000"/>
               <w:bottom w:val="single" w:sz="4" w:space="0" w:color="000000"/>
@@ -4790,11 +5365,23 @@
             <w:pPr>
               <w:pStyle w:val="Tabelleninhalt"/>
               <w:widowControl w:val="false"/>
-              <w:rPr/>
-            </w:pPr>
-            <w:r>
-              <w:rPr/>
-              <w:t>Accept a request</w:t>
+              <w:rPr>
+                <w:b/>
+                <w:b/>
+                <w:bCs/>
+                <w:color w:val="00A933"/>
+                <w:highlight w:val="none"/>
+                <w:shd w:fill="auto" w:val="clear"/>
+              </w:rPr>
+            </w:pPr>
+            <w:r>
+              <w:rPr>
+                <w:b/>
+                <w:bCs/>
+                <w:color w:val="00A933"/>
+                <w:shd w:fill="auto" w:val="clear"/>
+              </w:rPr>
+              <w:t>Done</w:t>
             </w:r>
           </w:p>
         </w:tc>
@@ -4803,7 +5390,7 @@
         <w:trPr/>
         <w:tc>
           <w:tcPr>
-            <w:tcW w:w="4949" w:type="dxa"/>
+            <w:tcW w:w="5038" w:type="dxa"/>
             <w:tcBorders>
               <w:left w:val="single" w:sz="4" w:space="0" w:color="000000"/>
               <w:bottom w:val="single" w:sz="4" w:space="0" w:color="000000"/>
@@ -4818,13 +5405,33 @@
             </w:pPr>
             <w:r>
               <w:rPr/>
-              <w:t>/offers/id/reject  [GET]</w:t>
-            </w:r>
-          </w:p>
-        </w:tc>
-        <w:tc>
-          <w:tcPr>
-            <w:tcW w:w="4410" w:type="dxa"/>
+              <w:t>/offers/id  [GET,POST,DELETE]</w:t>
+            </w:r>
+          </w:p>
+        </w:tc>
+        <w:tc>
+          <w:tcPr>
+            <w:tcW w:w="3237" w:type="dxa"/>
+            <w:tcBorders>
+              <w:left w:val="single" w:sz="4" w:space="0" w:color="000000"/>
+              <w:bottom w:val="single" w:sz="4" w:space="0" w:color="000000"/>
+            </w:tcBorders>
+          </w:tcPr>
+          <w:p>
+            <w:pPr>
+              <w:pStyle w:val="Tabelleninhalt"/>
+              <w:widowControl w:val="false"/>
+              <w:rPr/>
+            </w:pPr>
+            <w:r>
+              <w:rPr/>
+              <w:t>Get specific offer and modify it</w:t>
+            </w:r>
+          </w:p>
+        </w:tc>
+        <w:tc>
+          <w:tcPr>
+            <w:tcW w:w="1084" w:type="dxa"/>
             <w:tcBorders>
               <w:left w:val="single" w:sz="4" w:space="0" w:color="000000"/>
               <w:bottom w:val="single" w:sz="4" w:space="0" w:color="000000"/>
@@ -4835,11 +5442,23 @@
             <w:pPr>
               <w:pStyle w:val="Tabelleninhalt"/>
               <w:widowControl w:val="false"/>
-              <w:rPr/>
-            </w:pPr>
-            <w:r>
-              <w:rPr/>
-              <w:t>Reject a request</w:t>
+              <w:rPr>
+                <w:b/>
+                <w:b/>
+                <w:bCs/>
+                <w:color w:val="00A933"/>
+                <w:highlight w:val="none"/>
+                <w:shd w:fill="auto" w:val="clear"/>
+              </w:rPr>
+            </w:pPr>
+            <w:r>
+              <w:rPr>
+                <w:b/>
+                <w:bCs/>
+                <w:color w:val="00A933"/>
+                <w:shd w:fill="auto" w:val="clear"/>
+              </w:rPr>
+              <w:t>Done</w:t>
             </w:r>
           </w:p>
         </w:tc>
@@ -4848,7 +5467,7 @@
         <w:trPr/>
         <w:tc>
           <w:tcPr>
-            <w:tcW w:w="4949" w:type="dxa"/>
+            <w:tcW w:w="5038" w:type="dxa"/>
             <w:tcBorders>
               <w:left w:val="single" w:sz="4" w:space="0" w:color="000000"/>
               <w:bottom w:val="single" w:sz="4" w:space="0" w:color="000000"/>
@@ -4863,12 +5482,45 @@
             </w:pPr>
             <w:r>
               <w:rPr/>
-            </w:r>
-          </w:p>
-        </w:tc>
-        <w:tc>
-          <w:tcPr>
-            <w:tcW w:w="4410" w:type="dxa"/>
+              <w:t>/offers/request</w:t>
+            </w:r>
+            <w:r>
+              <w:rPr/>
+              <w:t>s</w:t>
+            </w:r>
+            <w:r>
+              <w:rPr/>
+              <w:t xml:space="preserve">  [GET</w:t>
+            </w:r>
+            <w:r>
+              <w:rPr/>
+              <w:t>]</w:t>
+            </w:r>
+          </w:p>
+        </w:tc>
+        <w:tc>
+          <w:tcPr>
+            <w:tcW w:w="3237" w:type="dxa"/>
+            <w:tcBorders>
+              <w:left w:val="single" w:sz="4" w:space="0" w:color="000000"/>
+              <w:bottom w:val="single" w:sz="4" w:space="0" w:color="000000"/>
+            </w:tcBorders>
+          </w:tcPr>
+          <w:p>
+            <w:pPr>
+              <w:pStyle w:val="Tabelleninhalt"/>
+              <w:widowControl w:val="false"/>
+              <w:rPr/>
+            </w:pPr>
+            <w:r>
+              <w:rPr/>
+              <w:t>Show all requests related to the logged in user</w:t>
+            </w:r>
+          </w:p>
+        </w:tc>
+        <w:tc>
+          <w:tcPr>
+            <w:tcW w:w="1084" w:type="dxa"/>
             <w:tcBorders>
               <w:left w:val="single" w:sz="4" w:space="0" w:color="000000"/>
               <w:bottom w:val="single" w:sz="4" w:space="0" w:color="000000"/>
@@ -4879,10 +5531,23 @@
             <w:pPr>
               <w:pStyle w:val="Tabelleninhalt"/>
               <w:widowControl w:val="false"/>
-              <w:rPr/>
-            </w:pPr>
-            <w:r>
-              <w:rPr/>
+              <w:rPr>
+                <w:b/>
+                <w:b/>
+                <w:bCs/>
+                <w:color w:val="00A933"/>
+                <w:highlight w:val="none"/>
+                <w:shd w:fill="auto" w:val="clear"/>
+              </w:rPr>
+            </w:pPr>
+            <w:r>
+              <w:rPr>
+                <w:b/>
+                <w:bCs/>
+                <w:color w:val="00A933"/>
+                <w:shd w:fill="auto" w:val="clear"/>
+              </w:rPr>
+              <w:t>Done</w:t>
             </w:r>
           </w:p>
         </w:tc>
@@ -4891,27 +5556,48 @@
         <w:trPr/>
         <w:tc>
           <w:tcPr>
-            <w:tcW w:w="4949" w:type="dxa"/>
-            <w:tcBorders>
-              <w:left w:val="single" w:sz="4" w:space="0" w:color="000000"/>
-              <w:bottom w:val="single" w:sz="4" w:space="0" w:color="000000"/>
-            </w:tcBorders>
-          </w:tcPr>
-          <w:p>
-            <w:pPr>
-              <w:pStyle w:val="Tabelleninhalt"/>
-              <w:widowControl w:val="false"/>
-              <w:rPr/>
-            </w:pPr>
-            <w:r>
-              <w:rPr/>
-              <w:t>/posts?search=x&amp;page=y&amp;order=z</w:t>
-            </w:r>
-          </w:p>
-        </w:tc>
-        <w:tc>
-          <w:tcPr>
-            <w:tcW w:w="4410" w:type="dxa"/>
+            <w:tcW w:w="5038" w:type="dxa"/>
+            <w:tcBorders>
+              <w:left w:val="single" w:sz="4" w:space="0" w:color="000000"/>
+              <w:bottom w:val="single" w:sz="4" w:space="0" w:color="000000"/>
+            </w:tcBorders>
+          </w:tcPr>
+          <w:p>
+            <w:pPr>
+              <w:pStyle w:val="LOnormal"/>
+              <w:widowControl w:val="false"/>
+              <w:jc w:val="left"/>
+              <w:rPr/>
+            </w:pPr>
+            <w:r>
+              <w:rPr/>
+              <w:t>/offers/id/request  [GET]</w:t>
+            </w:r>
+          </w:p>
+        </w:tc>
+        <w:tc>
+          <w:tcPr>
+            <w:tcW w:w="3237" w:type="dxa"/>
+            <w:tcBorders>
+              <w:left w:val="single" w:sz="4" w:space="0" w:color="000000"/>
+              <w:bottom w:val="single" w:sz="4" w:space="0" w:color="000000"/>
+            </w:tcBorders>
+          </w:tcPr>
+          <w:p>
+            <w:pPr>
+              <w:pStyle w:val="Tabelleninhalt"/>
+              <w:widowControl w:val="false"/>
+              <w:rPr/>
+            </w:pPr>
+            <w:r>
+              <w:rPr/>
+              <w:t>Make a request to this offer</w:t>
+            </w:r>
+          </w:p>
+        </w:tc>
+        <w:tc>
+          <w:tcPr>
+            <w:tcW w:w="1084" w:type="dxa"/>
             <w:tcBorders>
               <w:left w:val="single" w:sz="4" w:space="0" w:color="000000"/>
               <w:bottom w:val="single" w:sz="4" w:space="0" w:color="000000"/>
@@ -4922,11 +5608,23 @@
             <w:pPr>
               <w:pStyle w:val="Tabelleninhalt"/>
               <w:widowControl w:val="false"/>
-              <w:rPr/>
-            </w:pPr>
-            <w:r>
-              <w:rPr/>
-              <w:t>All posts and create new post</w:t>
+              <w:rPr>
+                <w:b/>
+                <w:b/>
+                <w:bCs/>
+                <w:color w:val="00A933"/>
+                <w:highlight w:val="none"/>
+                <w:shd w:fill="auto" w:val="clear"/>
+              </w:rPr>
+            </w:pPr>
+            <w:r>
+              <w:rPr>
+                <w:b/>
+                <w:bCs/>
+                <w:color w:val="00A933"/>
+                <w:shd w:fill="auto" w:val="clear"/>
+              </w:rPr>
+              <w:t>Done</w:t>
             </w:r>
           </w:p>
         </w:tc>
@@ -4935,7 +5633,7 @@
         <w:trPr/>
         <w:tc>
           <w:tcPr>
-            <w:tcW w:w="4949" w:type="dxa"/>
+            <w:tcW w:w="5038" w:type="dxa"/>
             <w:tcBorders>
               <w:left w:val="single" w:sz="4" w:space="0" w:color="000000"/>
               <w:bottom w:val="single" w:sz="4" w:space="0" w:color="000000"/>
@@ -4950,13 +5648,45 @@
             </w:pPr>
             <w:r>
               <w:rPr/>
-              <w:t>/posts/id     [GET,POST,DELETE]</w:t>
-            </w:r>
-          </w:p>
-        </w:tc>
-        <w:tc>
-          <w:tcPr>
-            <w:tcW w:w="4410" w:type="dxa"/>
+              <w:t>/offers/</w:t>
+            </w:r>
+            <w:r>
+              <w:rPr/>
+              <w:t>requests</w:t>
+            </w:r>
+            <w:r>
+              <w:rPr/>
+              <w:t xml:space="preserve">/id </w:t>
+            </w:r>
+            <w:r>
+              <w:rPr/>
+              <w:t>[GET, DELETE]</w:t>
+            </w:r>
+          </w:p>
+        </w:tc>
+        <w:tc>
+          <w:tcPr>
+            <w:tcW w:w="3237" w:type="dxa"/>
+            <w:tcBorders>
+              <w:left w:val="single" w:sz="4" w:space="0" w:color="000000"/>
+              <w:bottom w:val="single" w:sz="4" w:space="0" w:color="000000"/>
+            </w:tcBorders>
+          </w:tcPr>
+          <w:p>
+            <w:pPr>
+              <w:pStyle w:val="Tabelleninhalt"/>
+              <w:widowControl w:val="false"/>
+              <w:rPr/>
+            </w:pPr>
+            <w:r>
+              <w:rPr/>
+              <w:t>View specific offer and delete it</w:t>
+            </w:r>
+          </w:p>
+        </w:tc>
+        <w:tc>
+          <w:tcPr>
+            <w:tcW w:w="1084" w:type="dxa"/>
             <w:tcBorders>
               <w:left w:val="single" w:sz="4" w:space="0" w:color="000000"/>
               <w:bottom w:val="single" w:sz="4" w:space="0" w:color="000000"/>
@@ -4967,11 +5697,23 @@
             <w:pPr>
               <w:pStyle w:val="Tabelleninhalt"/>
               <w:widowControl w:val="false"/>
-              <w:rPr/>
-            </w:pPr>
-            <w:r>
-              <w:rPr/>
-              <w:t>CRUD to specific post</w:t>
+              <w:rPr>
+                <w:b/>
+                <w:b/>
+                <w:bCs/>
+                <w:color w:val="00A933"/>
+                <w:highlight w:val="none"/>
+                <w:shd w:fill="auto" w:val="clear"/>
+              </w:rPr>
+            </w:pPr>
+            <w:r>
+              <w:rPr>
+                <w:b/>
+                <w:bCs/>
+                <w:color w:val="00A933"/>
+                <w:shd w:fill="auto" w:val="clear"/>
+              </w:rPr>
+              <w:t>Done</w:t>
             </w:r>
           </w:p>
         </w:tc>
@@ -4980,27 +5722,56 @@
         <w:trPr/>
         <w:tc>
           <w:tcPr>
-            <w:tcW w:w="4949" w:type="dxa"/>
-            <w:tcBorders>
-              <w:left w:val="single" w:sz="4" w:space="0" w:color="000000"/>
-              <w:bottom w:val="single" w:sz="4" w:space="0" w:color="000000"/>
-            </w:tcBorders>
-          </w:tcPr>
-          <w:p>
-            <w:pPr>
-              <w:pStyle w:val="Tabelleninhalt"/>
-              <w:widowControl w:val="false"/>
-              <w:rPr/>
-            </w:pPr>
-            <w:r>
-              <w:rPr/>
-              <w:t>/posts/id/report</w:t>
-            </w:r>
-          </w:p>
-        </w:tc>
-        <w:tc>
-          <w:tcPr>
-            <w:tcW w:w="4410" w:type="dxa"/>
+            <w:tcW w:w="5038" w:type="dxa"/>
+            <w:tcBorders>
+              <w:left w:val="single" w:sz="4" w:space="0" w:color="000000"/>
+              <w:bottom w:val="single" w:sz="4" w:space="0" w:color="000000"/>
+            </w:tcBorders>
+          </w:tcPr>
+          <w:p>
+            <w:pPr>
+              <w:pStyle w:val="LOnormal"/>
+              <w:widowControl w:val="false"/>
+              <w:jc w:val="left"/>
+              <w:rPr/>
+            </w:pPr>
+            <w:r>
+              <w:rPr/>
+              <w:t>/offers/</w:t>
+            </w:r>
+            <w:r>
+              <w:rPr/>
+              <w:t>requests</w:t>
+            </w:r>
+            <w:r>
+              <w:rPr/>
+              <w:t>/id/accept  [GET]</w:t>
+            </w:r>
+          </w:p>
+        </w:tc>
+        <w:tc>
+          <w:tcPr>
+            <w:tcW w:w="3237" w:type="dxa"/>
+            <w:tcBorders>
+              <w:left w:val="single" w:sz="4" w:space="0" w:color="000000"/>
+              <w:bottom w:val="single" w:sz="4" w:space="0" w:color="000000"/>
+            </w:tcBorders>
+          </w:tcPr>
+          <w:p>
+            <w:pPr>
+              <w:pStyle w:val="Tabelleninhalt"/>
+              <w:widowControl w:val="false"/>
+              <w:rPr/>
+            </w:pPr>
+            <w:r>
+              <w:rPr/>
+              <w:t>Accept a request</w:t>
+            </w:r>
+          </w:p>
+        </w:tc>
+        <w:tc>
+          <w:tcPr>
+            <w:tcW w:w="1084" w:type="dxa"/>
             <w:tcBorders>
               <w:left w:val="single" w:sz="4" w:space="0" w:color="000000"/>
               <w:bottom w:val="single" w:sz="4" w:space="0" w:color="000000"/>
@@ -5011,11 +5782,23 @@
             <w:pPr>
               <w:pStyle w:val="Tabelleninhalt"/>
               <w:widowControl w:val="false"/>
-              <w:rPr/>
-            </w:pPr>
-            <w:r>
-              <w:rPr/>
-              <w:t>Create or show a Report of a post</w:t>
+              <w:rPr>
+                <w:b/>
+                <w:b/>
+                <w:bCs/>
+                <w:color w:val="00A933"/>
+                <w:highlight w:val="none"/>
+                <w:shd w:fill="auto" w:val="clear"/>
+              </w:rPr>
+            </w:pPr>
+            <w:r>
+              <w:rPr>
+                <w:b/>
+                <w:bCs/>
+                <w:color w:val="00A933"/>
+                <w:shd w:fill="auto" w:val="clear"/>
+              </w:rPr>
+              <w:t>Done</w:t>
             </w:r>
           </w:p>
         </w:tc>
@@ -5024,27 +5807,56 @@
         <w:trPr/>
         <w:tc>
           <w:tcPr>
-            <w:tcW w:w="4949" w:type="dxa"/>
-            <w:tcBorders>
-              <w:left w:val="single" w:sz="4" w:space="0" w:color="000000"/>
-              <w:bottom w:val="single" w:sz="4" w:space="0" w:color="000000"/>
-            </w:tcBorders>
-          </w:tcPr>
-          <w:p>
-            <w:pPr>
-              <w:pStyle w:val="Tabelleninhalt"/>
-              <w:widowControl w:val="false"/>
-              <w:rPr/>
-            </w:pPr>
-            <w:r>
-              <w:rPr/>
-              <w:t>/posts/id/comment</w:t>
-            </w:r>
-          </w:p>
-        </w:tc>
-        <w:tc>
-          <w:tcPr>
-            <w:tcW w:w="4410" w:type="dxa"/>
+            <w:tcW w:w="5038" w:type="dxa"/>
+            <w:tcBorders>
+              <w:left w:val="single" w:sz="4" w:space="0" w:color="000000"/>
+              <w:bottom w:val="single" w:sz="4" w:space="0" w:color="000000"/>
+            </w:tcBorders>
+          </w:tcPr>
+          <w:p>
+            <w:pPr>
+              <w:pStyle w:val="LOnormal"/>
+              <w:widowControl w:val="false"/>
+              <w:jc w:val="left"/>
+              <w:rPr/>
+            </w:pPr>
+            <w:r>
+              <w:rPr/>
+              <w:t>/offers/</w:t>
+            </w:r>
+            <w:r>
+              <w:rPr/>
+              <w:t>requests/</w:t>
+            </w:r>
+            <w:r>
+              <w:rPr/>
+              <w:t>id/reject  [GET]</w:t>
+            </w:r>
+          </w:p>
+        </w:tc>
+        <w:tc>
+          <w:tcPr>
+            <w:tcW w:w="3237" w:type="dxa"/>
+            <w:tcBorders>
+              <w:left w:val="single" w:sz="4" w:space="0" w:color="000000"/>
+              <w:bottom w:val="single" w:sz="4" w:space="0" w:color="000000"/>
+            </w:tcBorders>
+          </w:tcPr>
+          <w:p>
+            <w:pPr>
+              <w:pStyle w:val="Tabelleninhalt"/>
+              <w:widowControl w:val="false"/>
+              <w:rPr/>
+            </w:pPr>
+            <w:r>
+              <w:rPr/>
+              <w:t>Reject a request</w:t>
+            </w:r>
+          </w:p>
+        </w:tc>
+        <w:tc>
+          <w:tcPr>
+            <w:tcW w:w="1084" w:type="dxa"/>
             <w:tcBorders>
               <w:left w:val="single" w:sz="4" w:space="0" w:color="000000"/>
               <w:bottom w:val="single" w:sz="4" w:space="0" w:color="000000"/>
@@ -5055,11 +5867,23 @@
             <w:pPr>
               <w:pStyle w:val="Tabelleninhalt"/>
               <w:widowControl w:val="false"/>
-              <w:rPr/>
-            </w:pPr>
-            <w:r>
-              <w:rPr/>
-              <w:t>CRUD on a comment</w:t>
+              <w:rPr>
+                <w:b/>
+                <w:b/>
+                <w:bCs/>
+                <w:color w:val="00A933"/>
+                <w:highlight w:val="none"/>
+                <w:shd w:fill="auto" w:val="clear"/>
+              </w:rPr>
+            </w:pPr>
+            <w:r>
+              <w:rPr>
+                <w:b/>
+                <w:bCs/>
+                <w:color w:val="00A933"/>
+                <w:shd w:fill="auto" w:val="clear"/>
+              </w:rPr>
+              <w:t>Done</w:t>
             </w:r>
           </w:p>
         </w:tc>
@@ -5068,27 +5892,46 @@
         <w:trPr/>
         <w:tc>
           <w:tcPr>
-            <w:tcW w:w="4949" w:type="dxa"/>
-            <w:tcBorders>
-              <w:left w:val="single" w:sz="4" w:space="0" w:color="000000"/>
-              <w:bottom w:val="single" w:sz="4" w:space="0" w:color="000000"/>
-            </w:tcBorders>
-          </w:tcPr>
-          <w:p>
-            <w:pPr>
-              <w:pStyle w:val="Tabelleninhalt"/>
-              <w:widowControl w:val="false"/>
-              <w:rPr/>
-            </w:pPr>
-            <w:r>
-              <w:rPr/>
-              <w:t>/posts/id/comment/report</w:t>
-            </w:r>
-          </w:p>
-        </w:tc>
-        <w:tc>
-          <w:tcPr>
-            <w:tcW w:w="4410" w:type="dxa"/>
+            <w:tcW w:w="5038" w:type="dxa"/>
+            <w:tcBorders>
+              <w:left w:val="single" w:sz="4" w:space="0" w:color="000000"/>
+              <w:bottom w:val="single" w:sz="4" w:space="0" w:color="000000"/>
+            </w:tcBorders>
+          </w:tcPr>
+          <w:p>
+            <w:pPr>
+              <w:pStyle w:val="LOnormal"/>
+              <w:widowControl w:val="false"/>
+              <w:jc w:val="left"/>
+              <w:rPr/>
+            </w:pPr>
+            <w:r>
+              <w:rPr/>
+            </w:r>
+          </w:p>
+        </w:tc>
+        <w:tc>
+          <w:tcPr>
+            <w:tcW w:w="3237" w:type="dxa"/>
+            <w:tcBorders>
+              <w:left w:val="single" w:sz="4" w:space="0" w:color="000000"/>
+              <w:bottom w:val="single" w:sz="4" w:space="0" w:color="000000"/>
+            </w:tcBorders>
+          </w:tcPr>
+          <w:p>
+            <w:pPr>
+              <w:pStyle w:val="Tabelleninhalt"/>
+              <w:widowControl w:val="false"/>
+              <w:rPr/>
+            </w:pPr>
+            <w:r>
+              <w:rPr/>
+            </w:r>
+          </w:p>
+        </w:tc>
+        <w:tc>
+          <w:tcPr>
+            <w:tcW w:w="1084" w:type="dxa"/>
             <w:tcBorders>
               <w:left w:val="single" w:sz="4" w:space="0" w:color="000000"/>
               <w:bottom w:val="single" w:sz="4" w:space="0" w:color="000000"/>
@@ -5103,7 +5946,6 @@
             </w:pPr>
             <w:r>
               <w:rPr/>
-              <w:t>Create or show a Report of a comment</w:t>
             </w:r>
           </w:p>
         </w:tc>
@@ -5112,28 +5954,47 @@
         <w:trPr/>
         <w:tc>
           <w:tcPr>
-            <w:tcW w:w="4949" w:type="dxa"/>
-            <w:tcBorders>
-              <w:left w:val="single" w:sz="4" w:space="0" w:color="000000"/>
-              <w:bottom w:val="single" w:sz="4" w:space="0" w:color="000000"/>
-            </w:tcBorders>
-          </w:tcPr>
-          <w:p>
-            <w:pPr>
-              <w:pStyle w:val="Tabelleninhalt"/>
-              <w:widowControl w:val="false"/>
-              <w:jc w:val="left"/>
-              <w:rPr/>
-            </w:pPr>
-            <w:r>
-              <w:rPr/>
-              <w:t>/posts/id/reply</w:t>
-            </w:r>
-          </w:p>
-        </w:tc>
-        <w:tc>
-          <w:tcPr>
-            <w:tcW w:w="4410" w:type="dxa"/>
+            <w:tcW w:w="5038" w:type="dxa"/>
+            <w:tcBorders>
+              <w:left w:val="single" w:sz="4" w:space="0" w:color="000000"/>
+              <w:bottom w:val="single" w:sz="4" w:space="0" w:color="000000"/>
+            </w:tcBorders>
+          </w:tcPr>
+          <w:p>
+            <w:pPr>
+              <w:pStyle w:val="Tabelleninhalt"/>
+              <w:widowControl w:val="false"/>
+              <w:rPr/>
+            </w:pPr>
+            <w:r>
+              <w:rPr/>
+              <w:t>/posts?search=x&amp;page=y&amp;order=z</w:t>
+            </w:r>
+          </w:p>
+        </w:tc>
+        <w:tc>
+          <w:tcPr>
+            <w:tcW w:w="3237" w:type="dxa"/>
+            <w:tcBorders>
+              <w:left w:val="single" w:sz="4" w:space="0" w:color="000000"/>
+              <w:bottom w:val="single" w:sz="4" w:space="0" w:color="000000"/>
+            </w:tcBorders>
+          </w:tcPr>
+          <w:p>
+            <w:pPr>
+              <w:pStyle w:val="Tabelleninhalt"/>
+              <w:widowControl w:val="false"/>
+              <w:rPr/>
+            </w:pPr>
+            <w:r>
+              <w:rPr/>
+              <w:t>All posts and create new post</w:t>
+            </w:r>
+          </w:p>
+        </w:tc>
+        <w:tc>
+          <w:tcPr>
+            <w:tcW w:w="1084" w:type="dxa"/>
             <w:tcBorders>
               <w:left w:val="single" w:sz="4" w:space="0" w:color="000000"/>
               <w:bottom w:val="single" w:sz="4" w:space="0" w:color="000000"/>
@@ -5148,7 +6009,6 @@
             </w:pPr>
             <w:r>
               <w:rPr/>
-              <w:t>Reply on  a comment</w:t>
             </w:r>
           </w:p>
         </w:tc>
@@ -5157,28 +6017,48 @@
         <w:trPr/>
         <w:tc>
           <w:tcPr>
-            <w:tcW w:w="4949" w:type="dxa"/>
-            <w:tcBorders>
-              <w:left w:val="single" w:sz="4" w:space="0" w:color="000000"/>
-              <w:bottom w:val="single" w:sz="4" w:space="0" w:color="000000"/>
-            </w:tcBorders>
-          </w:tcPr>
-          <w:p>
-            <w:pPr>
-              <w:pStyle w:val="Tabelleninhalt"/>
+            <w:tcW w:w="5038" w:type="dxa"/>
+            <w:tcBorders>
+              <w:left w:val="single" w:sz="4" w:space="0" w:color="000000"/>
+              <w:bottom w:val="single" w:sz="4" w:space="0" w:color="000000"/>
+            </w:tcBorders>
+          </w:tcPr>
+          <w:p>
+            <w:pPr>
+              <w:pStyle w:val="LOnormal"/>
               <w:widowControl w:val="false"/>
               <w:jc w:val="left"/>
               <w:rPr/>
             </w:pPr>
             <w:r>
               <w:rPr/>
-              <w:t>/messages/</w:t>
-            </w:r>
-          </w:p>
-        </w:tc>
-        <w:tc>
-          <w:tcPr>
-            <w:tcW w:w="4410" w:type="dxa"/>
+              <w:t>/posts/id     [GET,POST,DELETE]</w:t>
+            </w:r>
+          </w:p>
+        </w:tc>
+        <w:tc>
+          <w:tcPr>
+            <w:tcW w:w="3237" w:type="dxa"/>
+            <w:tcBorders>
+              <w:left w:val="single" w:sz="4" w:space="0" w:color="000000"/>
+              <w:bottom w:val="single" w:sz="4" w:space="0" w:color="000000"/>
+            </w:tcBorders>
+          </w:tcPr>
+          <w:p>
+            <w:pPr>
+              <w:pStyle w:val="Tabelleninhalt"/>
+              <w:widowControl w:val="false"/>
+              <w:rPr/>
+            </w:pPr>
+            <w:r>
+              <w:rPr/>
+              <w:t>CRUD to specific post</w:t>
+            </w:r>
+          </w:p>
+        </w:tc>
+        <w:tc>
+          <w:tcPr>
+            <w:tcW w:w="1084" w:type="dxa"/>
             <w:tcBorders>
               <w:left w:val="single" w:sz="4" w:space="0" w:color="000000"/>
               <w:bottom w:val="single" w:sz="4" w:space="0" w:color="000000"/>
@@ -5193,7 +6073,6 @@
             </w:pPr>
             <w:r>
               <w:rPr/>
-              <w:t>Create a message or show messages</w:t>
             </w:r>
           </w:p>
         </w:tc>
@@ -5202,28 +6081,47 @@
         <w:trPr/>
         <w:tc>
           <w:tcPr>
-            <w:tcW w:w="4949" w:type="dxa"/>
-            <w:tcBorders>
-              <w:left w:val="single" w:sz="4" w:space="0" w:color="000000"/>
-              <w:bottom w:val="single" w:sz="4" w:space="0" w:color="000000"/>
-            </w:tcBorders>
-          </w:tcPr>
-          <w:p>
-            <w:pPr>
-              <w:pStyle w:val="Tabelleninhalt"/>
-              <w:widowControl w:val="false"/>
-              <w:jc w:val="left"/>
-              <w:rPr/>
-            </w:pPr>
-            <w:r>
-              <w:rPr/>
-              <w:t>/messages/id    [GET,POST,DELETE]</w:t>
-            </w:r>
-          </w:p>
-        </w:tc>
-        <w:tc>
-          <w:tcPr>
-            <w:tcW w:w="4410" w:type="dxa"/>
+            <w:tcW w:w="5038" w:type="dxa"/>
+            <w:tcBorders>
+              <w:left w:val="single" w:sz="4" w:space="0" w:color="000000"/>
+              <w:bottom w:val="single" w:sz="4" w:space="0" w:color="000000"/>
+            </w:tcBorders>
+          </w:tcPr>
+          <w:p>
+            <w:pPr>
+              <w:pStyle w:val="Tabelleninhalt"/>
+              <w:widowControl w:val="false"/>
+              <w:rPr/>
+            </w:pPr>
+            <w:r>
+              <w:rPr/>
+              <w:t>/posts/id/report</w:t>
+            </w:r>
+          </w:p>
+        </w:tc>
+        <w:tc>
+          <w:tcPr>
+            <w:tcW w:w="3237" w:type="dxa"/>
+            <w:tcBorders>
+              <w:left w:val="single" w:sz="4" w:space="0" w:color="000000"/>
+              <w:bottom w:val="single" w:sz="4" w:space="0" w:color="000000"/>
+            </w:tcBorders>
+          </w:tcPr>
+          <w:p>
+            <w:pPr>
+              <w:pStyle w:val="Tabelleninhalt"/>
+              <w:widowControl w:val="false"/>
+              <w:rPr/>
+            </w:pPr>
+            <w:r>
+              <w:rPr/>
+              <w:t>Create or show a Report of a post</w:t>
+            </w:r>
+          </w:p>
+        </w:tc>
+        <w:tc>
+          <w:tcPr>
+            <w:tcW w:w="1084" w:type="dxa"/>
             <w:tcBorders>
               <w:left w:val="single" w:sz="4" w:space="0" w:color="000000"/>
               <w:bottom w:val="single" w:sz="4" w:space="0" w:color="000000"/>
@@ -5238,7 +6136,6 @@
             </w:pPr>
             <w:r>
               <w:rPr/>
-              <w:t>CRUD on a message</w:t>
             </w:r>
           </w:p>
         </w:tc>
@@ -5247,27 +6144,47 @@
         <w:trPr/>
         <w:tc>
           <w:tcPr>
-            <w:tcW w:w="4949" w:type="dxa"/>
-            <w:tcBorders>
-              <w:left w:val="single" w:sz="4" w:space="0" w:color="000000"/>
-              <w:bottom w:val="single" w:sz="4" w:space="0" w:color="000000"/>
-            </w:tcBorders>
-          </w:tcPr>
-          <w:p>
-            <w:pPr>
-              <w:pStyle w:val="Tabelleninhalt"/>
-              <w:widowControl w:val="false"/>
-              <w:jc w:val="left"/>
-              <w:rPr/>
-            </w:pPr>
-            <w:r>
-              <w:rPr/>
-            </w:r>
-          </w:p>
-        </w:tc>
-        <w:tc>
-          <w:tcPr>
-            <w:tcW w:w="4410" w:type="dxa"/>
+            <w:tcW w:w="5038" w:type="dxa"/>
+            <w:tcBorders>
+              <w:left w:val="single" w:sz="4" w:space="0" w:color="000000"/>
+              <w:bottom w:val="single" w:sz="4" w:space="0" w:color="000000"/>
+            </w:tcBorders>
+          </w:tcPr>
+          <w:p>
+            <w:pPr>
+              <w:pStyle w:val="Tabelleninhalt"/>
+              <w:widowControl w:val="false"/>
+              <w:rPr/>
+            </w:pPr>
+            <w:r>
+              <w:rPr/>
+              <w:t>/posts/id/comment</w:t>
+            </w:r>
+          </w:p>
+        </w:tc>
+        <w:tc>
+          <w:tcPr>
+            <w:tcW w:w="3237" w:type="dxa"/>
+            <w:tcBorders>
+              <w:left w:val="single" w:sz="4" w:space="0" w:color="000000"/>
+              <w:bottom w:val="single" w:sz="4" w:space="0" w:color="000000"/>
+            </w:tcBorders>
+          </w:tcPr>
+          <w:p>
+            <w:pPr>
+              <w:pStyle w:val="Tabelleninhalt"/>
+              <w:widowControl w:val="false"/>
+              <w:rPr/>
+            </w:pPr>
+            <w:r>
+              <w:rPr/>
+              <w:t>CRUD on a comment</w:t>
+            </w:r>
+          </w:p>
+        </w:tc>
+        <w:tc>
+          <w:tcPr>
+            <w:tcW w:w="1084" w:type="dxa"/>
             <w:tcBorders>
               <w:left w:val="single" w:sz="4" w:space="0" w:color="000000"/>
               <w:bottom w:val="single" w:sz="4" w:space="0" w:color="000000"/>
@@ -5290,7 +6207,70 @@
         <w:trPr/>
         <w:tc>
           <w:tcPr>
-            <w:tcW w:w="4949" w:type="dxa"/>
+            <w:tcW w:w="5038" w:type="dxa"/>
+            <w:tcBorders>
+              <w:left w:val="single" w:sz="4" w:space="0" w:color="000000"/>
+              <w:bottom w:val="single" w:sz="4" w:space="0" w:color="000000"/>
+            </w:tcBorders>
+          </w:tcPr>
+          <w:p>
+            <w:pPr>
+              <w:pStyle w:val="Tabelleninhalt"/>
+              <w:widowControl w:val="false"/>
+              <w:rPr/>
+            </w:pPr>
+            <w:r>
+              <w:rPr/>
+              <w:t>/posts/id/comment/report</w:t>
+            </w:r>
+          </w:p>
+        </w:tc>
+        <w:tc>
+          <w:tcPr>
+            <w:tcW w:w="3237" w:type="dxa"/>
+            <w:tcBorders>
+              <w:left w:val="single" w:sz="4" w:space="0" w:color="000000"/>
+              <w:bottom w:val="single" w:sz="4" w:space="0" w:color="000000"/>
+            </w:tcBorders>
+          </w:tcPr>
+          <w:p>
+            <w:pPr>
+              <w:pStyle w:val="Tabelleninhalt"/>
+              <w:widowControl w:val="false"/>
+              <w:rPr/>
+            </w:pPr>
+            <w:r>
+              <w:rPr/>
+              <w:t>Create or show a Report of a comment</w:t>
+            </w:r>
+          </w:p>
+        </w:tc>
+        <w:tc>
+          <w:tcPr>
+            <w:tcW w:w="1084" w:type="dxa"/>
+            <w:tcBorders>
+              <w:left w:val="single" w:sz="4" w:space="0" w:color="000000"/>
+              <w:bottom w:val="single" w:sz="4" w:space="0" w:color="000000"/>
+              <w:right w:val="single" w:sz="4" w:space="0" w:color="000000"/>
+            </w:tcBorders>
+          </w:tcPr>
+          <w:p>
+            <w:pPr>
+              <w:pStyle w:val="Tabelleninhalt"/>
+              <w:widowControl w:val="false"/>
+              <w:rPr/>
+            </w:pPr>
+            <w:r>
+              <w:rPr/>
+            </w:r>
+          </w:p>
+        </w:tc>
+      </w:tr>
+      <w:tr>
+        <w:trPr/>
+        <w:tc>
+          <w:tcPr>
+            <w:tcW w:w="5038" w:type="dxa"/>
             <w:tcBorders>
               <w:left w:val="single" w:sz="4" w:space="0" w:color="000000"/>
               <w:bottom w:val="single" w:sz="4" w:space="0" w:color="000000"/>
@@ -5305,17 +6285,286 @@
             </w:pPr>
             <w:r>
               <w:rPr/>
-              <w:t>/</w:t>
-            </w:r>
-            <w:r>
-              <w:rPr/>
-              <w:t>reports</w:t>
-            </w:r>
-          </w:p>
-        </w:tc>
-        <w:tc>
-          <w:tcPr>
-            <w:tcW w:w="4410" w:type="dxa"/>
+              <w:t>/posts/id/reply</w:t>
+            </w:r>
+          </w:p>
+        </w:tc>
+        <w:tc>
+          <w:tcPr>
+            <w:tcW w:w="3237" w:type="dxa"/>
+            <w:tcBorders>
+              <w:left w:val="single" w:sz="4" w:space="0" w:color="000000"/>
+              <w:bottom w:val="single" w:sz="4" w:space="0" w:color="000000"/>
+            </w:tcBorders>
+          </w:tcPr>
+          <w:p>
+            <w:pPr>
+              <w:pStyle w:val="Tabelleninhalt"/>
+              <w:widowControl w:val="false"/>
+              <w:rPr/>
+            </w:pPr>
+            <w:r>
+              <w:rPr/>
+              <w:t>Reply on  a comment</w:t>
+            </w:r>
+          </w:p>
+        </w:tc>
+        <w:tc>
+          <w:tcPr>
+            <w:tcW w:w="1084" w:type="dxa"/>
+            <w:tcBorders>
+              <w:left w:val="single" w:sz="4" w:space="0" w:color="000000"/>
+              <w:bottom w:val="single" w:sz="4" w:space="0" w:color="000000"/>
+              <w:right w:val="single" w:sz="4" w:space="0" w:color="000000"/>
+            </w:tcBorders>
+          </w:tcPr>
+          <w:p>
+            <w:pPr>
+              <w:pStyle w:val="Tabelleninhalt"/>
+              <w:widowControl w:val="false"/>
+              <w:rPr/>
+            </w:pPr>
+            <w:r>
+              <w:rPr/>
+            </w:r>
+          </w:p>
+        </w:tc>
+      </w:tr>
+      <w:tr>
+        <w:trPr/>
+        <w:tc>
+          <w:tcPr>
+            <w:tcW w:w="5038" w:type="dxa"/>
+            <w:tcBorders>
+              <w:left w:val="single" w:sz="4" w:space="0" w:color="000000"/>
+              <w:bottom w:val="single" w:sz="4" w:space="0" w:color="000000"/>
+            </w:tcBorders>
+          </w:tcPr>
+          <w:p>
+            <w:pPr>
+              <w:pStyle w:val="Tabelleninhalt"/>
+              <w:widowControl w:val="false"/>
+              <w:jc w:val="left"/>
+              <w:rPr/>
+            </w:pPr>
+            <w:r>
+              <w:rPr/>
+              <w:t>/messages/</w:t>
+            </w:r>
+          </w:p>
+        </w:tc>
+        <w:tc>
+          <w:tcPr>
+            <w:tcW w:w="3237" w:type="dxa"/>
+            <w:tcBorders>
+              <w:left w:val="single" w:sz="4" w:space="0" w:color="000000"/>
+              <w:bottom w:val="single" w:sz="4" w:space="0" w:color="000000"/>
+            </w:tcBorders>
+          </w:tcPr>
+          <w:p>
+            <w:pPr>
+              <w:pStyle w:val="Tabelleninhalt"/>
+              <w:widowControl w:val="false"/>
+              <w:rPr/>
+            </w:pPr>
+            <w:r>
+              <w:rPr/>
+              <w:t>Create a message or show messages</w:t>
+            </w:r>
+          </w:p>
+        </w:tc>
+        <w:tc>
+          <w:tcPr>
+            <w:tcW w:w="1084" w:type="dxa"/>
+            <w:tcBorders>
+              <w:left w:val="single" w:sz="4" w:space="0" w:color="000000"/>
+              <w:bottom w:val="single" w:sz="4" w:space="0" w:color="000000"/>
+              <w:right w:val="single" w:sz="4" w:space="0" w:color="000000"/>
+            </w:tcBorders>
+          </w:tcPr>
+          <w:p>
+            <w:pPr>
+              <w:pStyle w:val="Tabelleninhalt"/>
+              <w:widowControl w:val="false"/>
+              <w:rPr/>
+            </w:pPr>
+            <w:r>
+              <w:rPr/>
+            </w:r>
+          </w:p>
+        </w:tc>
+      </w:tr>
+      <w:tr>
+        <w:trPr/>
+        <w:tc>
+          <w:tcPr>
+            <w:tcW w:w="5038" w:type="dxa"/>
+            <w:tcBorders>
+              <w:left w:val="single" w:sz="4" w:space="0" w:color="000000"/>
+              <w:bottom w:val="single" w:sz="4" w:space="0" w:color="000000"/>
+            </w:tcBorders>
+          </w:tcPr>
+          <w:p>
+            <w:pPr>
+              <w:pStyle w:val="Tabelleninhalt"/>
+              <w:widowControl w:val="false"/>
+              <w:jc w:val="left"/>
+              <w:rPr/>
+            </w:pPr>
+            <w:r>
+              <w:rPr/>
+              <w:t>/messages/id    [GET,POST,DELETE]</w:t>
+            </w:r>
+          </w:p>
+        </w:tc>
+        <w:tc>
+          <w:tcPr>
+            <w:tcW w:w="3237" w:type="dxa"/>
+            <w:tcBorders>
+              <w:left w:val="single" w:sz="4" w:space="0" w:color="000000"/>
+              <w:bottom w:val="single" w:sz="4" w:space="0" w:color="000000"/>
+            </w:tcBorders>
+          </w:tcPr>
+          <w:p>
+            <w:pPr>
+              <w:pStyle w:val="Tabelleninhalt"/>
+              <w:widowControl w:val="false"/>
+              <w:rPr/>
+            </w:pPr>
+            <w:r>
+              <w:rPr/>
+              <w:t>CRUD on a message</w:t>
+            </w:r>
+          </w:p>
+        </w:tc>
+        <w:tc>
+          <w:tcPr>
+            <w:tcW w:w="1084" w:type="dxa"/>
+            <w:tcBorders>
+              <w:left w:val="single" w:sz="4" w:space="0" w:color="000000"/>
+              <w:bottom w:val="single" w:sz="4" w:space="0" w:color="000000"/>
+              <w:right w:val="single" w:sz="4" w:space="0" w:color="000000"/>
+            </w:tcBorders>
+          </w:tcPr>
+          <w:p>
+            <w:pPr>
+              <w:pStyle w:val="Tabelleninhalt"/>
+              <w:widowControl w:val="false"/>
+              <w:rPr/>
+            </w:pPr>
+            <w:r>
+              <w:rPr/>
+            </w:r>
+          </w:p>
+        </w:tc>
+      </w:tr>
+      <w:tr>
+        <w:trPr/>
+        <w:tc>
+          <w:tcPr>
+            <w:tcW w:w="5038" w:type="dxa"/>
+            <w:tcBorders>
+              <w:left w:val="single" w:sz="4" w:space="0" w:color="000000"/>
+              <w:bottom w:val="single" w:sz="4" w:space="0" w:color="000000"/>
+            </w:tcBorders>
+          </w:tcPr>
+          <w:p>
+            <w:pPr>
+              <w:pStyle w:val="Tabelleninhalt"/>
+              <w:widowControl w:val="false"/>
+              <w:jc w:val="left"/>
+              <w:rPr/>
+            </w:pPr>
+            <w:r>
+              <w:rPr/>
+            </w:r>
+          </w:p>
+        </w:tc>
+        <w:tc>
+          <w:tcPr>
+            <w:tcW w:w="3237" w:type="dxa"/>
+            <w:tcBorders>
+              <w:left w:val="single" w:sz="4" w:space="0" w:color="000000"/>
+              <w:bottom w:val="single" w:sz="4" w:space="0" w:color="000000"/>
+            </w:tcBorders>
+          </w:tcPr>
+          <w:p>
+            <w:pPr>
+              <w:pStyle w:val="Tabelleninhalt"/>
+              <w:widowControl w:val="false"/>
+              <w:rPr/>
+            </w:pPr>
+            <w:r>
+              <w:rPr/>
+            </w:r>
+          </w:p>
+        </w:tc>
+        <w:tc>
+          <w:tcPr>
+            <w:tcW w:w="1084" w:type="dxa"/>
+            <w:tcBorders>
+              <w:left w:val="single" w:sz="4" w:space="0" w:color="000000"/>
+              <w:bottom w:val="single" w:sz="4" w:space="0" w:color="000000"/>
+              <w:right w:val="single" w:sz="4" w:space="0" w:color="000000"/>
+            </w:tcBorders>
+          </w:tcPr>
+          <w:p>
+            <w:pPr>
+              <w:pStyle w:val="Tabelleninhalt"/>
+              <w:widowControl w:val="false"/>
+              <w:rPr/>
+            </w:pPr>
+            <w:r>
+              <w:rPr/>
+            </w:r>
+          </w:p>
+        </w:tc>
+      </w:tr>
+      <w:tr>
+        <w:trPr/>
+        <w:tc>
+          <w:tcPr>
+            <w:tcW w:w="5038" w:type="dxa"/>
+            <w:tcBorders>
+              <w:left w:val="single" w:sz="4" w:space="0" w:color="000000"/>
+              <w:bottom w:val="single" w:sz="4" w:space="0" w:color="000000"/>
+            </w:tcBorders>
+          </w:tcPr>
+          <w:p>
+            <w:pPr>
+              <w:pStyle w:val="Tabelleninhalt"/>
+              <w:widowControl w:val="false"/>
+              <w:jc w:val="left"/>
+              <w:rPr/>
+            </w:pPr>
+            <w:r>
+              <w:rPr/>
+              <w:t>/reports</w:t>
+            </w:r>
+          </w:p>
+        </w:tc>
+        <w:tc>
+          <w:tcPr>
+            <w:tcW w:w="3237" w:type="dxa"/>
+            <w:tcBorders>
+              <w:left w:val="single" w:sz="4" w:space="0" w:color="000000"/>
+              <w:bottom w:val="single" w:sz="4" w:space="0" w:color="000000"/>
+            </w:tcBorders>
+          </w:tcPr>
+          <w:p>
+            <w:pPr>
+              <w:pStyle w:val="Tabelleninhalt"/>
+              <w:widowControl w:val="false"/>
+              <w:rPr/>
+            </w:pPr>
+            <w:r>
+              <w:rPr/>
+            </w:r>
+          </w:p>
+        </w:tc>
+        <w:tc>
+          <w:tcPr>
+            <w:tcW w:w="1084" w:type="dxa"/>
             <w:tcBorders>
               <w:left w:val="single" w:sz="4" w:space="0" w:color="000000"/>
               <w:bottom w:val="single" w:sz="4" w:space="0" w:color="000000"/>

</xml_diff>

<commit_message>
fix few bugs with pets app, and finished chatting app - separated it and modified -
</commit_message>
<xml_diff>
--- a/Documentation.docx
+++ b/Documentation.docx
@@ -5099,7 +5099,15 @@
             </w:pPr>
             <w:r>
               <w:rPr/>
-              <w:t>/pets/id      [GET,POST,DELETE]</w:t>
+              <w:t>/pets/id      [GET,</w:t>
+            </w:r>
+            <w:r>
+              <w:rPr/>
+              <w:t>patch</w:t>
+            </w:r>
+            <w:r>
+              <w:rPr/>
+              <w:t>,DELETE]</w:t>
             </w:r>
           </w:p>
         </w:tc>
@@ -5541,7 +5549,23 @@
             </w:pPr>
             <w:r>
               <w:rPr/>
-              <w:t>/offers/id/request  [GET]</w:t>
+              <w:t>/offers/id/request</w:t>
+            </w:r>
+            <w:r>
+              <w:rPr/>
+              <w:t>s</w:t>
+            </w:r>
+            <w:r>
+              <w:rPr/>
+              <w:t xml:space="preserve"> [GET, </w:t>
+            </w:r>
+            <w:r>
+              <w:rPr/>
+              <w:t>POST</w:t>
+            </w:r>
+            <w:r>
+              <w:rPr/>
+              <w:t>]</w:t>
             </w:r>
           </w:p>
         </w:tc>
@@ -5617,7 +5641,7 @@
             </w:pPr>
             <w:r>
               <w:rPr/>
-              <w:t>/offers/requests/id [GET, DELETE]</w:t>
+              <w:t>/offers/request/id [GET, DELETE]</w:t>
             </w:r>
           </w:p>
         </w:tc>
@@ -5637,7 +5661,15 @@
             </w:pPr>
             <w:r>
               <w:rPr/>
-              <w:t>View specific offer and delete it</w:t>
+              <w:t xml:space="preserve">View specific </w:t>
+            </w:r>
+            <w:r>
+              <w:rPr/>
+              <w:t>request</w:t>
+            </w:r>
+            <w:r>
+              <w:rPr/>
+              <w:t xml:space="preserve"> and delete</w:t>
             </w:r>
           </w:p>
         </w:tc>
@@ -5693,7 +5725,7 @@
             </w:pPr>
             <w:r>
               <w:rPr/>
-              <w:t>/offers/requests/id/accept  [GET]</w:t>
+              <w:t>/offers/request/id/accept  [GET]</w:t>
             </w:r>
           </w:p>
         </w:tc>
@@ -5769,7 +5801,7 @@
             </w:pPr>
             <w:r>
               <w:rPr/>
-              <w:t>/offers/requests/id/reject  [GET]</w:t>
+              <w:t>/offers/request/id/reject  [GET]</w:t>
             </w:r>
           </w:p>
         </w:tc>

</xml_diff>

<commit_message>
add unique together constraints, enhanced some serializers
</commit_message>
<xml_diff>
--- a/Documentation.docx
+++ b/Documentation.docx
@@ -3387,11 +3387,7 @@
       </w:pPr>
       <w:r>
         <w:rPr/>
-        <w:t xml:space="preserve">- </w:t>
-      </w:r>
-      <w:r>
-        <w:rPr/>
-        <w:t>Add Password Reset Page and change url in settings.py</w:t>
+        <w:t>- Add Password Reset Page and change url in settings.py</w:t>
       </w:r>
     </w:p>
     <w:p>
@@ -3523,9 +3519,9 @@
       </w:tblPr>
       <w:tblGrid>
         <w:gridCol w:w="2700"/>
-        <w:gridCol w:w="3150"/>
-        <w:gridCol w:w="3325"/>
-        <w:gridCol w:w="1088"/>
+        <w:gridCol w:w="3149"/>
+        <w:gridCol w:w="3326"/>
+        <w:gridCol w:w="1087"/>
       </w:tblGrid>
       <w:tr>
         <w:trPr/>
@@ -3554,7 +3550,7 @@
         </w:tc>
         <w:tc>
           <w:tcPr>
-            <w:tcW w:w="3150" w:type="dxa"/>
+            <w:tcW w:w="3149" w:type="dxa"/>
             <w:tcBorders>
               <w:top w:val="single" w:sz="4" w:space="0" w:color="000000"/>
               <w:left w:val="single" w:sz="4" w:space="0" w:color="000000"/>
@@ -3577,7 +3573,7 @@
         </w:tc>
         <w:tc>
           <w:tcPr>
-            <w:tcW w:w="3325" w:type="dxa"/>
+            <w:tcW w:w="3326" w:type="dxa"/>
             <w:tcBorders>
               <w:top w:val="single" w:sz="4" w:space="0" w:color="000000"/>
               <w:left w:val="single" w:sz="4" w:space="0" w:color="000000"/>
@@ -3600,7 +3596,7 @@
         </w:tc>
         <w:tc>
           <w:tcPr>
-            <w:tcW w:w="1088" w:type="dxa"/>
+            <w:tcW w:w="1087" w:type="dxa"/>
             <w:tcBorders>
               <w:top w:val="single" w:sz="4" w:space="0" w:color="000000"/>
               <w:left w:val="single" w:sz="4" w:space="0" w:color="000000"/>
@@ -3633,7 +3629,7 @@
         <w:trPr/>
         <w:tc>
           <w:tcPr>
-            <w:tcW w:w="10263" w:type="dxa"/>
+            <w:tcW w:w="10262" w:type="dxa"/>
             <w:gridSpan w:val="4"/>
             <w:tcBorders>
               <w:left w:val="single" w:sz="4" w:space="0" w:color="000000"/>
@@ -3646,7 +3642,7 @@
             <w:pPr>
               <w:pStyle w:val="LOnormal"/>
               <w:widowControl w:val="false"/>
-              <w:shd w:fill="B2B2B2" w:val="clear"/>
+              <w:shd w:val="clear" w:fill="B2B2B2"/>
               <w:jc w:val="left"/>
               <w:rPr>
                 <w:b/>
@@ -3691,21 +3687,13 @@
             </w:pPr>
             <w:r>
               <w:rPr/>
-              <w:t>/</w:t>
-            </w:r>
-            <w:r>
-              <w:rPr/>
-              <w:t>accounts</w:t>
-            </w:r>
-            <w:r>
-              <w:rPr/>
-              <w:t>/users/</w:t>
-            </w:r>
-          </w:p>
-        </w:tc>
-        <w:tc>
-          <w:tcPr>
-            <w:tcW w:w="3150" w:type="dxa"/>
+              <w:t>/accounts/users/</w:t>
+            </w:r>
+          </w:p>
+        </w:tc>
+        <w:tc>
+          <w:tcPr>
+            <w:tcW w:w="3149" w:type="dxa"/>
             <w:tcBorders>
               <w:left w:val="single" w:sz="4" w:space="0" w:color="000000"/>
               <w:bottom w:val="single" w:sz="4" w:space="0" w:color="000000"/>
@@ -3739,7 +3727,7 @@
         </w:tc>
         <w:tc>
           <w:tcPr>
-            <w:tcW w:w="3325" w:type="dxa"/>
+            <w:tcW w:w="3326" w:type="dxa"/>
             <w:tcBorders>
               <w:left w:val="single" w:sz="4" w:space="0" w:color="000000"/>
               <w:bottom w:val="single" w:sz="4" w:space="0" w:color="000000"/>
@@ -3773,7 +3761,7 @@
         </w:tc>
         <w:tc>
           <w:tcPr>
-            <w:tcW w:w="1088" w:type="dxa"/>
+            <w:tcW w:w="1087" w:type="dxa"/>
             <w:tcBorders>
               <w:left w:val="single" w:sz="4" w:space="0" w:color="000000"/>
               <w:bottom w:val="single" w:sz="4" w:space="0" w:color="000000"/>
@@ -3821,7 +3809,7 @@
         </w:tc>
         <w:tc>
           <w:tcPr>
-            <w:tcW w:w="3150" w:type="dxa"/>
+            <w:tcW w:w="3149" w:type="dxa"/>
             <w:tcBorders>
               <w:left w:val="single" w:sz="4" w:space="0" w:color="000000"/>
               <w:bottom w:val="single" w:sz="4" w:space="0" w:color="000000"/>
@@ -3843,7 +3831,7 @@
         </w:tc>
         <w:tc>
           <w:tcPr>
-            <w:tcW w:w="3325" w:type="dxa"/>
+            <w:tcW w:w="3326" w:type="dxa"/>
             <w:tcBorders>
               <w:left w:val="single" w:sz="4" w:space="0" w:color="000000"/>
               <w:bottom w:val="single" w:sz="4" w:space="0" w:color="000000"/>
@@ -3865,7 +3853,7 @@
         </w:tc>
         <w:tc>
           <w:tcPr>
-            <w:tcW w:w="1088" w:type="dxa"/>
+            <w:tcW w:w="1087" w:type="dxa"/>
             <w:tcBorders>
               <w:left w:val="single" w:sz="4" w:space="0" w:color="000000"/>
               <w:bottom w:val="single" w:sz="4" w:space="0" w:color="000000"/>
@@ -3907,17 +3895,13 @@
             </w:pPr>
             <w:r>
               <w:rPr/>
-              <w:t>/</w:t>
-            </w:r>
-            <w:r>
-              <w:rPr/>
-              <w:t>accounts/users/activation/</w:t>
-            </w:r>
-          </w:p>
-        </w:tc>
-        <w:tc>
-          <w:tcPr>
-            <w:tcW w:w="3150" w:type="dxa"/>
+              <w:t>/accounts/users/activation/</w:t>
+            </w:r>
+          </w:p>
+        </w:tc>
+        <w:tc>
+          <w:tcPr>
+            <w:tcW w:w="3149" w:type="dxa"/>
             <w:tcBorders>
               <w:left w:val="single" w:sz="4" w:space="0" w:color="000000"/>
               <w:bottom w:val="single" w:sz="4" w:space="0" w:color="000000"/>
@@ -3970,7 +3954,7 @@
         </w:tc>
         <w:tc>
           <w:tcPr>
-            <w:tcW w:w="3325" w:type="dxa"/>
+            <w:tcW w:w="3326" w:type="dxa"/>
             <w:tcBorders>
               <w:left w:val="single" w:sz="4" w:space="0" w:color="000000"/>
               <w:bottom w:val="single" w:sz="4" w:space="0" w:color="000000"/>
@@ -3992,7 +3976,7 @@
         </w:tc>
         <w:tc>
           <w:tcPr>
-            <w:tcW w:w="1088" w:type="dxa"/>
+            <w:tcW w:w="1087" w:type="dxa"/>
             <w:tcBorders>
               <w:left w:val="single" w:sz="4" w:space="0" w:color="000000"/>
               <w:bottom w:val="single" w:sz="4" w:space="0" w:color="000000"/>
@@ -4034,21 +4018,13 @@
             </w:pPr>
             <w:r>
               <w:rPr/>
-              <w:t>/</w:t>
-            </w:r>
-            <w:r>
-              <w:rPr/>
-              <w:t>accounts</w:t>
-            </w:r>
-            <w:r>
-              <w:rPr/>
-              <w:t>/users/resend_activation/</w:t>
-            </w:r>
-          </w:p>
-        </w:tc>
-        <w:tc>
-          <w:tcPr>
-            <w:tcW w:w="3150" w:type="dxa"/>
+              <w:t>/accounts/users/resend_activation/</w:t>
+            </w:r>
+          </w:p>
+        </w:tc>
+        <w:tc>
+          <w:tcPr>
+            <w:tcW w:w="3149" w:type="dxa"/>
             <w:tcBorders>
               <w:left w:val="single" w:sz="4" w:space="0" w:color="000000"/>
               <w:bottom w:val="single" w:sz="4" w:space="0" w:color="000000"/>
@@ -4082,7 +4058,7 @@
         </w:tc>
         <w:tc>
           <w:tcPr>
-            <w:tcW w:w="3325" w:type="dxa"/>
+            <w:tcW w:w="3326" w:type="dxa"/>
             <w:tcBorders>
               <w:left w:val="single" w:sz="4" w:space="0" w:color="000000"/>
               <w:bottom w:val="single" w:sz="4" w:space="0" w:color="000000"/>
@@ -4104,7 +4080,7 @@
         </w:tc>
         <w:tc>
           <w:tcPr>
-            <w:tcW w:w="1088" w:type="dxa"/>
+            <w:tcW w:w="1087" w:type="dxa"/>
             <w:tcBorders>
               <w:left w:val="single" w:sz="4" w:space="0" w:color="000000"/>
               <w:bottom w:val="single" w:sz="4" w:space="0" w:color="000000"/>
@@ -4147,21 +4123,13 @@
             </w:pPr>
             <w:r>
               <w:rPr/>
-              <w:t>/</w:t>
-            </w:r>
-            <w:r>
-              <w:rPr/>
-              <w:t>accounts</w:t>
-            </w:r>
-            <w:r>
-              <w:rPr/>
-              <w:t>/users/me/</w:t>
-            </w:r>
-          </w:p>
-        </w:tc>
-        <w:tc>
-          <w:tcPr>
-            <w:tcW w:w="3150" w:type="dxa"/>
+              <w:t>/accounts/users/me/</w:t>
+            </w:r>
+          </w:p>
+        </w:tc>
+        <w:tc>
+          <w:tcPr>
+            <w:tcW w:w="3149" w:type="dxa"/>
             <w:tcBorders>
               <w:left w:val="single" w:sz="4" w:space="0" w:color="000000"/>
               <w:bottom w:val="single" w:sz="4" w:space="0" w:color="000000"/>
@@ -4183,7 +4151,7 @@
         </w:tc>
         <w:tc>
           <w:tcPr>
-            <w:tcW w:w="3325" w:type="dxa"/>
+            <w:tcW w:w="3326" w:type="dxa"/>
             <w:tcBorders>
               <w:left w:val="single" w:sz="4" w:space="0" w:color="000000"/>
               <w:bottom w:val="single" w:sz="4" w:space="0" w:color="000000"/>
@@ -4205,7 +4173,7 @@
         </w:tc>
         <w:tc>
           <w:tcPr>
-            <w:tcW w:w="1088" w:type="dxa"/>
+            <w:tcW w:w="1087" w:type="dxa"/>
             <w:vMerge w:val="restart"/>
             <w:tcBorders>
               <w:left w:val="single" w:sz="4" w:space="0" w:color="000000"/>
@@ -4254,7 +4222,7 @@
         </w:tc>
         <w:tc>
           <w:tcPr>
-            <w:tcW w:w="3150" w:type="dxa"/>
+            <w:tcW w:w="3149" w:type="dxa"/>
             <w:tcBorders>
               <w:left w:val="single" w:sz="4" w:space="0" w:color="000000"/>
               <w:bottom w:val="single" w:sz="4" w:space="0" w:color="000000"/>
@@ -4276,7 +4244,7 @@
         </w:tc>
         <w:tc>
           <w:tcPr>
-            <w:tcW w:w="3325" w:type="dxa"/>
+            <w:tcW w:w="3326" w:type="dxa"/>
             <w:tcBorders>
               <w:left w:val="single" w:sz="4" w:space="0" w:color="000000"/>
               <w:bottom w:val="single" w:sz="4" w:space="0" w:color="000000"/>
@@ -4298,7 +4266,7 @@
         </w:tc>
         <w:tc>
           <w:tcPr>
-            <w:tcW w:w="1088" w:type="dxa"/>
+            <w:tcW w:w="1087" w:type="dxa"/>
             <w:vMerge w:val="continue"/>
             <w:tcBorders>
               <w:left w:val="single" w:sz="4" w:space="0" w:color="000000"/>
@@ -4346,7 +4314,7 @@
         </w:tc>
         <w:tc>
           <w:tcPr>
-            <w:tcW w:w="3150" w:type="dxa"/>
+            <w:tcW w:w="3149" w:type="dxa"/>
             <w:tcBorders>
               <w:left w:val="single" w:sz="4" w:space="0" w:color="000000"/>
               <w:bottom w:val="single" w:sz="4" w:space="0" w:color="000000"/>
@@ -4368,7 +4336,7 @@
         </w:tc>
         <w:tc>
           <w:tcPr>
-            <w:tcW w:w="3325" w:type="dxa"/>
+            <w:tcW w:w="3326" w:type="dxa"/>
             <w:tcBorders>
               <w:left w:val="single" w:sz="4" w:space="0" w:color="000000"/>
               <w:bottom w:val="single" w:sz="4" w:space="0" w:color="000000"/>
@@ -4390,7 +4358,7 @@
         </w:tc>
         <w:tc>
           <w:tcPr>
-            <w:tcW w:w="1088" w:type="dxa"/>
+            <w:tcW w:w="1087" w:type="dxa"/>
             <w:vMerge w:val="continue"/>
             <w:tcBorders>
               <w:left w:val="single" w:sz="4" w:space="0" w:color="000000"/>
@@ -4438,7 +4406,7 @@
         </w:tc>
         <w:tc>
           <w:tcPr>
-            <w:tcW w:w="3150" w:type="dxa"/>
+            <w:tcW w:w="3149" w:type="dxa"/>
             <w:tcBorders>
               <w:left w:val="single" w:sz="4" w:space="0" w:color="000000"/>
               <w:bottom w:val="single" w:sz="4" w:space="0" w:color="000000"/>
@@ -4460,7 +4428,7 @@
         </w:tc>
         <w:tc>
           <w:tcPr>
-            <w:tcW w:w="3325" w:type="dxa"/>
+            <w:tcW w:w="3326" w:type="dxa"/>
             <w:tcBorders>
               <w:left w:val="single" w:sz="4" w:space="0" w:color="000000"/>
               <w:bottom w:val="single" w:sz="4" w:space="0" w:color="000000"/>
@@ -4482,7 +4450,7 @@
         </w:tc>
         <w:tc>
           <w:tcPr>
-            <w:tcW w:w="1088" w:type="dxa"/>
+            <w:tcW w:w="1087" w:type="dxa"/>
             <w:vMerge w:val="continue"/>
             <w:tcBorders>
               <w:left w:val="single" w:sz="4" w:space="0" w:color="000000"/>
@@ -4524,17 +4492,13 @@
             </w:pPr>
             <w:r>
               <w:rPr/>
-              <w:t>/</w:t>
-            </w:r>
-            <w:r>
-              <w:rPr/>
-              <w:t>accounts/users/set_email/</w:t>
-            </w:r>
-          </w:p>
-        </w:tc>
-        <w:tc>
-          <w:tcPr>
-            <w:tcW w:w="3150" w:type="dxa"/>
+              <w:t>/accounts/users/set_email/</w:t>
+            </w:r>
+          </w:p>
+        </w:tc>
+        <w:tc>
+          <w:tcPr>
+            <w:tcW w:w="3149" w:type="dxa"/>
             <w:tcBorders>
               <w:left w:val="single" w:sz="4" w:space="0" w:color="000000"/>
               <w:bottom w:val="single" w:sz="4" w:space="0" w:color="000000"/>
@@ -4556,7 +4520,7 @@
         </w:tc>
         <w:tc>
           <w:tcPr>
-            <w:tcW w:w="3325" w:type="dxa"/>
+            <w:tcW w:w="3326" w:type="dxa"/>
             <w:tcBorders>
               <w:left w:val="single" w:sz="4" w:space="0" w:color="000000"/>
               <w:bottom w:val="single" w:sz="4" w:space="0" w:color="000000"/>
@@ -4578,7 +4542,7 @@
         </w:tc>
         <w:tc>
           <w:tcPr>
-            <w:tcW w:w="1088" w:type="dxa"/>
+            <w:tcW w:w="1087" w:type="dxa"/>
             <w:tcBorders>
               <w:left w:val="single" w:sz="4" w:space="0" w:color="000000"/>
               <w:bottom w:val="single" w:sz="4" w:space="0" w:color="000000"/>
@@ -4620,21 +4584,13 @@
             </w:pPr>
             <w:r>
               <w:rPr/>
-              <w:t>/</w:t>
-            </w:r>
-            <w:r>
-              <w:rPr/>
-              <w:t>accounts</w:t>
-            </w:r>
-            <w:r>
-              <w:rPr/>
-              <w:t>/users/set_password/</w:t>
-            </w:r>
-          </w:p>
-        </w:tc>
-        <w:tc>
-          <w:tcPr>
-            <w:tcW w:w="3150" w:type="dxa"/>
+              <w:t>/accounts/users/set_password/</w:t>
+            </w:r>
+          </w:p>
+        </w:tc>
+        <w:tc>
+          <w:tcPr>
+            <w:tcW w:w="3149" w:type="dxa"/>
             <w:tcBorders>
               <w:left w:val="single" w:sz="4" w:space="0" w:color="000000"/>
               <w:bottom w:val="single" w:sz="4" w:space="0" w:color="000000"/>
@@ -4662,17 +4618,13 @@
             </w:pPr>
             <w:r>
               <w:rPr/>
-              <w:t>current_password</w:t>
-            </w:r>
-            <w:r>
-              <w:rPr/>
-              <w:t>]</w:t>
-            </w:r>
-          </w:p>
-        </w:tc>
-        <w:tc>
-          <w:tcPr>
-            <w:tcW w:w="3325" w:type="dxa"/>
+              <w:t>current_password]</w:t>
+            </w:r>
+          </w:p>
+        </w:tc>
+        <w:tc>
+          <w:tcPr>
+            <w:tcW w:w="3326" w:type="dxa"/>
             <w:tcBorders>
               <w:left w:val="single" w:sz="4" w:space="0" w:color="000000"/>
               <w:bottom w:val="single" w:sz="4" w:space="0" w:color="000000"/>
@@ -4694,7 +4646,7 @@
         </w:tc>
         <w:tc>
           <w:tcPr>
-            <w:tcW w:w="1088" w:type="dxa"/>
+            <w:tcW w:w="1087" w:type="dxa"/>
             <w:tcBorders>
               <w:left w:val="single" w:sz="4" w:space="0" w:color="000000"/>
               <w:bottom w:val="single" w:sz="4" w:space="0" w:color="000000"/>
@@ -4736,17 +4688,13 @@
             </w:pPr>
             <w:r>
               <w:rPr/>
-              <w:t>/</w:t>
-            </w:r>
-            <w:r>
-              <w:rPr/>
-              <w:t>accounts/users/reset_password/</w:t>
-            </w:r>
-          </w:p>
-        </w:tc>
-        <w:tc>
-          <w:tcPr>
-            <w:tcW w:w="3150" w:type="dxa"/>
+              <w:t>/accounts/users/reset_password/</w:t>
+            </w:r>
+          </w:p>
+        </w:tc>
+        <w:tc>
+          <w:tcPr>
+            <w:tcW w:w="3149" w:type="dxa"/>
             <w:tcBorders>
               <w:left w:val="single" w:sz="4" w:space="0" w:color="000000"/>
               <w:bottom w:val="single" w:sz="4" w:space="0" w:color="000000"/>
@@ -4768,7 +4716,7 @@
         </w:tc>
         <w:tc>
           <w:tcPr>
-            <w:tcW w:w="3325" w:type="dxa"/>
+            <w:tcW w:w="3326" w:type="dxa"/>
             <w:tcBorders>
               <w:left w:val="single" w:sz="4" w:space="0" w:color="000000"/>
               <w:bottom w:val="single" w:sz="4" w:space="0" w:color="000000"/>
@@ -4790,7 +4738,7 @@
         </w:tc>
         <w:tc>
           <w:tcPr>
-            <w:tcW w:w="1088" w:type="dxa"/>
+            <w:tcW w:w="1087" w:type="dxa"/>
             <w:tcBorders>
               <w:left w:val="single" w:sz="4" w:space="0" w:color="000000"/>
               <w:bottom w:val="single" w:sz="4" w:space="0" w:color="000000"/>
@@ -4832,45 +4780,29 @@
             </w:pPr>
             <w:r>
               <w:rPr/>
-              <w:t>/</w:t>
-            </w:r>
-            <w:r>
-              <w:rPr/>
-              <w:t>accounts/</w:t>
-            </w:r>
-            <w:r>
-              <w:rPr/>
-              <w:t>users/reset_password_confirm/</w:t>
-            </w:r>
-          </w:p>
-        </w:tc>
-        <w:tc>
-          <w:tcPr>
-            <w:tcW w:w="3150" w:type="dxa"/>
-            <w:tcBorders>
-              <w:left w:val="single" w:sz="4" w:space="0" w:color="000000"/>
-              <w:bottom w:val="single" w:sz="4" w:space="0" w:color="000000"/>
-            </w:tcBorders>
-            <w:vAlign w:val="center"/>
-          </w:tcPr>
-          <w:p>
-            <w:pPr>
-              <w:pStyle w:val="Tabelleninhalt"/>
-              <w:widowControl w:val="false"/>
-              <w:jc w:val="center"/>
-              <w:rPr/>
-            </w:pPr>
-            <w:r>
-              <w:rPr/>
-              <w:t xml:space="preserve">POST [ </w:t>
-            </w:r>
-            <w:r>
-              <w:rPr/>
-              <w:t xml:space="preserve">uid – token – new_password </w:t>
-            </w:r>
-            <w:r>
-              <w:rPr/>
-              <w:t>]</w:t>
+              <w:t>/accounts/users/reset_password_confirm/</w:t>
+            </w:r>
+          </w:p>
+        </w:tc>
+        <w:tc>
+          <w:tcPr>
+            <w:tcW w:w="3149" w:type="dxa"/>
+            <w:tcBorders>
+              <w:left w:val="single" w:sz="4" w:space="0" w:color="000000"/>
+              <w:bottom w:val="single" w:sz="4" w:space="0" w:color="000000"/>
+            </w:tcBorders>
+            <w:vAlign w:val="center"/>
+          </w:tcPr>
+          <w:p>
+            <w:pPr>
+              <w:pStyle w:val="Tabelleninhalt"/>
+              <w:widowControl w:val="false"/>
+              <w:jc w:val="center"/>
+              <w:rPr/>
+            </w:pPr>
+            <w:r>
+              <w:rPr/>
+              <w:t>POST [ uid – token – new_password ]</w:t>
             </w:r>
           </w:p>
           <w:p>
@@ -4902,7 +4834,7 @@
         </w:tc>
         <w:tc>
           <w:tcPr>
-            <w:tcW w:w="3325" w:type="dxa"/>
+            <w:tcW w:w="3326" w:type="dxa"/>
             <w:tcBorders>
               <w:left w:val="single" w:sz="4" w:space="0" w:color="000000"/>
               <w:bottom w:val="single" w:sz="4" w:space="0" w:color="000000"/>
@@ -4924,7 +4856,7 @@
         </w:tc>
         <w:tc>
           <w:tcPr>
-            <w:tcW w:w="1088" w:type="dxa"/>
+            <w:tcW w:w="1087" w:type="dxa"/>
             <w:tcBorders>
               <w:left w:val="single" w:sz="4" w:space="0" w:color="000000"/>
               <w:bottom w:val="single" w:sz="4" w:space="0" w:color="000000"/>
@@ -4966,21 +4898,13 @@
             </w:pPr>
             <w:r>
               <w:rPr/>
-              <w:t>/</w:t>
-            </w:r>
-            <w:r>
-              <w:rPr/>
-              <w:t>accounts /</w:t>
-            </w:r>
-            <w:r>
-              <w:rPr/>
-              <w:t>jwt/create/</w:t>
-            </w:r>
-          </w:p>
-        </w:tc>
-        <w:tc>
-          <w:tcPr>
-            <w:tcW w:w="3150" w:type="dxa"/>
+              <w:t>/accounts /jwt/create/</w:t>
+            </w:r>
+          </w:p>
+        </w:tc>
+        <w:tc>
+          <w:tcPr>
+            <w:tcW w:w="3149" w:type="dxa"/>
             <w:tcBorders>
               <w:left w:val="single" w:sz="4" w:space="0" w:color="000000"/>
               <w:bottom w:val="single" w:sz="4" w:space="0" w:color="000000"/>
@@ -5002,7 +4926,7 @@
         </w:tc>
         <w:tc>
           <w:tcPr>
-            <w:tcW w:w="3325" w:type="dxa"/>
+            <w:tcW w:w="3326" w:type="dxa"/>
             <w:tcBorders>
               <w:left w:val="single" w:sz="4" w:space="0" w:color="000000"/>
               <w:bottom w:val="single" w:sz="4" w:space="0" w:color="000000"/>
@@ -5070,7 +4994,7 @@
         </w:tc>
         <w:tc>
           <w:tcPr>
-            <w:tcW w:w="1088" w:type="dxa"/>
+            <w:tcW w:w="1087" w:type="dxa"/>
             <w:tcBorders>
               <w:left w:val="single" w:sz="4" w:space="0" w:color="000000"/>
               <w:bottom w:val="single" w:sz="4" w:space="0" w:color="000000"/>
@@ -5112,21 +5036,13 @@
             </w:pPr>
             <w:r>
               <w:rPr/>
-              <w:t>/</w:t>
-            </w:r>
-            <w:r>
-              <w:rPr/>
-              <w:t>accounts/</w:t>
-            </w:r>
-            <w:r>
-              <w:rPr/>
-              <w:t>jwt/refresh/</w:t>
-            </w:r>
-          </w:p>
-        </w:tc>
-        <w:tc>
-          <w:tcPr>
-            <w:tcW w:w="3150" w:type="dxa"/>
+              <w:t>/accounts/jwt/refresh/</w:t>
+            </w:r>
+          </w:p>
+        </w:tc>
+        <w:tc>
+          <w:tcPr>
+            <w:tcW w:w="3149" w:type="dxa"/>
             <w:tcBorders>
               <w:left w:val="single" w:sz="4" w:space="0" w:color="000000"/>
               <w:bottom w:val="single" w:sz="4" w:space="0" w:color="000000"/>
@@ -5148,7 +5064,7 @@
         </w:tc>
         <w:tc>
           <w:tcPr>
-            <w:tcW w:w="3325" w:type="dxa"/>
+            <w:tcW w:w="3326" w:type="dxa"/>
             <w:tcBorders>
               <w:left w:val="single" w:sz="4" w:space="0" w:color="000000"/>
               <w:bottom w:val="single" w:sz="4" w:space="0" w:color="000000"/>
@@ -5170,7 +5086,7 @@
         </w:tc>
         <w:tc>
           <w:tcPr>
-            <w:tcW w:w="1088" w:type="dxa"/>
+            <w:tcW w:w="1087" w:type="dxa"/>
             <w:tcBorders>
               <w:left w:val="single" w:sz="4" w:space="0" w:color="000000"/>
               <w:bottom w:val="single" w:sz="4" w:space="0" w:color="000000"/>
@@ -5212,21 +5128,13 @@
             </w:pPr>
             <w:r>
               <w:rPr/>
-              <w:t>/</w:t>
-            </w:r>
-            <w:r>
-              <w:rPr/>
-              <w:t>accounts/</w:t>
-            </w:r>
-            <w:r>
-              <w:rPr/>
-              <w:t>jwt/verify/</w:t>
-            </w:r>
-          </w:p>
-        </w:tc>
-        <w:tc>
-          <w:tcPr>
-            <w:tcW w:w="3150" w:type="dxa"/>
+              <w:t>/accounts/jwt/verify/</w:t>
+            </w:r>
+          </w:p>
+        </w:tc>
+        <w:tc>
+          <w:tcPr>
+            <w:tcW w:w="3149" w:type="dxa"/>
             <w:tcBorders>
               <w:left w:val="single" w:sz="4" w:space="0" w:color="000000"/>
               <w:bottom w:val="single" w:sz="4" w:space="0" w:color="000000"/>
@@ -5248,7 +5156,7 @@
         </w:tc>
         <w:tc>
           <w:tcPr>
-            <w:tcW w:w="3325" w:type="dxa"/>
+            <w:tcW w:w="3326" w:type="dxa"/>
             <w:tcBorders>
               <w:left w:val="single" w:sz="4" w:space="0" w:color="000000"/>
               <w:bottom w:val="single" w:sz="4" w:space="0" w:color="000000"/>
@@ -5270,7 +5178,7 @@
         </w:tc>
         <w:tc>
           <w:tcPr>
-            <w:tcW w:w="1088" w:type="dxa"/>
+            <w:tcW w:w="1087" w:type="dxa"/>
             <w:tcBorders>
               <w:left w:val="single" w:sz="4" w:space="0" w:color="000000"/>
               <w:bottom w:val="single" w:sz="4" w:space="0" w:color="000000"/>
@@ -5319,7 +5227,7 @@
         </w:tc>
         <w:tc>
           <w:tcPr>
-            <w:tcW w:w="3150" w:type="dxa"/>
+            <w:tcW w:w="3149" w:type="dxa"/>
             <w:tcBorders>
               <w:left w:val="single" w:sz="4" w:space="0" w:color="000000"/>
               <w:bottom w:val="single" w:sz="4" w:space="0" w:color="000000"/>
@@ -5353,28 +5261,28 @@
         </w:tc>
         <w:tc>
           <w:tcPr>
-            <w:tcW w:w="3325" w:type="dxa"/>
-            <w:tcBorders>
-              <w:left w:val="single" w:sz="4" w:space="0" w:color="000000"/>
-              <w:bottom w:val="single" w:sz="4" w:space="0" w:color="000000"/>
-            </w:tcBorders>
-            <w:vAlign w:val="center"/>
-          </w:tcPr>
-          <w:p>
-            <w:pPr>
-              <w:pStyle w:val="Tabelleninhalt"/>
-              <w:widowControl w:val="false"/>
-              <w:jc w:val="center"/>
-              <w:rPr/>
-            </w:pPr>
-            <w:r>
-              <w:rPr/>
-            </w:r>
-          </w:p>
-        </w:tc>
-        <w:tc>
-          <w:tcPr>
-            <w:tcW w:w="1088" w:type="dxa"/>
+            <w:tcW w:w="3326" w:type="dxa"/>
+            <w:tcBorders>
+              <w:left w:val="single" w:sz="4" w:space="0" w:color="000000"/>
+              <w:bottom w:val="single" w:sz="4" w:space="0" w:color="000000"/>
+            </w:tcBorders>
+            <w:vAlign w:val="center"/>
+          </w:tcPr>
+          <w:p>
+            <w:pPr>
+              <w:pStyle w:val="Tabelleninhalt"/>
+              <w:widowControl w:val="false"/>
+              <w:jc w:val="center"/>
+              <w:rPr/>
+            </w:pPr>
+            <w:r>
+              <w:rPr/>
+            </w:r>
+          </w:p>
+        </w:tc>
+        <w:tc>
+          <w:tcPr>
+            <w:tcW w:w="1087" w:type="dxa"/>
             <w:tcBorders>
               <w:left w:val="single" w:sz="4" w:space="0" w:color="000000"/>
               <w:bottom w:val="single" w:sz="4" w:space="0" w:color="000000"/>
@@ -5430,910 +5338,6 @@
               </w:rPr>
             </w:pPr>
             <w:r>
-              <w:rPr/>
-            </w:r>
-          </w:p>
-        </w:tc>
-        <w:tc>
-          <w:tcPr>
-            <w:tcW w:w="3150" w:type="dxa"/>
-            <w:tcBorders>
-              <w:left w:val="single" w:sz="4" w:space="0" w:color="000000"/>
-              <w:bottom w:val="single" w:sz="4" w:space="0" w:color="000000"/>
-            </w:tcBorders>
-            <w:vAlign w:val="center"/>
-          </w:tcPr>
-          <w:p>
-            <w:pPr>
-              <w:pStyle w:val="Tabelleninhalt"/>
-              <w:widowControl w:val="false"/>
-              <w:jc w:val="center"/>
-              <w:rPr/>
-            </w:pPr>
-            <w:r>
-              <w:rPr/>
-              <w:t>POST [code – state]</w:t>
-            </w:r>
-          </w:p>
-          <w:p>
-            <w:pPr>
-              <w:pStyle w:val="Tabelleninhalt"/>
-              <w:widowControl w:val="false"/>
-              <w:jc w:val="center"/>
-              <w:rPr/>
-            </w:pPr>
-            <w:r>
-              <w:rPr/>
-              <w:t xml:space="preserve">You should capture this from the redirect_uri page </w:t>
-            </w:r>
-          </w:p>
-          <w:p>
-            <w:pPr>
-              <w:pStyle w:val="Tabelleninhalt"/>
-              <w:widowControl w:val="false"/>
-              <w:jc w:val="center"/>
-              <w:rPr/>
-            </w:pPr>
-            <w:r>
-              <w:rPr/>
-              <w:t>send as application/x-www-form-urlencoded not JSON</w:t>
-            </w:r>
-          </w:p>
-        </w:tc>
-        <w:tc>
-          <w:tcPr>
-            <w:tcW w:w="3325" w:type="dxa"/>
-            <w:tcBorders>
-              <w:left w:val="single" w:sz="4" w:space="0" w:color="000000"/>
-              <w:bottom w:val="single" w:sz="4" w:space="0" w:color="000000"/>
-            </w:tcBorders>
-            <w:vAlign w:val="center"/>
-          </w:tcPr>
-          <w:p>
-            <w:pPr>
-              <w:pStyle w:val="Tabelleninhalt"/>
-              <w:widowControl w:val="false"/>
-              <w:jc w:val="center"/>
-              <w:rPr/>
-            </w:pPr>
-            <w:r>
-              <w:rPr/>
-              <w:t>Logs user in and responds with access and refresh tokens</w:t>
-            </w:r>
-          </w:p>
-        </w:tc>
-        <w:tc>
-          <w:tcPr>
-            <w:tcW w:w="1088" w:type="dxa"/>
-            <w:tcBorders>
-              <w:left w:val="single" w:sz="4" w:space="0" w:color="000000"/>
-              <w:bottom w:val="single" w:sz="4" w:space="0" w:color="000000"/>
-              <w:right w:val="single" w:sz="4" w:space="0" w:color="000000"/>
-            </w:tcBorders>
-            <w:vAlign w:val="center"/>
-          </w:tcPr>
-          <w:p>
-            <w:pPr>
-              <w:pStyle w:val="Tabelleninhalt"/>
-              <w:widowControl w:val="false"/>
-              <w:jc w:val="center"/>
-              <w:rPr/>
-            </w:pPr>
-            <w:r>
-              <w:rPr/>
-              <w:t>-</w:t>
-            </w:r>
-          </w:p>
-        </w:tc>
-      </w:tr>
-      <w:tr>
-        <w:trPr/>
-        <w:tc>
-          <w:tcPr>
-            <w:tcW w:w="2700" w:type="dxa"/>
-            <w:tcBorders>
-              <w:left w:val="single" w:sz="4" w:space="0" w:color="000000"/>
-              <w:bottom w:val="single" w:sz="4" w:space="0" w:color="000000"/>
-            </w:tcBorders>
-            <w:vAlign w:val="center"/>
-          </w:tcPr>
-          <w:p>
-            <w:pPr>
-              <w:pStyle w:val="LOnormal"/>
-              <w:widowControl w:val="false"/>
-              <w:jc w:val="left"/>
-              <w:rPr/>
-            </w:pPr>
-            <w:r>
-              <w:rPr/>
-              <w:t>/</w:t>
-            </w:r>
-            <w:r>
-              <w:rPr/>
-              <w:t>accounts/&lt;user_id&gt;/adoptions</w:t>
-            </w:r>
-          </w:p>
-        </w:tc>
-        <w:tc>
-          <w:tcPr>
-            <w:tcW w:w="3150" w:type="dxa"/>
-            <w:tcBorders>
-              <w:left w:val="single" w:sz="4" w:space="0" w:color="000000"/>
-              <w:bottom w:val="single" w:sz="4" w:space="0" w:color="000000"/>
-            </w:tcBorders>
-            <w:vAlign w:val="center"/>
-          </w:tcPr>
-          <w:p>
-            <w:pPr>
-              <w:pStyle w:val="Tabelleninhalt"/>
-              <w:widowControl w:val="false"/>
-              <w:jc w:val="center"/>
-              <w:rPr/>
-            </w:pPr>
-            <w:r>
-              <w:rPr/>
-              <w:t>GET</w:t>
-            </w:r>
-          </w:p>
-        </w:tc>
-        <w:tc>
-          <w:tcPr>
-            <w:tcW w:w="3325" w:type="dxa"/>
-            <w:tcBorders>
-              <w:left w:val="single" w:sz="4" w:space="0" w:color="000000"/>
-              <w:bottom w:val="single" w:sz="4" w:space="0" w:color="000000"/>
-            </w:tcBorders>
-            <w:vAlign w:val="center"/>
-          </w:tcPr>
-          <w:p>
-            <w:pPr>
-              <w:pStyle w:val="Tabelleninhalt"/>
-              <w:widowControl w:val="false"/>
-              <w:jc w:val="center"/>
-              <w:rPr/>
-            </w:pPr>
-            <w:r>
-              <w:rPr/>
-              <w:t>Get pet history of this users</w:t>
-            </w:r>
-          </w:p>
-        </w:tc>
-        <w:tc>
-          <w:tcPr>
-            <w:tcW w:w="1088" w:type="dxa"/>
-            <w:tcBorders>
-              <w:left w:val="single" w:sz="4" w:space="0" w:color="000000"/>
-              <w:bottom w:val="single" w:sz="4" w:space="0" w:color="000000"/>
-              <w:right w:val="single" w:sz="4" w:space="0" w:color="000000"/>
-            </w:tcBorders>
-            <w:vAlign w:val="center"/>
-          </w:tcPr>
-          <w:p>
-            <w:pPr>
-              <w:pStyle w:val="Tabelleninhalt"/>
-              <w:widowControl w:val="false"/>
-              <w:jc w:val="center"/>
-              <w:rPr/>
-            </w:pPr>
-            <w:r>
-              <w:rPr/>
-              <w:t>-</w:t>
-            </w:r>
-          </w:p>
-        </w:tc>
-      </w:tr>
-      <w:tr>
-        <w:trPr/>
-        <w:tc>
-          <w:tcPr>
-            <w:tcW w:w="10263" w:type="dxa"/>
-            <w:gridSpan w:val="4"/>
-            <w:tcBorders>
-              <w:left w:val="single" w:sz="4" w:space="0" w:color="000000"/>
-              <w:bottom w:val="single" w:sz="4" w:space="0" w:color="000000"/>
-              <w:right w:val="single" w:sz="4" w:space="0" w:color="000000"/>
-            </w:tcBorders>
-            <w:vAlign w:val="center"/>
-          </w:tcPr>
-          <w:p>
-            <w:pPr>
-              <w:pStyle w:val="LOnormal"/>
-              <w:widowControl w:val="false"/>
-              <w:shd w:fill="B2B2B2" w:val="clear"/>
-              <w:jc w:val="left"/>
-              <w:rPr>
-                <w:b/>
-                <w:b/>
-                <w:bCs/>
-                <w:sz w:val="30"/>
-                <w:szCs w:val="22"/>
-                <w:u w:val="single"/>
-              </w:rPr>
-            </w:pPr>
-            <w:r>
-              <w:rPr>
-                <w:b/>
-                <w:bCs/>
-                <w:sz w:val="30"/>
-                <w:szCs w:val="22"/>
-                <w:u w:val="single"/>
-              </w:rPr>
-              <w:t>2</w:t>
-            </w:r>
-            <w:r>
-              <w:rPr>
-                <w:b/>
-                <w:bCs/>
-                <w:sz w:val="30"/>
-                <w:szCs w:val="22"/>
-                <w:u w:val="single"/>
-              </w:rPr>
-              <w:t xml:space="preserve"> – </w:t>
-            </w:r>
-            <w:r>
-              <w:rPr>
-                <w:b/>
-                <w:bCs/>
-                <w:sz w:val="30"/>
-                <w:szCs w:val="22"/>
-                <w:u w:val="single"/>
-              </w:rPr>
-              <w:t>Pets</w:t>
-            </w:r>
-            <w:r>
-              <w:rPr>
-                <w:b/>
-                <w:bCs/>
-                <w:sz w:val="30"/>
-                <w:szCs w:val="22"/>
-                <w:u w:val="single"/>
-              </w:rPr>
-              <w:t xml:space="preserve"> App</w:t>
-            </w:r>
-          </w:p>
-        </w:tc>
-      </w:tr>
-      <w:tr>
-        <w:trPr/>
-        <w:tc>
-          <w:tcPr>
-            <w:tcW w:w="2700" w:type="dxa"/>
-            <w:vMerge w:val="restart"/>
-            <w:tcBorders>
-              <w:left w:val="single" w:sz="4" w:space="0" w:color="000000"/>
-              <w:bottom w:val="single" w:sz="4" w:space="0" w:color="000000"/>
-            </w:tcBorders>
-            <w:vAlign w:val="center"/>
-          </w:tcPr>
-          <w:p>
-            <w:pPr>
-              <w:pStyle w:val="LOnormal"/>
-              <w:widowControl w:val="false"/>
-              <w:jc w:val="left"/>
-              <w:rPr/>
-            </w:pPr>
-            <w:r>
-              <w:rPr/>
-              <w:t>/</w:t>
-            </w:r>
-            <w:r>
-              <w:rPr/>
-              <w:t>pets/</w:t>
-            </w:r>
-          </w:p>
-        </w:tc>
-        <w:tc>
-          <w:tcPr>
-            <w:tcW w:w="3150" w:type="dxa"/>
-            <w:tcBorders>
-              <w:left w:val="single" w:sz="4" w:space="0" w:color="000000"/>
-              <w:bottom w:val="single" w:sz="4" w:space="0" w:color="000000"/>
-            </w:tcBorders>
-            <w:vAlign w:val="center"/>
-          </w:tcPr>
-          <w:p>
-            <w:pPr>
-              <w:pStyle w:val="Tabelleninhalt"/>
-              <w:widowControl w:val="false"/>
-              <w:jc w:val="center"/>
-              <w:rPr/>
-            </w:pPr>
-            <w:r>
-              <w:rPr/>
-              <w:t>GET</w:t>
-            </w:r>
-          </w:p>
-        </w:tc>
-        <w:tc>
-          <w:tcPr>
-            <w:tcW w:w="3325" w:type="dxa"/>
-            <w:tcBorders>
-              <w:left w:val="single" w:sz="4" w:space="0" w:color="000000"/>
-              <w:bottom w:val="single" w:sz="4" w:space="0" w:color="000000"/>
-            </w:tcBorders>
-            <w:vAlign w:val="center"/>
-          </w:tcPr>
-          <w:p>
-            <w:pPr>
-              <w:pStyle w:val="Tabelleninhalt"/>
-              <w:widowControl w:val="false"/>
-              <w:jc w:val="center"/>
-              <w:rPr/>
-            </w:pPr>
-            <w:r>
-              <w:rPr/>
-              <w:t>Get list of all pets</w:t>
-            </w:r>
-          </w:p>
-        </w:tc>
-        <w:tc>
-          <w:tcPr>
-            <w:tcW w:w="1088" w:type="dxa"/>
-            <w:tcBorders>
-              <w:left w:val="single" w:sz="4" w:space="0" w:color="000000"/>
-              <w:bottom w:val="single" w:sz="4" w:space="0" w:color="000000"/>
-              <w:right w:val="single" w:sz="4" w:space="0" w:color="000000"/>
-            </w:tcBorders>
-            <w:vAlign w:val="center"/>
-          </w:tcPr>
-          <w:p>
-            <w:pPr>
-              <w:pStyle w:val="Tabelleninhalt"/>
-              <w:widowControl w:val="false"/>
-              <w:jc w:val="center"/>
-              <w:rPr/>
-            </w:pPr>
-            <w:r>
-              <w:rPr/>
-              <w:t>-</w:t>
-            </w:r>
-          </w:p>
-        </w:tc>
-      </w:tr>
-      <w:tr>
-        <w:trPr/>
-        <w:tc>
-          <w:tcPr>
-            <w:tcW w:w="2700" w:type="dxa"/>
-            <w:vMerge w:val="continue"/>
-            <w:tcBorders>
-              <w:left w:val="single" w:sz="4" w:space="0" w:color="000000"/>
-              <w:bottom w:val="single" w:sz="4" w:space="0" w:color="000000"/>
-            </w:tcBorders>
-            <w:vAlign w:val="center"/>
-          </w:tcPr>
-          <w:p>
-            <w:pPr>
-              <w:pStyle w:val="LOnormal"/>
-              <w:widowControl w:val="false"/>
-              <w:jc w:val="left"/>
-              <w:rPr/>
-            </w:pPr>
-            <w:r>
-              <w:rPr/>
-            </w:r>
-          </w:p>
-        </w:tc>
-        <w:tc>
-          <w:tcPr>
-            <w:tcW w:w="3150" w:type="dxa"/>
-            <w:tcBorders>
-              <w:left w:val="single" w:sz="4" w:space="0" w:color="000000"/>
-              <w:bottom w:val="single" w:sz="4" w:space="0" w:color="000000"/>
-            </w:tcBorders>
-            <w:vAlign w:val="center"/>
-          </w:tcPr>
-          <w:p>
-            <w:pPr>
-              <w:pStyle w:val="Tabelleninhalt"/>
-              <w:jc w:val="center"/>
-              <w:rPr/>
-            </w:pPr>
-            <w:r>
-              <w:rPr/>
-              <w:t xml:space="preserve">POST [ </w:t>
-            </w:r>
-            <w:r>
-              <w:rPr/>
-              <w:t>n</w:t>
-            </w:r>
-            <w:r>
-              <w:rPr/>
-              <w:t xml:space="preserve">ame – </w:t>
-            </w:r>
-            <w:r>
-              <w:rPr/>
-              <w:t>b</w:t>
-            </w:r>
-            <w:r>
-              <w:rPr/>
-              <w:t xml:space="preserve">rief – </w:t>
-            </w:r>
-            <w:r>
-              <w:rPr/>
-              <w:t>g</w:t>
-            </w:r>
-            <w:r>
-              <w:rPr/>
-              <w:t xml:space="preserve">ender – </w:t>
-            </w:r>
-            <w:r>
-              <w:rPr/>
-              <w:t>p</w:t>
-            </w:r>
-            <w:r>
-              <w:rPr/>
-              <w:t xml:space="preserve">et_type – </w:t>
-            </w:r>
-            <w:r>
-              <w:rPr/>
-              <w:t>s</w:t>
-            </w:r>
-            <w:r>
-              <w:rPr/>
-              <w:t xml:space="preserve">pecies – </w:t>
-            </w:r>
-            <w:r>
-              <w:rPr/>
-              <w:t>c</w:t>
-            </w:r>
-            <w:r>
-              <w:rPr/>
-              <w:t xml:space="preserve">olor – </w:t>
-            </w:r>
-            <w:r>
-              <w:rPr/>
-              <w:t>b</w:t>
-            </w:r>
-            <w:r>
-              <w:rPr/>
-              <w:t xml:space="preserve">irthdate – </w:t>
-            </w:r>
-            <w:r>
-              <w:rPr/>
-              <w:t>photos ]</w:t>
-            </w:r>
-          </w:p>
-        </w:tc>
-        <w:tc>
-          <w:tcPr>
-            <w:tcW w:w="3325" w:type="dxa"/>
-            <w:tcBorders>
-              <w:left w:val="single" w:sz="4" w:space="0" w:color="000000"/>
-              <w:bottom w:val="single" w:sz="4" w:space="0" w:color="000000"/>
-            </w:tcBorders>
-            <w:vAlign w:val="center"/>
-          </w:tcPr>
-          <w:p>
-            <w:pPr>
-              <w:pStyle w:val="Tabelleninhalt"/>
-              <w:widowControl w:val="false"/>
-              <w:jc w:val="center"/>
-              <w:rPr/>
-            </w:pPr>
-            <w:r>
-              <w:rPr/>
-              <w:t>Create a new pet</w:t>
-            </w:r>
-          </w:p>
-        </w:tc>
-        <w:tc>
-          <w:tcPr>
-            <w:tcW w:w="1088" w:type="dxa"/>
-            <w:tcBorders>
-              <w:left w:val="single" w:sz="4" w:space="0" w:color="000000"/>
-              <w:bottom w:val="single" w:sz="4" w:space="0" w:color="000000"/>
-              <w:right w:val="single" w:sz="4" w:space="0" w:color="000000"/>
-            </w:tcBorders>
-            <w:vAlign w:val="center"/>
-          </w:tcPr>
-          <w:p>
-            <w:pPr>
-              <w:pStyle w:val="Tabelleninhalt"/>
-              <w:widowControl w:val="false"/>
-              <w:jc w:val="center"/>
-              <w:rPr/>
-            </w:pPr>
-            <w:r>
-              <w:rPr/>
-              <w:t>Log in</w:t>
-            </w:r>
-          </w:p>
-        </w:tc>
-      </w:tr>
-      <w:tr>
-        <w:trPr/>
-        <w:tc>
-          <w:tcPr>
-            <w:tcW w:w="2700" w:type="dxa"/>
-            <w:vMerge w:val="restart"/>
-            <w:tcBorders>
-              <w:left w:val="single" w:sz="4" w:space="0" w:color="000000"/>
-              <w:bottom w:val="single" w:sz="4" w:space="0" w:color="000000"/>
-            </w:tcBorders>
-            <w:vAlign w:val="center"/>
-          </w:tcPr>
-          <w:p>
-            <w:pPr>
-              <w:pStyle w:val="LOnormal"/>
-              <w:widowControl w:val="false"/>
-              <w:jc w:val="left"/>
-              <w:rPr/>
-            </w:pPr>
-            <w:r>
-              <w:rPr/>
-              <w:t>/</w:t>
-            </w:r>
-            <w:r>
-              <w:rPr/>
-              <w:t>pets/&lt;pet_id&gt;</w:t>
-            </w:r>
-          </w:p>
-        </w:tc>
-        <w:tc>
-          <w:tcPr>
-            <w:tcW w:w="3150" w:type="dxa"/>
-            <w:tcBorders>
-              <w:left w:val="single" w:sz="4" w:space="0" w:color="000000"/>
-              <w:bottom w:val="single" w:sz="4" w:space="0" w:color="000000"/>
-            </w:tcBorders>
-            <w:vAlign w:val="center"/>
-          </w:tcPr>
-          <w:p>
-            <w:pPr>
-              <w:pStyle w:val="Tabelleninhalt"/>
-              <w:widowControl w:val="false"/>
-              <w:jc w:val="center"/>
-              <w:rPr/>
-            </w:pPr>
-            <w:r>
-              <w:rPr/>
-              <w:t>GET</w:t>
-            </w:r>
-          </w:p>
-        </w:tc>
-        <w:tc>
-          <w:tcPr>
-            <w:tcW w:w="3325" w:type="dxa"/>
-            <w:tcBorders>
-              <w:left w:val="single" w:sz="4" w:space="0" w:color="000000"/>
-              <w:bottom w:val="single" w:sz="4" w:space="0" w:color="000000"/>
-            </w:tcBorders>
-            <w:vAlign w:val="center"/>
-          </w:tcPr>
-          <w:p>
-            <w:pPr>
-              <w:pStyle w:val="Tabelleninhalt"/>
-              <w:widowControl w:val="false"/>
-              <w:jc w:val="center"/>
-              <w:rPr/>
-            </w:pPr>
-            <w:r>
-              <w:rPr/>
-              <w:t>Get specific pet details</w:t>
-            </w:r>
-          </w:p>
-        </w:tc>
-        <w:tc>
-          <w:tcPr>
-            <w:tcW w:w="1088" w:type="dxa"/>
-            <w:tcBorders>
-              <w:left w:val="single" w:sz="4" w:space="0" w:color="000000"/>
-              <w:bottom w:val="single" w:sz="4" w:space="0" w:color="000000"/>
-              <w:right w:val="single" w:sz="4" w:space="0" w:color="000000"/>
-            </w:tcBorders>
-            <w:vAlign w:val="center"/>
-          </w:tcPr>
-          <w:p>
-            <w:pPr>
-              <w:pStyle w:val="Tabelleninhalt"/>
-              <w:widowControl w:val="false"/>
-              <w:jc w:val="center"/>
-              <w:rPr/>
-            </w:pPr>
-            <w:r>
-              <w:rPr/>
-              <w:t>-</w:t>
-            </w:r>
-          </w:p>
-        </w:tc>
-      </w:tr>
-      <w:tr>
-        <w:trPr/>
-        <w:tc>
-          <w:tcPr>
-            <w:tcW w:w="2700" w:type="dxa"/>
-            <w:vMerge w:val="continue"/>
-            <w:tcBorders>
-              <w:left w:val="single" w:sz="4" w:space="0" w:color="000000"/>
-              <w:bottom w:val="single" w:sz="4" w:space="0" w:color="000000"/>
-            </w:tcBorders>
-            <w:vAlign w:val="center"/>
-          </w:tcPr>
-          <w:p>
-            <w:pPr>
-              <w:pStyle w:val="LOnormal"/>
-              <w:widowControl w:val="false"/>
-              <w:jc w:val="left"/>
-              <w:rPr/>
-            </w:pPr>
-            <w:r>
-              <w:rPr/>
-            </w:r>
-          </w:p>
-        </w:tc>
-        <w:tc>
-          <w:tcPr>
-            <w:tcW w:w="3150" w:type="dxa"/>
-            <w:tcBorders>
-              <w:left w:val="single" w:sz="4" w:space="0" w:color="000000"/>
-              <w:bottom w:val="single" w:sz="4" w:space="0" w:color="000000"/>
-            </w:tcBorders>
-            <w:vAlign w:val="center"/>
-          </w:tcPr>
-          <w:p>
-            <w:pPr>
-              <w:pStyle w:val="Tabelleninhalt"/>
-              <w:widowControl w:val="false"/>
-              <w:jc w:val="center"/>
-              <w:rPr/>
-            </w:pPr>
-            <w:r>
-              <w:rPr/>
-              <w:t>POST</w:t>
-            </w:r>
-          </w:p>
-        </w:tc>
-        <w:tc>
-          <w:tcPr>
-            <w:tcW w:w="3325" w:type="dxa"/>
-            <w:tcBorders>
-              <w:left w:val="single" w:sz="4" w:space="0" w:color="000000"/>
-              <w:bottom w:val="single" w:sz="4" w:space="0" w:color="000000"/>
-            </w:tcBorders>
-            <w:vAlign w:val="center"/>
-          </w:tcPr>
-          <w:p>
-            <w:pPr>
-              <w:pStyle w:val="Tabelleninhalt"/>
-              <w:widowControl w:val="false"/>
-              <w:jc w:val="center"/>
-              <w:rPr/>
-            </w:pPr>
-            <w:r>
-              <w:rPr/>
-              <w:t>Overwrite old data</w:t>
-            </w:r>
-          </w:p>
-        </w:tc>
-        <w:tc>
-          <w:tcPr>
-            <w:tcW w:w="1088" w:type="dxa"/>
-            <w:vMerge w:val="restart"/>
-            <w:tcBorders>
-              <w:left w:val="single" w:sz="4" w:space="0" w:color="000000"/>
-              <w:bottom w:val="single" w:sz="4" w:space="0" w:color="000000"/>
-              <w:right w:val="single" w:sz="4" w:space="0" w:color="000000"/>
-            </w:tcBorders>
-            <w:vAlign w:val="center"/>
-          </w:tcPr>
-          <w:p>
-            <w:pPr>
-              <w:pStyle w:val="Tabelleninhalt"/>
-              <w:widowControl w:val="false"/>
-              <w:jc w:val="center"/>
-              <w:rPr/>
-            </w:pPr>
-            <w:r>
-              <w:rPr/>
-              <w:t>Owner</w:t>
-            </w:r>
-          </w:p>
-        </w:tc>
-      </w:tr>
-      <w:tr>
-        <w:trPr/>
-        <w:tc>
-          <w:tcPr>
-            <w:tcW w:w="2700" w:type="dxa"/>
-            <w:vMerge w:val="continue"/>
-            <w:tcBorders>
-              <w:left w:val="single" w:sz="4" w:space="0" w:color="000000"/>
-              <w:bottom w:val="single" w:sz="4" w:space="0" w:color="000000"/>
-            </w:tcBorders>
-            <w:vAlign w:val="center"/>
-          </w:tcPr>
-          <w:p>
-            <w:pPr>
-              <w:pStyle w:val="LOnormal"/>
-              <w:widowControl w:val="false"/>
-              <w:jc w:val="left"/>
-              <w:rPr/>
-            </w:pPr>
-            <w:r>
-              <w:rPr/>
-            </w:r>
-          </w:p>
-        </w:tc>
-        <w:tc>
-          <w:tcPr>
-            <w:tcW w:w="3150" w:type="dxa"/>
-            <w:tcBorders>
-              <w:left w:val="single" w:sz="4" w:space="0" w:color="000000"/>
-              <w:bottom w:val="single" w:sz="4" w:space="0" w:color="000000"/>
-            </w:tcBorders>
-            <w:vAlign w:val="center"/>
-          </w:tcPr>
-          <w:p>
-            <w:pPr>
-              <w:pStyle w:val="Tabelleninhalt"/>
-              <w:widowControl w:val="false"/>
-              <w:jc w:val="center"/>
-              <w:rPr/>
-            </w:pPr>
-            <w:r>
-              <w:rPr/>
-              <w:t>PATCH</w:t>
-            </w:r>
-          </w:p>
-        </w:tc>
-        <w:tc>
-          <w:tcPr>
-            <w:tcW w:w="3325" w:type="dxa"/>
-            <w:tcBorders>
-              <w:left w:val="single" w:sz="4" w:space="0" w:color="000000"/>
-              <w:bottom w:val="single" w:sz="4" w:space="0" w:color="000000"/>
-            </w:tcBorders>
-            <w:vAlign w:val="center"/>
-          </w:tcPr>
-          <w:p>
-            <w:pPr>
-              <w:pStyle w:val="Tabelleninhalt"/>
-              <w:widowControl w:val="false"/>
-              <w:jc w:val="center"/>
-              <w:rPr/>
-            </w:pPr>
-            <w:r>
-              <w:rPr/>
-              <w:t>Update and keep old data</w:t>
-            </w:r>
-          </w:p>
-        </w:tc>
-        <w:tc>
-          <w:tcPr>
-            <w:tcW w:w="1088" w:type="dxa"/>
-            <w:vMerge w:val="continue"/>
-            <w:tcBorders>
-              <w:left w:val="single" w:sz="4" w:space="0" w:color="000000"/>
-              <w:bottom w:val="single" w:sz="4" w:space="0" w:color="000000"/>
-              <w:right w:val="single" w:sz="4" w:space="0" w:color="000000"/>
-            </w:tcBorders>
-            <w:vAlign w:val="center"/>
-          </w:tcPr>
-          <w:p>
-            <w:pPr>
-              <w:pStyle w:val="Tabelleninhalt"/>
-              <w:widowControl w:val="false"/>
-              <w:jc w:val="center"/>
-              <w:rPr/>
-            </w:pPr>
-            <w:r>
-              <w:rPr/>
-            </w:r>
-          </w:p>
-        </w:tc>
-      </w:tr>
-      <w:tr>
-        <w:trPr/>
-        <w:tc>
-          <w:tcPr>
-            <w:tcW w:w="2700" w:type="dxa"/>
-            <w:vMerge w:val="continue"/>
-            <w:tcBorders>
-              <w:left w:val="single" w:sz="4" w:space="0" w:color="000000"/>
-              <w:bottom w:val="single" w:sz="4" w:space="0" w:color="000000"/>
-            </w:tcBorders>
-            <w:vAlign w:val="center"/>
-          </w:tcPr>
-          <w:p>
-            <w:pPr>
-              <w:pStyle w:val="LOnormal"/>
-              <w:widowControl w:val="false"/>
-              <w:jc w:val="left"/>
-              <w:rPr/>
-            </w:pPr>
-            <w:r>
-              <w:rPr/>
-            </w:r>
-          </w:p>
-        </w:tc>
-        <w:tc>
-          <w:tcPr>
-            <w:tcW w:w="3150" w:type="dxa"/>
-            <w:tcBorders>
-              <w:left w:val="single" w:sz="4" w:space="0" w:color="000000"/>
-              <w:bottom w:val="single" w:sz="4" w:space="0" w:color="000000"/>
-            </w:tcBorders>
-            <w:vAlign w:val="center"/>
-          </w:tcPr>
-          <w:p>
-            <w:pPr>
-              <w:pStyle w:val="Tabelleninhalt"/>
-              <w:widowControl w:val="false"/>
-              <w:jc w:val="center"/>
-              <w:rPr/>
-            </w:pPr>
-            <w:r>
-              <w:rPr/>
-              <w:t>DELETE</w:t>
-            </w:r>
-          </w:p>
-        </w:tc>
-        <w:tc>
-          <w:tcPr>
-            <w:tcW w:w="3325" w:type="dxa"/>
-            <w:tcBorders>
-              <w:left w:val="single" w:sz="4" w:space="0" w:color="000000"/>
-              <w:bottom w:val="single" w:sz="4" w:space="0" w:color="000000"/>
-            </w:tcBorders>
-            <w:vAlign w:val="center"/>
-          </w:tcPr>
-          <w:p>
-            <w:pPr>
-              <w:pStyle w:val="Tabelleninhalt"/>
-              <w:widowControl w:val="false"/>
-              <w:jc w:val="center"/>
-              <w:rPr/>
-            </w:pPr>
-            <w:r>
-              <w:rPr/>
-              <w:t>Delete  pet</w:t>
-            </w:r>
-          </w:p>
-        </w:tc>
-        <w:tc>
-          <w:tcPr>
-            <w:tcW w:w="1088" w:type="dxa"/>
-            <w:vMerge w:val="continue"/>
-            <w:tcBorders>
-              <w:left w:val="single" w:sz="4" w:space="0" w:color="000000"/>
-              <w:bottom w:val="single" w:sz="4" w:space="0" w:color="000000"/>
-              <w:right w:val="single" w:sz="4" w:space="0" w:color="000000"/>
-            </w:tcBorders>
-            <w:vAlign w:val="center"/>
-          </w:tcPr>
-          <w:p>
-            <w:pPr>
-              <w:pStyle w:val="Tabelleninhalt"/>
-              <w:widowControl w:val="false"/>
-              <w:jc w:val="center"/>
-              <w:rPr/>
-            </w:pPr>
-            <w:r>
-              <w:rPr/>
-            </w:r>
-          </w:p>
-        </w:tc>
-      </w:tr>
-      <w:tr>
-        <w:trPr/>
-        <w:tc>
-          <w:tcPr>
-            <w:tcW w:w="2700" w:type="dxa"/>
-            <w:tcBorders>
-              <w:left w:val="single" w:sz="4" w:space="0" w:color="000000"/>
-              <w:bottom w:val="single" w:sz="4" w:space="0" w:color="000000"/>
-            </w:tcBorders>
-            <w:vAlign w:val="center"/>
-          </w:tcPr>
-          <w:p>
-            <w:pPr>
-              <w:pStyle w:val="LOnormal"/>
-              <w:widowControl w:val="false"/>
-              <w:jc w:val="left"/>
-              <w:rPr/>
-            </w:pPr>
-            <w:r>
               <w:rPr>
                 <w:rFonts w:eastAsia="Arial" w:cs="Arial"/>
                 <w:b w:val="false"/>
@@ -6347,8 +5351,807 @@
                 <w:szCs w:val="22"/>
                 <w:lang w:val="en-US" w:eastAsia="zh-CN" w:bidi="hi-IN"/>
               </w:rPr>
-              <w:t>/</w:t>
-            </w:r>
+            </w:r>
+          </w:p>
+        </w:tc>
+        <w:tc>
+          <w:tcPr>
+            <w:tcW w:w="3149" w:type="dxa"/>
+            <w:tcBorders>
+              <w:left w:val="single" w:sz="4" w:space="0" w:color="000000"/>
+              <w:bottom w:val="single" w:sz="4" w:space="0" w:color="000000"/>
+            </w:tcBorders>
+            <w:vAlign w:val="center"/>
+          </w:tcPr>
+          <w:p>
+            <w:pPr>
+              <w:pStyle w:val="Tabelleninhalt"/>
+              <w:widowControl w:val="false"/>
+              <w:jc w:val="center"/>
+              <w:rPr/>
+            </w:pPr>
+            <w:r>
+              <w:rPr/>
+              <w:t>POST [code – state]</w:t>
+            </w:r>
+          </w:p>
+          <w:p>
+            <w:pPr>
+              <w:pStyle w:val="Tabelleninhalt"/>
+              <w:widowControl w:val="false"/>
+              <w:jc w:val="center"/>
+              <w:rPr/>
+            </w:pPr>
+            <w:r>
+              <w:rPr/>
+              <w:t xml:space="preserve">You should capture this from the redirect_uri page </w:t>
+            </w:r>
+          </w:p>
+          <w:p>
+            <w:pPr>
+              <w:pStyle w:val="Tabelleninhalt"/>
+              <w:widowControl w:val="false"/>
+              <w:jc w:val="center"/>
+              <w:rPr/>
+            </w:pPr>
+            <w:r>
+              <w:rPr/>
+              <w:t>send as application/x-www-form-urlencoded not JSON</w:t>
+            </w:r>
+          </w:p>
+        </w:tc>
+        <w:tc>
+          <w:tcPr>
+            <w:tcW w:w="3326" w:type="dxa"/>
+            <w:tcBorders>
+              <w:left w:val="single" w:sz="4" w:space="0" w:color="000000"/>
+              <w:bottom w:val="single" w:sz="4" w:space="0" w:color="000000"/>
+            </w:tcBorders>
+            <w:vAlign w:val="center"/>
+          </w:tcPr>
+          <w:p>
+            <w:pPr>
+              <w:pStyle w:val="Tabelleninhalt"/>
+              <w:widowControl w:val="false"/>
+              <w:jc w:val="center"/>
+              <w:rPr/>
+            </w:pPr>
+            <w:r>
+              <w:rPr/>
+              <w:t>Logs user in and responds with access and refresh tokens</w:t>
+            </w:r>
+          </w:p>
+        </w:tc>
+        <w:tc>
+          <w:tcPr>
+            <w:tcW w:w="1087" w:type="dxa"/>
+            <w:tcBorders>
+              <w:left w:val="single" w:sz="4" w:space="0" w:color="000000"/>
+              <w:bottom w:val="single" w:sz="4" w:space="0" w:color="000000"/>
+              <w:right w:val="single" w:sz="4" w:space="0" w:color="000000"/>
+            </w:tcBorders>
+            <w:vAlign w:val="center"/>
+          </w:tcPr>
+          <w:p>
+            <w:pPr>
+              <w:pStyle w:val="Tabelleninhalt"/>
+              <w:widowControl w:val="false"/>
+              <w:jc w:val="center"/>
+              <w:rPr/>
+            </w:pPr>
+            <w:r>
+              <w:rPr/>
+              <w:t>-</w:t>
+            </w:r>
+          </w:p>
+        </w:tc>
+      </w:tr>
+      <w:tr>
+        <w:trPr/>
+        <w:tc>
+          <w:tcPr>
+            <w:tcW w:w="2700" w:type="dxa"/>
+            <w:tcBorders>
+              <w:left w:val="single" w:sz="4" w:space="0" w:color="000000"/>
+              <w:bottom w:val="single" w:sz="4" w:space="0" w:color="000000"/>
+            </w:tcBorders>
+            <w:vAlign w:val="center"/>
+          </w:tcPr>
+          <w:p>
+            <w:pPr>
+              <w:pStyle w:val="LOnormal"/>
+              <w:widowControl w:val="false"/>
+              <w:jc w:val="left"/>
+              <w:rPr/>
+            </w:pPr>
+            <w:r>
+              <w:rPr/>
+              <w:t>/accounts/&lt;user_id&gt;/adoptions</w:t>
+            </w:r>
+          </w:p>
+        </w:tc>
+        <w:tc>
+          <w:tcPr>
+            <w:tcW w:w="3149" w:type="dxa"/>
+            <w:tcBorders>
+              <w:left w:val="single" w:sz="4" w:space="0" w:color="000000"/>
+              <w:bottom w:val="single" w:sz="4" w:space="0" w:color="000000"/>
+            </w:tcBorders>
+            <w:vAlign w:val="center"/>
+          </w:tcPr>
+          <w:p>
+            <w:pPr>
+              <w:pStyle w:val="Tabelleninhalt"/>
+              <w:widowControl w:val="false"/>
+              <w:jc w:val="center"/>
+              <w:rPr/>
+            </w:pPr>
+            <w:r>
+              <w:rPr/>
+              <w:t>GET</w:t>
+            </w:r>
+          </w:p>
+        </w:tc>
+        <w:tc>
+          <w:tcPr>
+            <w:tcW w:w="3326" w:type="dxa"/>
+            <w:tcBorders>
+              <w:left w:val="single" w:sz="4" w:space="0" w:color="000000"/>
+              <w:bottom w:val="single" w:sz="4" w:space="0" w:color="000000"/>
+            </w:tcBorders>
+            <w:vAlign w:val="center"/>
+          </w:tcPr>
+          <w:p>
+            <w:pPr>
+              <w:pStyle w:val="Tabelleninhalt"/>
+              <w:widowControl w:val="false"/>
+              <w:jc w:val="center"/>
+              <w:rPr/>
+            </w:pPr>
+            <w:r>
+              <w:rPr/>
+              <w:t>Get pet history of this users</w:t>
+            </w:r>
+          </w:p>
+        </w:tc>
+        <w:tc>
+          <w:tcPr>
+            <w:tcW w:w="1087" w:type="dxa"/>
+            <w:tcBorders>
+              <w:left w:val="single" w:sz="4" w:space="0" w:color="000000"/>
+              <w:bottom w:val="single" w:sz="4" w:space="0" w:color="000000"/>
+              <w:right w:val="single" w:sz="4" w:space="0" w:color="000000"/>
+            </w:tcBorders>
+            <w:vAlign w:val="center"/>
+          </w:tcPr>
+          <w:p>
+            <w:pPr>
+              <w:pStyle w:val="Tabelleninhalt"/>
+              <w:widowControl w:val="false"/>
+              <w:jc w:val="center"/>
+              <w:rPr/>
+            </w:pPr>
+            <w:r>
+              <w:rPr/>
+              <w:t>-</w:t>
+            </w:r>
+          </w:p>
+        </w:tc>
+      </w:tr>
+      <w:tr>
+        <w:trPr/>
+        <w:tc>
+          <w:tcPr>
+            <w:tcW w:w="10262" w:type="dxa"/>
+            <w:gridSpan w:val="4"/>
+            <w:tcBorders>
+              <w:left w:val="single" w:sz="4" w:space="0" w:color="000000"/>
+              <w:bottom w:val="single" w:sz="4" w:space="0" w:color="000000"/>
+              <w:right w:val="single" w:sz="4" w:space="0" w:color="000000"/>
+            </w:tcBorders>
+            <w:vAlign w:val="center"/>
+          </w:tcPr>
+          <w:p>
+            <w:pPr>
+              <w:pStyle w:val="LOnormal"/>
+              <w:widowControl w:val="false"/>
+              <w:shd w:val="clear" w:fill="B2B2B2"/>
+              <w:jc w:val="left"/>
+              <w:rPr>
+                <w:b/>
+                <w:b/>
+                <w:bCs/>
+                <w:sz w:val="30"/>
+                <w:szCs w:val="22"/>
+                <w:u w:val="single"/>
+              </w:rPr>
+            </w:pPr>
+            <w:r>
+              <w:rPr>
+                <w:b/>
+                <w:bCs/>
+                <w:sz w:val="30"/>
+                <w:szCs w:val="22"/>
+                <w:u w:val="single"/>
+              </w:rPr>
+              <w:t>2 – Pets App</w:t>
+            </w:r>
+          </w:p>
+        </w:tc>
+      </w:tr>
+      <w:tr>
+        <w:trPr/>
+        <w:tc>
+          <w:tcPr>
+            <w:tcW w:w="2700" w:type="dxa"/>
+            <w:vMerge w:val="restart"/>
+            <w:tcBorders>
+              <w:left w:val="single" w:sz="4" w:space="0" w:color="000000"/>
+              <w:bottom w:val="single" w:sz="4" w:space="0" w:color="000000"/>
+            </w:tcBorders>
+            <w:vAlign w:val="center"/>
+          </w:tcPr>
+          <w:p>
+            <w:pPr>
+              <w:pStyle w:val="LOnormal"/>
+              <w:widowControl w:val="false"/>
+              <w:jc w:val="left"/>
+              <w:rPr/>
+            </w:pPr>
+            <w:r>
+              <w:rPr/>
+              <w:t>/pets/</w:t>
+            </w:r>
+          </w:p>
+        </w:tc>
+        <w:tc>
+          <w:tcPr>
+            <w:tcW w:w="3149" w:type="dxa"/>
+            <w:tcBorders>
+              <w:left w:val="single" w:sz="4" w:space="0" w:color="000000"/>
+              <w:bottom w:val="single" w:sz="4" w:space="0" w:color="000000"/>
+            </w:tcBorders>
+            <w:vAlign w:val="center"/>
+          </w:tcPr>
+          <w:p>
+            <w:pPr>
+              <w:pStyle w:val="Tabelleninhalt"/>
+              <w:widowControl w:val="false"/>
+              <w:jc w:val="center"/>
+              <w:rPr/>
+            </w:pPr>
+            <w:r>
+              <w:rPr/>
+              <w:t>GET</w:t>
+            </w:r>
+          </w:p>
+        </w:tc>
+        <w:tc>
+          <w:tcPr>
+            <w:tcW w:w="3326" w:type="dxa"/>
+            <w:tcBorders>
+              <w:left w:val="single" w:sz="4" w:space="0" w:color="000000"/>
+              <w:bottom w:val="single" w:sz="4" w:space="0" w:color="000000"/>
+            </w:tcBorders>
+            <w:vAlign w:val="center"/>
+          </w:tcPr>
+          <w:p>
+            <w:pPr>
+              <w:pStyle w:val="Tabelleninhalt"/>
+              <w:widowControl w:val="false"/>
+              <w:jc w:val="center"/>
+              <w:rPr/>
+            </w:pPr>
+            <w:r>
+              <w:rPr/>
+              <w:t>Get list of all pets</w:t>
+            </w:r>
+          </w:p>
+        </w:tc>
+        <w:tc>
+          <w:tcPr>
+            <w:tcW w:w="1087" w:type="dxa"/>
+            <w:tcBorders>
+              <w:left w:val="single" w:sz="4" w:space="0" w:color="000000"/>
+              <w:bottom w:val="single" w:sz="4" w:space="0" w:color="000000"/>
+              <w:right w:val="single" w:sz="4" w:space="0" w:color="000000"/>
+            </w:tcBorders>
+            <w:vAlign w:val="center"/>
+          </w:tcPr>
+          <w:p>
+            <w:pPr>
+              <w:pStyle w:val="Tabelleninhalt"/>
+              <w:widowControl w:val="false"/>
+              <w:jc w:val="center"/>
+              <w:rPr/>
+            </w:pPr>
+            <w:r>
+              <w:rPr/>
+              <w:t>-</w:t>
+            </w:r>
+          </w:p>
+        </w:tc>
+      </w:tr>
+      <w:tr>
+        <w:trPr/>
+        <w:tc>
+          <w:tcPr>
+            <w:tcW w:w="2700" w:type="dxa"/>
+            <w:vMerge w:val="continue"/>
+            <w:tcBorders>
+              <w:left w:val="single" w:sz="4" w:space="0" w:color="000000"/>
+              <w:bottom w:val="single" w:sz="4" w:space="0" w:color="000000"/>
+            </w:tcBorders>
+            <w:vAlign w:val="center"/>
+          </w:tcPr>
+          <w:p>
+            <w:pPr>
+              <w:pStyle w:val="LOnormal"/>
+              <w:widowControl w:val="false"/>
+              <w:jc w:val="left"/>
+              <w:rPr/>
+            </w:pPr>
+            <w:r>
+              <w:rPr/>
+            </w:r>
+          </w:p>
+        </w:tc>
+        <w:tc>
+          <w:tcPr>
+            <w:tcW w:w="3149" w:type="dxa"/>
+            <w:tcBorders>
+              <w:left w:val="single" w:sz="4" w:space="0" w:color="000000"/>
+              <w:bottom w:val="single" w:sz="4" w:space="0" w:color="000000"/>
+            </w:tcBorders>
+            <w:vAlign w:val="center"/>
+          </w:tcPr>
+          <w:p>
+            <w:pPr>
+              <w:pStyle w:val="Tabelleninhalt"/>
+              <w:widowControl w:val="false"/>
+              <w:jc w:val="center"/>
+              <w:rPr/>
+            </w:pPr>
+            <w:r>
+              <w:rPr/>
+              <w:t>POST [ name – brief – gender – pet_type – species – color – birthdate – photos ]</w:t>
+            </w:r>
+          </w:p>
+        </w:tc>
+        <w:tc>
+          <w:tcPr>
+            <w:tcW w:w="3326" w:type="dxa"/>
+            <w:tcBorders>
+              <w:left w:val="single" w:sz="4" w:space="0" w:color="000000"/>
+              <w:bottom w:val="single" w:sz="4" w:space="0" w:color="000000"/>
+            </w:tcBorders>
+            <w:vAlign w:val="center"/>
+          </w:tcPr>
+          <w:p>
+            <w:pPr>
+              <w:pStyle w:val="Tabelleninhalt"/>
+              <w:widowControl w:val="false"/>
+              <w:jc w:val="center"/>
+              <w:rPr/>
+            </w:pPr>
+            <w:r>
+              <w:rPr/>
+              <w:t>Create a new pet</w:t>
+            </w:r>
+          </w:p>
+        </w:tc>
+        <w:tc>
+          <w:tcPr>
+            <w:tcW w:w="1087" w:type="dxa"/>
+            <w:tcBorders>
+              <w:left w:val="single" w:sz="4" w:space="0" w:color="000000"/>
+              <w:bottom w:val="single" w:sz="4" w:space="0" w:color="000000"/>
+              <w:right w:val="single" w:sz="4" w:space="0" w:color="000000"/>
+            </w:tcBorders>
+            <w:vAlign w:val="center"/>
+          </w:tcPr>
+          <w:p>
+            <w:pPr>
+              <w:pStyle w:val="Tabelleninhalt"/>
+              <w:widowControl w:val="false"/>
+              <w:jc w:val="center"/>
+              <w:rPr/>
+            </w:pPr>
+            <w:r>
+              <w:rPr/>
+              <w:t>Log in</w:t>
+            </w:r>
+          </w:p>
+        </w:tc>
+      </w:tr>
+      <w:tr>
+        <w:trPr/>
+        <w:tc>
+          <w:tcPr>
+            <w:tcW w:w="2700" w:type="dxa"/>
+            <w:vMerge w:val="restart"/>
+            <w:tcBorders>
+              <w:left w:val="single" w:sz="4" w:space="0" w:color="000000"/>
+              <w:bottom w:val="single" w:sz="4" w:space="0" w:color="000000"/>
+            </w:tcBorders>
+            <w:vAlign w:val="center"/>
+          </w:tcPr>
+          <w:p>
+            <w:pPr>
+              <w:pStyle w:val="LOnormal"/>
+              <w:widowControl w:val="false"/>
+              <w:jc w:val="left"/>
+              <w:rPr/>
+            </w:pPr>
+            <w:r>
+              <w:rPr/>
+              <w:t>/pets/&lt;pet_id&gt;</w:t>
+            </w:r>
+          </w:p>
+        </w:tc>
+        <w:tc>
+          <w:tcPr>
+            <w:tcW w:w="3149" w:type="dxa"/>
+            <w:tcBorders>
+              <w:left w:val="single" w:sz="4" w:space="0" w:color="000000"/>
+              <w:bottom w:val="single" w:sz="4" w:space="0" w:color="000000"/>
+            </w:tcBorders>
+            <w:vAlign w:val="center"/>
+          </w:tcPr>
+          <w:p>
+            <w:pPr>
+              <w:pStyle w:val="Tabelleninhalt"/>
+              <w:widowControl w:val="false"/>
+              <w:jc w:val="center"/>
+              <w:rPr/>
+            </w:pPr>
+            <w:r>
+              <w:rPr/>
+              <w:t>GET</w:t>
+            </w:r>
+          </w:p>
+        </w:tc>
+        <w:tc>
+          <w:tcPr>
+            <w:tcW w:w="3326" w:type="dxa"/>
+            <w:tcBorders>
+              <w:left w:val="single" w:sz="4" w:space="0" w:color="000000"/>
+              <w:bottom w:val="single" w:sz="4" w:space="0" w:color="000000"/>
+            </w:tcBorders>
+            <w:vAlign w:val="center"/>
+          </w:tcPr>
+          <w:p>
+            <w:pPr>
+              <w:pStyle w:val="Tabelleninhalt"/>
+              <w:widowControl w:val="false"/>
+              <w:jc w:val="center"/>
+              <w:rPr/>
+            </w:pPr>
+            <w:r>
+              <w:rPr/>
+              <w:t>Get specific pet details</w:t>
+            </w:r>
+          </w:p>
+        </w:tc>
+        <w:tc>
+          <w:tcPr>
+            <w:tcW w:w="1087" w:type="dxa"/>
+            <w:tcBorders>
+              <w:left w:val="single" w:sz="4" w:space="0" w:color="000000"/>
+              <w:bottom w:val="single" w:sz="4" w:space="0" w:color="000000"/>
+              <w:right w:val="single" w:sz="4" w:space="0" w:color="000000"/>
+            </w:tcBorders>
+            <w:vAlign w:val="center"/>
+          </w:tcPr>
+          <w:p>
+            <w:pPr>
+              <w:pStyle w:val="Tabelleninhalt"/>
+              <w:widowControl w:val="false"/>
+              <w:jc w:val="center"/>
+              <w:rPr/>
+            </w:pPr>
+            <w:r>
+              <w:rPr/>
+              <w:t>-</w:t>
+            </w:r>
+          </w:p>
+        </w:tc>
+      </w:tr>
+      <w:tr>
+        <w:trPr/>
+        <w:tc>
+          <w:tcPr>
+            <w:tcW w:w="2700" w:type="dxa"/>
+            <w:vMerge w:val="continue"/>
+            <w:tcBorders>
+              <w:left w:val="single" w:sz="4" w:space="0" w:color="000000"/>
+              <w:bottom w:val="single" w:sz="4" w:space="0" w:color="000000"/>
+            </w:tcBorders>
+            <w:vAlign w:val="center"/>
+          </w:tcPr>
+          <w:p>
+            <w:pPr>
+              <w:pStyle w:val="LOnormal"/>
+              <w:widowControl w:val="false"/>
+              <w:jc w:val="left"/>
+              <w:rPr/>
+            </w:pPr>
+            <w:r>
+              <w:rPr/>
+            </w:r>
+          </w:p>
+        </w:tc>
+        <w:tc>
+          <w:tcPr>
+            <w:tcW w:w="3149" w:type="dxa"/>
+            <w:tcBorders>
+              <w:left w:val="single" w:sz="4" w:space="0" w:color="000000"/>
+              <w:bottom w:val="single" w:sz="4" w:space="0" w:color="000000"/>
+            </w:tcBorders>
+            <w:vAlign w:val="center"/>
+          </w:tcPr>
+          <w:p>
+            <w:pPr>
+              <w:pStyle w:val="Tabelleninhalt"/>
+              <w:widowControl w:val="false"/>
+              <w:jc w:val="center"/>
+              <w:rPr/>
+            </w:pPr>
+            <w:r>
+              <w:rPr/>
+              <w:t>POST</w:t>
+            </w:r>
+          </w:p>
+        </w:tc>
+        <w:tc>
+          <w:tcPr>
+            <w:tcW w:w="3326" w:type="dxa"/>
+            <w:tcBorders>
+              <w:left w:val="single" w:sz="4" w:space="0" w:color="000000"/>
+              <w:bottom w:val="single" w:sz="4" w:space="0" w:color="000000"/>
+            </w:tcBorders>
+            <w:vAlign w:val="center"/>
+          </w:tcPr>
+          <w:p>
+            <w:pPr>
+              <w:pStyle w:val="Tabelleninhalt"/>
+              <w:widowControl w:val="false"/>
+              <w:jc w:val="center"/>
+              <w:rPr/>
+            </w:pPr>
+            <w:r>
+              <w:rPr/>
+              <w:t>Overwrite old data</w:t>
+            </w:r>
+          </w:p>
+        </w:tc>
+        <w:tc>
+          <w:tcPr>
+            <w:tcW w:w="1087" w:type="dxa"/>
+            <w:vMerge w:val="restart"/>
+            <w:tcBorders>
+              <w:left w:val="single" w:sz="4" w:space="0" w:color="000000"/>
+              <w:bottom w:val="single" w:sz="4" w:space="0" w:color="000000"/>
+              <w:right w:val="single" w:sz="4" w:space="0" w:color="000000"/>
+            </w:tcBorders>
+            <w:vAlign w:val="center"/>
+          </w:tcPr>
+          <w:p>
+            <w:pPr>
+              <w:pStyle w:val="Tabelleninhalt"/>
+              <w:widowControl w:val="false"/>
+              <w:jc w:val="center"/>
+              <w:rPr/>
+            </w:pPr>
+            <w:r>
+              <w:rPr/>
+              <w:t>Owner</w:t>
+            </w:r>
+          </w:p>
+        </w:tc>
+      </w:tr>
+      <w:tr>
+        <w:trPr/>
+        <w:tc>
+          <w:tcPr>
+            <w:tcW w:w="2700" w:type="dxa"/>
+            <w:vMerge w:val="continue"/>
+            <w:tcBorders>
+              <w:left w:val="single" w:sz="4" w:space="0" w:color="000000"/>
+              <w:bottom w:val="single" w:sz="4" w:space="0" w:color="000000"/>
+            </w:tcBorders>
+            <w:vAlign w:val="center"/>
+          </w:tcPr>
+          <w:p>
+            <w:pPr>
+              <w:pStyle w:val="LOnormal"/>
+              <w:widowControl w:val="false"/>
+              <w:jc w:val="left"/>
+              <w:rPr/>
+            </w:pPr>
+            <w:r>
+              <w:rPr/>
+            </w:r>
+          </w:p>
+        </w:tc>
+        <w:tc>
+          <w:tcPr>
+            <w:tcW w:w="3149" w:type="dxa"/>
+            <w:tcBorders>
+              <w:left w:val="single" w:sz="4" w:space="0" w:color="000000"/>
+              <w:bottom w:val="single" w:sz="4" w:space="0" w:color="000000"/>
+            </w:tcBorders>
+            <w:vAlign w:val="center"/>
+          </w:tcPr>
+          <w:p>
+            <w:pPr>
+              <w:pStyle w:val="Tabelleninhalt"/>
+              <w:widowControl w:val="false"/>
+              <w:jc w:val="center"/>
+              <w:rPr/>
+            </w:pPr>
+            <w:r>
+              <w:rPr/>
+              <w:t>PATCH</w:t>
+            </w:r>
+          </w:p>
+        </w:tc>
+        <w:tc>
+          <w:tcPr>
+            <w:tcW w:w="3326" w:type="dxa"/>
+            <w:tcBorders>
+              <w:left w:val="single" w:sz="4" w:space="0" w:color="000000"/>
+              <w:bottom w:val="single" w:sz="4" w:space="0" w:color="000000"/>
+            </w:tcBorders>
+            <w:vAlign w:val="center"/>
+          </w:tcPr>
+          <w:p>
+            <w:pPr>
+              <w:pStyle w:val="Tabelleninhalt"/>
+              <w:widowControl w:val="false"/>
+              <w:jc w:val="center"/>
+              <w:rPr/>
+            </w:pPr>
+            <w:r>
+              <w:rPr/>
+              <w:t>Update and keep old data</w:t>
+            </w:r>
+          </w:p>
+        </w:tc>
+        <w:tc>
+          <w:tcPr>
+            <w:tcW w:w="1087" w:type="dxa"/>
+            <w:vMerge w:val="continue"/>
+            <w:tcBorders>
+              <w:left w:val="single" w:sz="4" w:space="0" w:color="000000"/>
+              <w:bottom w:val="single" w:sz="4" w:space="0" w:color="000000"/>
+              <w:right w:val="single" w:sz="4" w:space="0" w:color="000000"/>
+            </w:tcBorders>
+            <w:vAlign w:val="center"/>
+          </w:tcPr>
+          <w:p>
+            <w:pPr>
+              <w:pStyle w:val="Tabelleninhalt"/>
+              <w:widowControl w:val="false"/>
+              <w:jc w:val="center"/>
+              <w:rPr/>
+            </w:pPr>
+            <w:r>
+              <w:rPr/>
+            </w:r>
+          </w:p>
+        </w:tc>
+      </w:tr>
+      <w:tr>
+        <w:trPr/>
+        <w:tc>
+          <w:tcPr>
+            <w:tcW w:w="2700" w:type="dxa"/>
+            <w:vMerge w:val="continue"/>
+            <w:tcBorders>
+              <w:left w:val="single" w:sz="4" w:space="0" w:color="000000"/>
+              <w:bottom w:val="single" w:sz="4" w:space="0" w:color="000000"/>
+            </w:tcBorders>
+            <w:vAlign w:val="center"/>
+          </w:tcPr>
+          <w:p>
+            <w:pPr>
+              <w:pStyle w:val="LOnormal"/>
+              <w:widowControl w:val="false"/>
+              <w:jc w:val="left"/>
+              <w:rPr/>
+            </w:pPr>
+            <w:r>
+              <w:rPr/>
+            </w:r>
+          </w:p>
+        </w:tc>
+        <w:tc>
+          <w:tcPr>
+            <w:tcW w:w="3149" w:type="dxa"/>
+            <w:tcBorders>
+              <w:left w:val="single" w:sz="4" w:space="0" w:color="000000"/>
+              <w:bottom w:val="single" w:sz="4" w:space="0" w:color="000000"/>
+            </w:tcBorders>
+            <w:vAlign w:val="center"/>
+          </w:tcPr>
+          <w:p>
+            <w:pPr>
+              <w:pStyle w:val="Tabelleninhalt"/>
+              <w:widowControl w:val="false"/>
+              <w:jc w:val="center"/>
+              <w:rPr/>
+            </w:pPr>
+            <w:r>
+              <w:rPr/>
+              <w:t>DELETE</w:t>
+            </w:r>
+          </w:p>
+        </w:tc>
+        <w:tc>
+          <w:tcPr>
+            <w:tcW w:w="3326" w:type="dxa"/>
+            <w:tcBorders>
+              <w:left w:val="single" w:sz="4" w:space="0" w:color="000000"/>
+              <w:bottom w:val="single" w:sz="4" w:space="0" w:color="000000"/>
+            </w:tcBorders>
+            <w:vAlign w:val="center"/>
+          </w:tcPr>
+          <w:p>
+            <w:pPr>
+              <w:pStyle w:val="Tabelleninhalt"/>
+              <w:widowControl w:val="false"/>
+              <w:jc w:val="center"/>
+              <w:rPr/>
+            </w:pPr>
+            <w:r>
+              <w:rPr/>
+              <w:t>Delete  pet</w:t>
+            </w:r>
+          </w:p>
+        </w:tc>
+        <w:tc>
+          <w:tcPr>
+            <w:tcW w:w="1087" w:type="dxa"/>
+            <w:vMerge w:val="continue"/>
+            <w:tcBorders>
+              <w:left w:val="single" w:sz="4" w:space="0" w:color="000000"/>
+              <w:bottom w:val="single" w:sz="4" w:space="0" w:color="000000"/>
+              <w:right w:val="single" w:sz="4" w:space="0" w:color="000000"/>
+            </w:tcBorders>
+            <w:vAlign w:val="center"/>
+          </w:tcPr>
+          <w:p>
+            <w:pPr>
+              <w:pStyle w:val="Tabelleninhalt"/>
+              <w:widowControl w:val="false"/>
+              <w:jc w:val="center"/>
+              <w:rPr/>
+            </w:pPr>
+            <w:r>
+              <w:rPr/>
+            </w:r>
+          </w:p>
+        </w:tc>
+      </w:tr>
+      <w:tr>
+        <w:trPr/>
+        <w:tc>
+          <w:tcPr>
+            <w:tcW w:w="2700" w:type="dxa"/>
+            <w:tcBorders>
+              <w:left w:val="single" w:sz="4" w:space="0" w:color="000000"/>
+              <w:bottom w:val="single" w:sz="4" w:space="0" w:color="000000"/>
+            </w:tcBorders>
+            <w:vAlign w:val="center"/>
+          </w:tcPr>
+          <w:p>
+            <w:pPr>
+              <w:pStyle w:val="LOnormal"/>
+              <w:widowControl w:val="false"/>
+              <w:jc w:val="left"/>
+              <w:rPr/>
+            </w:pPr>
             <w:r>
               <w:rPr>
                 <w:rFonts w:eastAsia="Arial" w:cs="Arial"/>
@@ -6363,13 +6166,13 @@
                 <w:szCs w:val="22"/>
                 <w:lang w:val="en-US" w:eastAsia="zh-CN" w:bidi="hi-IN"/>
               </w:rPr>
-              <w:t>pets/&lt;pet_id&gt;/adoptions</w:t>
-            </w:r>
-          </w:p>
-        </w:tc>
-        <w:tc>
-          <w:tcPr>
-            <w:tcW w:w="3150" w:type="dxa"/>
+              <w:t>/pets/&lt;pet_id&gt;/adoptions</w:t>
+            </w:r>
+          </w:p>
+        </w:tc>
+        <w:tc>
+          <w:tcPr>
+            <w:tcW w:w="3149" w:type="dxa"/>
             <w:tcBorders>
               <w:left w:val="single" w:sz="4" w:space="0" w:color="000000"/>
               <w:bottom w:val="single" w:sz="4" w:space="0" w:color="000000"/>
@@ -6391,7 +6194,7 @@
         </w:tc>
         <w:tc>
           <w:tcPr>
-            <w:tcW w:w="3325" w:type="dxa"/>
+            <w:tcW w:w="3326" w:type="dxa"/>
             <w:tcBorders>
               <w:left w:val="single" w:sz="4" w:space="0" w:color="000000"/>
               <w:bottom w:val="single" w:sz="4" w:space="0" w:color="000000"/>
@@ -6413,7 +6216,7 @@
         </w:tc>
         <w:tc>
           <w:tcPr>
-            <w:tcW w:w="1088" w:type="dxa"/>
+            <w:tcW w:w="1087" w:type="dxa"/>
             <w:tcBorders>
               <w:left w:val="single" w:sz="4" w:space="0" w:color="000000"/>
               <w:bottom w:val="single" w:sz="4" w:space="0" w:color="000000"/>
@@ -6455,17 +6258,13 @@
             </w:pPr>
             <w:r>
               <w:rPr/>
-              <w:t>/</w:t>
-            </w:r>
-            <w:r>
-              <w:rPr/>
-              <w:t>pets/&lt;pet_id&gt;/offer</w:t>
-            </w:r>
-          </w:p>
-        </w:tc>
-        <w:tc>
-          <w:tcPr>
-            <w:tcW w:w="3150" w:type="dxa"/>
+              <w:t>/pets/&lt;pet_id&gt;/offer</w:t>
+            </w:r>
+          </w:p>
+        </w:tc>
+        <w:tc>
+          <w:tcPr>
+            <w:tcW w:w="3149" w:type="dxa"/>
             <w:tcBorders>
               <w:left w:val="single" w:sz="4" w:space="0" w:color="000000"/>
               <w:bottom w:val="single" w:sz="4" w:space="0" w:color="000000"/>
@@ -6487,7 +6286,7 @@
         </w:tc>
         <w:tc>
           <w:tcPr>
-            <w:tcW w:w="3325" w:type="dxa"/>
+            <w:tcW w:w="3326" w:type="dxa"/>
             <w:tcBorders>
               <w:left w:val="single" w:sz="4" w:space="0" w:color="000000"/>
               <w:bottom w:val="single" w:sz="4" w:space="0" w:color="000000"/>
@@ -6509,7 +6308,7 @@
         </w:tc>
         <w:tc>
           <w:tcPr>
-            <w:tcW w:w="1088" w:type="dxa"/>
+            <w:tcW w:w="1087" w:type="dxa"/>
             <w:tcBorders>
               <w:left w:val="single" w:sz="4" w:space="0" w:color="000000"/>
               <w:bottom w:val="single" w:sz="4" w:space="0" w:color="000000"/>
@@ -6535,7 +6334,7 @@
         <w:trPr/>
         <w:tc>
           <w:tcPr>
-            <w:tcW w:w="10263" w:type="dxa"/>
+            <w:tcW w:w="10262" w:type="dxa"/>
             <w:gridSpan w:val="4"/>
             <w:tcBorders>
               <w:left w:val="single" w:sz="4" w:space="0" w:color="000000"/>
@@ -6548,7 +6347,7 @@
             <w:pPr>
               <w:pStyle w:val="LOnormal"/>
               <w:widowControl w:val="false"/>
-              <w:shd w:fill="B2B2B2" w:val="clear"/>
+              <w:shd w:val="clear" w:fill="B2B2B2"/>
               <w:jc w:val="left"/>
               <w:rPr>
                 <w:b/>
@@ -6567,37 +6366,7 @@
                 <w:szCs w:val="22"/>
                 <w:u w:val="single"/>
               </w:rPr>
-              <w:t>3</w:t>
-            </w:r>
-            <w:r>
-              <w:rPr>
-                <w:b/>
-                <w:bCs/>
-                <w:sz w:val="30"/>
-                <w:szCs w:val="22"/>
-                <w:u w:val="single"/>
-              </w:rPr>
-              <w:t xml:space="preserve"> – </w:t>
-            </w:r>
-            <w:r>
-              <w:rPr>
-                <w:b/>
-                <w:bCs/>
-                <w:sz w:val="30"/>
-                <w:szCs w:val="22"/>
-                <w:u w:val="single"/>
-              </w:rPr>
-              <w:t>Offers</w:t>
-            </w:r>
-            <w:r>
-              <w:rPr>
-                <w:b/>
-                <w:bCs/>
-                <w:sz w:val="30"/>
-                <w:szCs w:val="22"/>
-                <w:u w:val="single"/>
-              </w:rPr>
-              <w:t xml:space="preserve"> App</w:t>
+              <w:t>3 – Offers App</w:t>
             </w:r>
           </w:p>
         </w:tc>
@@ -6634,29 +6403,13 @@
                 <w:szCs w:val="22"/>
                 <w:lang w:val="en-US" w:eastAsia="zh-CN" w:bidi="hi-IN"/>
               </w:rPr>
-              <w:t>/</w:t>
-            </w:r>
-            <w:r>
-              <w:rPr>
-                <w:rFonts w:eastAsia="Arial" w:cs="Arial"/>
-                <w:b w:val="false"/>
-                <w:i w:val="false"/>
-                <w:caps w:val="false"/>
-                <w:smallCaps w:val="false"/>
-                <w:color w:val="auto"/>
-                <w:spacing w:val="0"/>
-                <w:kern w:val="0"/>
-                <w:sz w:val="22"/>
-                <w:szCs w:val="22"/>
-                <w:lang w:val="en-US" w:eastAsia="zh-CN" w:bidi="hi-IN"/>
-              </w:rPr>
-              <w:t>offers/</w:t>
-            </w:r>
-          </w:p>
-        </w:tc>
-        <w:tc>
-          <w:tcPr>
-            <w:tcW w:w="3150" w:type="dxa"/>
+              <w:t>/offers/</w:t>
+            </w:r>
+          </w:p>
+        </w:tc>
+        <w:tc>
+          <w:tcPr>
+            <w:tcW w:w="3149" w:type="dxa"/>
             <w:tcBorders>
               <w:left w:val="single" w:sz="4" w:space="0" w:color="000000"/>
               <w:bottom w:val="single" w:sz="4" w:space="0" w:color="000000"/>
@@ -6678,7 +6431,7 @@
         </w:tc>
         <w:tc>
           <w:tcPr>
-            <w:tcW w:w="3325" w:type="dxa"/>
+            <w:tcW w:w="3326" w:type="dxa"/>
             <w:tcBorders>
               <w:left w:val="single" w:sz="4" w:space="0" w:color="000000"/>
               <w:bottom w:val="single" w:sz="4" w:space="0" w:color="000000"/>
@@ -6700,7 +6453,7 @@
         </w:tc>
         <w:tc>
           <w:tcPr>
-            <w:tcW w:w="1088" w:type="dxa"/>
+            <w:tcW w:w="1087" w:type="dxa"/>
             <w:tcBorders>
               <w:left w:val="single" w:sz="4" w:space="0" w:color="000000"/>
               <w:bottom w:val="single" w:sz="4" w:space="0" w:color="000000"/>
@@ -6743,17 +6496,13 @@
             </w:pPr>
             <w:r>
               <w:rPr/>
-              <w:t>/</w:t>
-            </w:r>
-            <w:r>
-              <w:rPr/>
-              <w:t>offers/&lt;offer_id&gt;</w:t>
-            </w:r>
-          </w:p>
-        </w:tc>
-        <w:tc>
-          <w:tcPr>
-            <w:tcW w:w="3150" w:type="dxa"/>
+              <w:t>/offers/&lt;offer_id&gt;</w:t>
+            </w:r>
+          </w:p>
+        </w:tc>
+        <w:tc>
+          <w:tcPr>
+            <w:tcW w:w="3149" w:type="dxa"/>
             <w:tcBorders>
               <w:left w:val="single" w:sz="4" w:space="0" w:color="000000"/>
               <w:bottom w:val="single" w:sz="4" w:space="0" w:color="000000"/>
@@ -6775,7 +6524,7 @@
         </w:tc>
         <w:tc>
           <w:tcPr>
-            <w:tcW w:w="3325" w:type="dxa"/>
+            <w:tcW w:w="3326" w:type="dxa"/>
             <w:tcBorders>
               <w:left w:val="single" w:sz="4" w:space="0" w:color="000000"/>
               <w:bottom w:val="single" w:sz="4" w:space="0" w:color="000000"/>
@@ -6797,7 +6546,7 @@
         </w:tc>
         <w:tc>
           <w:tcPr>
-            <w:tcW w:w="1088" w:type="dxa"/>
+            <w:tcW w:w="1087" w:type="dxa"/>
             <w:tcBorders>
               <w:left w:val="single" w:sz="4" w:space="0" w:color="000000"/>
               <w:bottom w:val="single" w:sz="4" w:space="0" w:color="000000"/>
@@ -6845,7 +6594,7 @@
         </w:tc>
         <w:tc>
           <w:tcPr>
-            <w:tcW w:w="3150" w:type="dxa"/>
+            <w:tcW w:w="3149" w:type="dxa"/>
             <w:tcBorders>
               <w:left w:val="single" w:sz="4" w:space="0" w:color="000000"/>
               <w:bottom w:val="single" w:sz="4" w:space="0" w:color="000000"/>
@@ -6867,7 +6616,7 @@
         </w:tc>
         <w:tc>
           <w:tcPr>
-            <w:tcW w:w="3325" w:type="dxa"/>
+            <w:tcW w:w="3326" w:type="dxa"/>
             <w:tcBorders>
               <w:left w:val="single" w:sz="4" w:space="0" w:color="000000"/>
               <w:bottom w:val="single" w:sz="4" w:space="0" w:color="000000"/>
@@ -6889,7 +6638,7 @@
         </w:tc>
         <w:tc>
           <w:tcPr>
-            <w:tcW w:w="1088" w:type="dxa"/>
+            <w:tcW w:w="1087" w:type="dxa"/>
             <w:tcBorders>
               <w:left w:val="single" w:sz="4" w:space="0" w:color="000000"/>
               <w:bottom w:val="single" w:sz="4" w:space="0" w:color="000000"/>
@@ -6931,17 +6680,13 @@
             </w:pPr>
             <w:r>
               <w:rPr/>
-              <w:t>/</w:t>
-            </w:r>
-            <w:r>
-              <w:rPr/>
-              <w:t>offers/requests/</w:t>
-            </w:r>
-          </w:p>
-        </w:tc>
-        <w:tc>
-          <w:tcPr>
-            <w:tcW w:w="3150" w:type="dxa"/>
+              <w:t>/offers/requests/</w:t>
+            </w:r>
+          </w:p>
+        </w:tc>
+        <w:tc>
+          <w:tcPr>
+            <w:tcW w:w="3149" w:type="dxa"/>
             <w:tcBorders>
               <w:left w:val="single" w:sz="4" w:space="0" w:color="000000"/>
               <w:bottom w:val="single" w:sz="4" w:space="0" w:color="000000"/>
@@ -6963,7 +6708,7 @@
         </w:tc>
         <w:tc>
           <w:tcPr>
-            <w:tcW w:w="3325" w:type="dxa"/>
+            <w:tcW w:w="3326" w:type="dxa"/>
             <w:tcBorders>
               <w:left w:val="single" w:sz="4" w:space="0" w:color="000000"/>
               <w:bottom w:val="single" w:sz="4" w:space="0" w:color="000000"/>
@@ -6985,7 +6730,7 @@
         </w:tc>
         <w:tc>
           <w:tcPr>
-            <w:tcW w:w="1088" w:type="dxa"/>
+            <w:tcW w:w="1087" w:type="dxa"/>
             <w:tcBorders>
               <w:left w:val="single" w:sz="4" w:space="0" w:color="000000"/>
               <w:bottom w:val="single" w:sz="4" w:space="0" w:color="000000"/>
@@ -7028,17 +6773,13 @@
             </w:pPr>
             <w:r>
               <w:rPr/>
-              <w:t>/</w:t>
-            </w:r>
-            <w:r>
-              <w:rPr/>
-              <w:t>offers/&lt;offer_id&gt;/requests/</w:t>
-            </w:r>
-          </w:p>
-        </w:tc>
-        <w:tc>
-          <w:tcPr>
-            <w:tcW w:w="3150" w:type="dxa"/>
+              <w:t>/offers/&lt;offer_id&gt;/requests/</w:t>
+            </w:r>
+          </w:p>
+        </w:tc>
+        <w:tc>
+          <w:tcPr>
+            <w:tcW w:w="3149" w:type="dxa"/>
             <w:tcBorders>
               <w:left w:val="single" w:sz="4" w:space="0" w:color="000000"/>
               <w:bottom w:val="single" w:sz="4" w:space="0" w:color="000000"/>
@@ -7060,7 +6801,7 @@
         </w:tc>
         <w:tc>
           <w:tcPr>
-            <w:tcW w:w="3325" w:type="dxa"/>
+            <w:tcW w:w="3326" w:type="dxa"/>
             <w:tcBorders>
               <w:left w:val="single" w:sz="4" w:space="0" w:color="000000"/>
               <w:bottom w:val="single" w:sz="4" w:space="0" w:color="000000"/>
@@ -7082,7 +6823,7 @@
         </w:tc>
         <w:tc>
           <w:tcPr>
-            <w:tcW w:w="1088" w:type="dxa"/>
+            <w:tcW w:w="1087" w:type="dxa"/>
             <w:tcBorders>
               <w:left w:val="single" w:sz="4" w:space="0" w:color="000000"/>
               <w:bottom w:val="single" w:sz="4" w:space="0" w:color="000000"/>
@@ -7130,7 +6871,7 @@
         </w:tc>
         <w:tc>
           <w:tcPr>
-            <w:tcW w:w="3150" w:type="dxa"/>
+            <w:tcW w:w="3149" w:type="dxa"/>
             <w:tcBorders>
               <w:left w:val="single" w:sz="4" w:space="0" w:color="000000"/>
               <w:bottom w:val="single" w:sz="4" w:space="0" w:color="000000"/>
@@ -7152,7 +6893,7 @@
         </w:tc>
         <w:tc>
           <w:tcPr>
-            <w:tcW w:w="3325" w:type="dxa"/>
+            <w:tcW w:w="3326" w:type="dxa"/>
             <w:tcBorders>
               <w:left w:val="single" w:sz="4" w:space="0" w:color="000000"/>
               <w:bottom w:val="single" w:sz="4" w:space="0" w:color="000000"/>
@@ -7174,7 +6915,7 @@
         </w:tc>
         <w:tc>
           <w:tcPr>
-            <w:tcW w:w="1088" w:type="dxa"/>
+            <w:tcW w:w="1087" w:type="dxa"/>
             <w:tcBorders>
               <w:left w:val="single" w:sz="4" w:space="0" w:color="000000"/>
               <w:bottom w:val="single" w:sz="4" w:space="0" w:color="000000"/>
@@ -7216,17 +6957,13 @@
             </w:pPr>
             <w:r>
               <w:rPr/>
-              <w:t>/</w:t>
-            </w:r>
-            <w:r>
-              <w:rPr/>
-              <w:t>offers/request/&lt;request_id&gt;</w:t>
-            </w:r>
-          </w:p>
-        </w:tc>
-        <w:tc>
-          <w:tcPr>
-            <w:tcW w:w="3150" w:type="dxa"/>
+              <w:t>/offers/request/&lt;request_id&gt;</w:t>
+            </w:r>
+          </w:p>
+        </w:tc>
+        <w:tc>
+          <w:tcPr>
+            <w:tcW w:w="3149" w:type="dxa"/>
             <w:tcBorders>
               <w:left w:val="single" w:sz="4" w:space="0" w:color="000000"/>
               <w:bottom w:val="single" w:sz="4" w:space="0" w:color="000000"/>
@@ -7248,7 +6985,7 @@
         </w:tc>
         <w:tc>
           <w:tcPr>
-            <w:tcW w:w="3325" w:type="dxa"/>
+            <w:tcW w:w="3326" w:type="dxa"/>
             <w:tcBorders>
               <w:left w:val="single" w:sz="4" w:space="0" w:color="000000"/>
               <w:bottom w:val="single" w:sz="4" w:space="0" w:color="000000"/>
@@ -7270,7 +7007,7 @@
         </w:tc>
         <w:tc>
           <w:tcPr>
-            <w:tcW w:w="1088" w:type="dxa"/>
+            <w:tcW w:w="1087" w:type="dxa"/>
             <w:tcBorders>
               <w:left w:val="single" w:sz="4" w:space="0" w:color="000000"/>
               <w:bottom w:val="single" w:sz="4" w:space="0" w:color="000000"/>
@@ -7312,21 +7049,13 @@
             </w:pPr>
             <w:r>
               <w:rPr/>
-              <w:t>/</w:t>
-            </w:r>
-            <w:r>
-              <w:rPr/>
-              <w:t>offers/request/&lt;request_id&gt;/</w:t>
-            </w:r>
-            <w:r>
-              <w:rPr/>
-              <w:t>accept</w:t>
-            </w:r>
-          </w:p>
-        </w:tc>
-        <w:tc>
-          <w:tcPr>
-            <w:tcW w:w="3150" w:type="dxa"/>
+              <w:t>/offers/request/&lt;request_id&gt;/accept</w:t>
+            </w:r>
+          </w:p>
+        </w:tc>
+        <w:tc>
+          <w:tcPr>
+            <w:tcW w:w="3149" w:type="dxa"/>
             <w:tcBorders>
               <w:left w:val="single" w:sz="4" w:space="0" w:color="000000"/>
               <w:bottom w:val="single" w:sz="4" w:space="0" w:color="000000"/>
@@ -7348,7 +7077,7 @@
         </w:tc>
         <w:tc>
           <w:tcPr>
-            <w:tcW w:w="3325" w:type="dxa"/>
+            <w:tcW w:w="3326" w:type="dxa"/>
             <w:tcBorders>
               <w:left w:val="single" w:sz="4" w:space="0" w:color="000000"/>
               <w:bottom w:val="single" w:sz="4" w:space="0" w:color="000000"/>
@@ -7376,13 +7105,17 @@
             </w:pPr>
             <w:r>
               <w:rPr/>
-              <w:t>This removes the pet from the old owner and adds it to the new owner, and it sets the offer.available = False</w:t>
-            </w:r>
-          </w:p>
-        </w:tc>
-        <w:tc>
-          <w:tcPr>
-            <w:tcW w:w="1088" w:type="dxa"/>
+              <w:t xml:space="preserve">This removes the pet from the old owner and adds it to the new owner, and it </w:t>
+            </w:r>
+            <w:r>
+              <w:rPr/>
+              <w:t>deletes the offer afterwards</w:t>
+            </w:r>
+          </w:p>
+        </w:tc>
+        <w:tc>
+          <w:tcPr>
+            <w:tcW w:w="1087" w:type="dxa"/>
             <w:tcBorders>
               <w:left w:val="single" w:sz="4" w:space="0" w:color="000000"/>
               <w:bottom w:val="single" w:sz="4" w:space="0" w:color="000000"/>
@@ -7424,21 +7157,13 @@
             </w:pPr>
             <w:r>
               <w:rPr/>
-              <w:t>/</w:t>
-            </w:r>
-            <w:r>
-              <w:rPr/>
-              <w:t>offers/request/&lt;request_id&gt;/</w:t>
-            </w:r>
-            <w:r>
-              <w:rPr/>
-              <w:t>reject</w:t>
-            </w:r>
-          </w:p>
-        </w:tc>
-        <w:tc>
-          <w:tcPr>
-            <w:tcW w:w="3150" w:type="dxa"/>
+              <w:t>/offers/request/&lt;request_id&gt;/reject</w:t>
+            </w:r>
+          </w:p>
+        </w:tc>
+        <w:tc>
+          <w:tcPr>
+            <w:tcW w:w="3149" w:type="dxa"/>
             <w:tcBorders>
               <w:left w:val="single" w:sz="4" w:space="0" w:color="000000"/>
               <w:bottom w:val="single" w:sz="4" w:space="0" w:color="000000"/>
@@ -7460,7 +7185,7 @@
         </w:tc>
         <w:tc>
           <w:tcPr>
-            <w:tcW w:w="3325" w:type="dxa"/>
+            <w:tcW w:w="3326" w:type="dxa"/>
             <w:tcBorders>
               <w:left w:val="single" w:sz="4" w:space="0" w:color="000000"/>
               <w:bottom w:val="single" w:sz="4" w:space="0" w:color="000000"/>
@@ -7482,7 +7207,7 @@
         </w:tc>
         <w:tc>
           <w:tcPr>
-            <w:tcW w:w="1088" w:type="dxa"/>
+            <w:tcW w:w="1087" w:type="dxa"/>
             <w:tcBorders>
               <w:left w:val="single" w:sz="4" w:space="0" w:color="000000"/>
               <w:bottom w:val="single" w:sz="4" w:space="0" w:color="000000"/>
@@ -7508,7 +7233,7 @@
         <w:trPr/>
         <w:tc>
           <w:tcPr>
-            <w:tcW w:w="10263" w:type="dxa"/>
+            <w:tcW w:w="10262" w:type="dxa"/>
             <w:gridSpan w:val="4"/>
             <w:tcBorders>
               <w:left w:val="single" w:sz="4" w:space="0" w:color="000000"/>
@@ -7521,7 +7246,7 @@
             <w:pPr>
               <w:pStyle w:val="LOnormal"/>
               <w:widowControl w:val="false"/>
-              <w:shd w:fill="B2B2B2" w:val="clear"/>
+              <w:shd w:val="clear" w:fill="B2B2B2"/>
               <w:jc w:val="left"/>
               <w:rPr>
                 <w:b/>
@@ -7540,37 +7265,7 @@
                 <w:szCs w:val="22"/>
                 <w:u w:val="single"/>
               </w:rPr>
-              <w:t xml:space="preserve">4 </w:t>
-            </w:r>
-            <w:r>
-              <w:rPr>
-                <w:b/>
-                <w:bCs/>
-                <w:sz w:val="30"/>
-                <w:szCs w:val="22"/>
-                <w:u w:val="single"/>
-              </w:rPr>
-              <w:t xml:space="preserve">– </w:t>
-            </w:r>
-            <w:r>
-              <w:rPr>
-                <w:b/>
-                <w:bCs/>
-                <w:sz w:val="30"/>
-                <w:szCs w:val="22"/>
-                <w:u w:val="single"/>
-              </w:rPr>
-              <w:t>Chat</w:t>
-            </w:r>
-            <w:r>
-              <w:rPr>
-                <w:b/>
-                <w:bCs/>
-                <w:sz w:val="30"/>
-                <w:szCs w:val="22"/>
-                <w:u w:val="single"/>
-              </w:rPr>
-              <w:t xml:space="preserve"> App</w:t>
+              <w:t>4 – Chat App</w:t>
             </w:r>
           </w:p>
         </w:tc>
@@ -7595,17 +7290,13 @@
             </w:pPr>
             <w:r>
               <w:rPr/>
-              <w:t>/</w:t>
-            </w:r>
-            <w:r>
-              <w:rPr/>
-              <w:t>chats/</w:t>
-            </w:r>
-          </w:p>
-        </w:tc>
-        <w:tc>
-          <w:tcPr>
-            <w:tcW w:w="3150" w:type="dxa"/>
+              <w:t>/chats/</w:t>
+            </w:r>
+          </w:p>
+        </w:tc>
+        <w:tc>
+          <w:tcPr>
+            <w:tcW w:w="3149" w:type="dxa"/>
             <w:tcBorders>
               <w:left w:val="single" w:sz="4" w:space="0" w:color="000000"/>
               <w:bottom w:val="single" w:sz="4" w:space="0" w:color="000000"/>
@@ -7627,7 +7318,7 @@
         </w:tc>
         <w:tc>
           <w:tcPr>
-            <w:tcW w:w="3325" w:type="dxa"/>
+            <w:tcW w:w="3326" w:type="dxa"/>
             <w:tcBorders>
               <w:left w:val="single" w:sz="4" w:space="0" w:color="000000"/>
               <w:bottom w:val="single" w:sz="4" w:space="0" w:color="000000"/>
@@ -7649,7 +7340,7 @@
         </w:tc>
         <w:tc>
           <w:tcPr>
-            <w:tcW w:w="1088" w:type="dxa"/>
+            <w:tcW w:w="1087" w:type="dxa"/>
             <w:tcBorders>
               <w:left w:val="single" w:sz="4" w:space="0" w:color="000000"/>
               <w:bottom w:val="single" w:sz="4" w:space="0" w:color="000000"/>
@@ -7691,17 +7382,13 @@
             </w:pPr>
             <w:r>
               <w:rPr/>
-              <w:t>/</w:t>
-            </w:r>
-            <w:r>
-              <w:rPr/>
-              <w:t>chats/&lt;message_id&gt;</w:t>
-            </w:r>
-          </w:p>
-        </w:tc>
-        <w:tc>
-          <w:tcPr>
-            <w:tcW w:w="3150" w:type="dxa"/>
+              <w:t>/chats/&lt;message_id&gt;</w:t>
+            </w:r>
+          </w:p>
+        </w:tc>
+        <w:tc>
+          <w:tcPr>
+            <w:tcW w:w="3149" w:type="dxa"/>
             <w:tcBorders>
               <w:left w:val="single" w:sz="4" w:space="0" w:color="000000"/>
               <w:bottom w:val="single" w:sz="4" w:space="0" w:color="000000"/>
@@ -7723,7 +7410,7 @@
         </w:tc>
         <w:tc>
           <w:tcPr>
-            <w:tcW w:w="3325" w:type="dxa"/>
+            <w:tcW w:w="3326" w:type="dxa"/>
             <w:tcBorders>
               <w:left w:val="single" w:sz="4" w:space="0" w:color="000000"/>
               <w:bottom w:val="single" w:sz="4" w:space="0" w:color="000000"/>
@@ -7745,7 +7432,7 @@
         </w:tc>
         <w:tc>
           <w:tcPr>
-            <w:tcW w:w="1088" w:type="dxa"/>
+            <w:tcW w:w="1087" w:type="dxa"/>
             <w:tcBorders>
               <w:left w:val="single" w:sz="4" w:space="0" w:color="000000"/>
               <w:bottom w:val="single" w:sz="4" w:space="0" w:color="000000"/>
@@ -7787,17 +7474,13 @@
             </w:pPr>
             <w:r>
               <w:rPr/>
-              <w:t>/</w:t>
-            </w:r>
-            <w:r>
-              <w:rPr/>
-              <w:t>chats/user/&lt;receiver_id&gt;</w:t>
-            </w:r>
-          </w:p>
-        </w:tc>
-        <w:tc>
-          <w:tcPr>
-            <w:tcW w:w="3150" w:type="dxa"/>
+              <w:t>/chats/user/&lt;receiver_id&gt;</w:t>
+            </w:r>
+          </w:p>
+        </w:tc>
+        <w:tc>
+          <w:tcPr>
+            <w:tcW w:w="3149" w:type="dxa"/>
             <w:tcBorders>
               <w:left w:val="single" w:sz="4" w:space="0" w:color="000000"/>
               <w:bottom w:val="single" w:sz="4" w:space="0" w:color="000000"/>
@@ -7819,7 +7502,7 @@
         </w:tc>
         <w:tc>
           <w:tcPr>
-            <w:tcW w:w="3325" w:type="dxa"/>
+            <w:tcW w:w="3326" w:type="dxa"/>
             <w:tcBorders>
               <w:left w:val="single" w:sz="4" w:space="0" w:color="000000"/>
               <w:bottom w:val="single" w:sz="4" w:space="0" w:color="000000"/>
@@ -7841,7 +7524,7 @@
         </w:tc>
         <w:tc>
           <w:tcPr>
-            <w:tcW w:w="1088" w:type="dxa"/>
+            <w:tcW w:w="1087" w:type="dxa"/>
             <w:tcBorders>
               <w:left w:val="single" w:sz="4" w:space="0" w:color="000000"/>
               <w:bottom w:val="single" w:sz="4" w:space="0" w:color="000000"/>
@@ -7867,7 +7550,7 @@
         <w:trPr/>
         <w:tc>
           <w:tcPr>
-            <w:tcW w:w="10263" w:type="dxa"/>
+            <w:tcW w:w="10262" w:type="dxa"/>
             <w:gridSpan w:val="4"/>
             <w:tcBorders>
               <w:left w:val="single" w:sz="4" w:space="0" w:color="000000"/>
@@ -7880,7 +7563,7 @@
             <w:pPr>
               <w:pStyle w:val="LOnormal"/>
               <w:widowControl w:val="false"/>
-              <w:shd w:fill="B2B2B2" w:val="clear"/>
+              <w:shd w:val="clear" w:fill="B2B2B2"/>
               <w:jc w:val="left"/>
               <w:rPr>
                 <w:b/>
@@ -7899,37 +7582,7 @@
                 <w:szCs w:val="22"/>
                 <w:u w:val="single"/>
               </w:rPr>
-              <w:t xml:space="preserve">5 </w:t>
-            </w:r>
-            <w:r>
-              <w:rPr>
-                <w:b/>
-                <w:bCs/>
-                <w:sz w:val="30"/>
-                <w:szCs w:val="22"/>
-                <w:u w:val="single"/>
-              </w:rPr>
-              <w:t xml:space="preserve">– </w:t>
-            </w:r>
-            <w:r>
-              <w:rPr>
-                <w:b/>
-                <w:bCs/>
-                <w:sz w:val="30"/>
-                <w:szCs w:val="22"/>
-                <w:u w:val="single"/>
-              </w:rPr>
-              <w:t>Social</w:t>
-            </w:r>
-            <w:r>
-              <w:rPr>
-                <w:b/>
-                <w:bCs/>
-                <w:sz w:val="30"/>
-                <w:szCs w:val="22"/>
-                <w:u w:val="single"/>
-              </w:rPr>
-              <w:t xml:space="preserve"> App</w:t>
+              <w:t>5 – Social App</w:t>
             </w:r>
           </w:p>
         </w:tc>
@@ -7961,33 +7614,29 @@
         </w:tc>
         <w:tc>
           <w:tcPr>
-            <w:tcW w:w="3150" w:type="dxa"/>
-            <w:tcBorders>
-              <w:left w:val="single" w:sz="4" w:space="0" w:color="000000"/>
-              <w:bottom w:val="single" w:sz="4" w:space="0" w:color="000000"/>
-            </w:tcBorders>
-            <w:vAlign w:val="center"/>
-          </w:tcPr>
-          <w:p>
-            <w:pPr>
-              <w:pStyle w:val="Tabelleninhalt"/>
-              <w:widowControl w:val="false"/>
-              <w:jc w:val="center"/>
-              <w:rPr/>
-            </w:pPr>
-            <w:r>
-              <w:rPr/>
-              <w:t>GET</w:t>
-            </w:r>
-            <w:r>
-              <w:rPr/>
-              <w:t xml:space="preserve"> </w:t>
-            </w:r>
-          </w:p>
-        </w:tc>
-        <w:tc>
-          <w:tcPr>
-            <w:tcW w:w="3325" w:type="dxa"/>
+            <w:tcW w:w="3149" w:type="dxa"/>
+            <w:tcBorders>
+              <w:left w:val="single" w:sz="4" w:space="0" w:color="000000"/>
+              <w:bottom w:val="single" w:sz="4" w:space="0" w:color="000000"/>
+            </w:tcBorders>
+            <w:vAlign w:val="center"/>
+          </w:tcPr>
+          <w:p>
+            <w:pPr>
+              <w:pStyle w:val="Tabelleninhalt"/>
+              <w:widowControl w:val="false"/>
+              <w:jc w:val="center"/>
+              <w:rPr/>
+            </w:pPr>
+            <w:r>
+              <w:rPr/>
+              <w:t xml:space="preserve">GET </w:t>
+            </w:r>
+          </w:p>
+        </w:tc>
+        <w:tc>
+          <w:tcPr>
+            <w:tcW w:w="3326" w:type="dxa"/>
             <w:tcBorders>
               <w:left w:val="single" w:sz="4" w:space="0" w:color="000000"/>
               <w:bottom w:val="single" w:sz="4" w:space="0" w:color="000000"/>
@@ -8009,7 +7658,7 @@
         </w:tc>
         <w:tc>
           <w:tcPr>
-            <w:tcW w:w="1088" w:type="dxa"/>
+            <w:tcW w:w="1087" w:type="dxa"/>
             <w:tcBorders>
               <w:left w:val="single" w:sz="4" w:space="0" w:color="000000"/>
               <w:bottom w:val="single" w:sz="4" w:space="0" w:color="000000"/>
@@ -8057,7 +7706,7 @@
         </w:tc>
         <w:tc>
           <w:tcPr>
-            <w:tcW w:w="3150" w:type="dxa"/>
+            <w:tcW w:w="3149" w:type="dxa"/>
             <w:tcBorders>
               <w:left w:val="single" w:sz="4" w:space="0" w:color="000000"/>
               <w:bottom w:val="single" w:sz="4" w:space="0" w:color="000000"/>
@@ -8079,7 +7728,7 @@
         </w:tc>
         <w:tc>
           <w:tcPr>
-            <w:tcW w:w="3325" w:type="dxa"/>
+            <w:tcW w:w="3326" w:type="dxa"/>
             <w:tcBorders>
               <w:left w:val="single" w:sz="4" w:space="0" w:color="000000"/>
               <w:bottom w:val="single" w:sz="4" w:space="0" w:color="000000"/>
@@ -8101,7 +7750,7 @@
         </w:tc>
         <w:tc>
           <w:tcPr>
-            <w:tcW w:w="1088" w:type="dxa"/>
+            <w:tcW w:w="1087" w:type="dxa"/>
             <w:tcBorders>
               <w:left w:val="single" w:sz="4" w:space="0" w:color="000000"/>
               <w:bottom w:val="single" w:sz="4" w:space="0" w:color="000000"/>
@@ -8144,21 +7793,13 @@
             </w:pPr>
             <w:r>
               <w:rPr/>
-              <w:t>posts/ &lt;</w:t>
-            </w:r>
-            <w:r>
-              <w:rPr/>
-              <w:t>post_id</w:t>
-            </w:r>
-            <w:r>
-              <w:rPr/>
-              <w:t>&gt;</w:t>
-            </w:r>
-          </w:p>
-        </w:tc>
-        <w:tc>
-          <w:tcPr>
-            <w:tcW w:w="3150" w:type="dxa"/>
+              <w:t>posts/ &lt;post_id&gt;</w:t>
+            </w:r>
+          </w:p>
+        </w:tc>
+        <w:tc>
+          <w:tcPr>
+            <w:tcW w:w="3149" w:type="dxa"/>
             <w:tcBorders>
               <w:left w:val="single" w:sz="4" w:space="0" w:color="000000"/>
               <w:bottom w:val="single" w:sz="4" w:space="0" w:color="000000"/>
@@ -8180,28 +7821,28 @@
         </w:tc>
         <w:tc>
           <w:tcPr>
-            <w:tcW w:w="3325" w:type="dxa"/>
-            <w:tcBorders>
-              <w:left w:val="single" w:sz="4" w:space="0" w:color="000000"/>
-              <w:bottom w:val="single" w:sz="4" w:space="0" w:color="000000"/>
-            </w:tcBorders>
-            <w:vAlign w:val="center"/>
-          </w:tcPr>
-          <w:p>
-            <w:pPr>
-              <w:pStyle w:val="Tabelleninhalt"/>
-              <w:widowControl w:val="false"/>
-              <w:jc w:val="center"/>
-              <w:rPr/>
-            </w:pPr>
-            <w:r>
-              <w:rPr/>
-            </w:r>
-          </w:p>
-        </w:tc>
-        <w:tc>
-          <w:tcPr>
-            <w:tcW w:w="1088" w:type="dxa"/>
+            <w:tcW w:w="3326" w:type="dxa"/>
+            <w:tcBorders>
+              <w:left w:val="single" w:sz="4" w:space="0" w:color="000000"/>
+              <w:bottom w:val="single" w:sz="4" w:space="0" w:color="000000"/>
+            </w:tcBorders>
+            <w:vAlign w:val="center"/>
+          </w:tcPr>
+          <w:p>
+            <w:pPr>
+              <w:pStyle w:val="Tabelleninhalt"/>
+              <w:widowControl w:val="false"/>
+              <w:jc w:val="center"/>
+              <w:rPr/>
+            </w:pPr>
+            <w:r>
+              <w:rPr/>
+            </w:r>
+          </w:p>
+        </w:tc>
+        <w:tc>
+          <w:tcPr>
+            <w:tcW w:w="1087" w:type="dxa"/>
             <w:tcBorders>
               <w:left w:val="single" w:sz="4" w:space="0" w:color="000000"/>
               <w:bottom w:val="single" w:sz="4" w:space="0" w:color="000000"/>
@@ -8249,7 +7890,7 @@
         </w:tc>
         <w:tc>
           <w:tcPr>
-            <w:tcW w:w="3150" w:type="dxa"/>
+            <w:tcW w:w="3149" w:type="dxa"/>
             <w:tcBorders>
               <w:left w:val="single" w:sz="4" w:space="0" w:color="000000"/>
               <w:bottom w:val="single" w:sz="4" w:space="0" w:color="000000"/>
@@ -8271,28 +7912,28 @@
         </w:tc>
         <w:tc>
           <w:tcPr>
-            <w:tcW w:w="3325" w:type="dxa"/>
-            <w:tcBorders>
-              <w:left w:val="single" w:sz="4" w:space="0" w:color="000000"/>
-              <w:bottom w:val="single" w:sz="4" w:space="0" w:color="000000"/>
-            </w:tcBorders>
-            <w:vAlign w:val="center"/>
-          </w:tcPr>
-          <w:p>
-            <w:pPr>
-              <w:pStyle w:val="Tabelleninhalt"/>
-              <w:widowControl w:val="false"/>
-              <w:jc w:val="center"/>
-              <w:rPr/>
-            </w:pPr>
-            <w:r>
-              <w:rPr/>
-            </w:r>
-          </w:p>
-        </w:tc>
-        <w:tc>
-          <w:tcPr>
-            <w:tcW w:w="1088" w:type="dxa"/>
+            <w:tcW w:w="3326" w:type="dxa"/>
+            <w:tcBorders>
+              <w:left w:val="single" w:sz="4" w:space="0" w:color="000000"/>
+              <w:bottom w:val="single" w:sz="4" w:space="0" w:color="000000"/>
+            </w:tcBorders>
+            <w:vAlign w:val="center"/>
+          </w:tcPr>
+          <w:p>
+            <w:pPr>
+              <w:pStyle w:val="Tabelleninhalt"/>
+              <w:widowControl w:val="false"/>
+              <w:jc w:val="center"/>
+              <w:rPr/>
+            </w:pPr>
+            <w:r>
+              <w:rPr/>
+            </w:r>
+          </w:p>
+        </w:tc>
+        <w:tc>
+          <w:tcPr>
+            <w:tcW w:w="1087" w:type="dxa"/>
             <w:vMerge w:val="restart"/>
             <w:tcBorders>
               <w:left w:val="single" w:sz="4" w:space="0" w:color="000000"/>
@@ -8341,7 +7982,7 @@
         </w:tc>
         <w:tc>
           <w:tcPr>
-            <w:tcW w:w="3150" w:type="dxa"/>
+            <w:tcW w:w="3149" w:type="dxa"/>
             <w:tcBorders>
               <w:left w:val="single" w:sz="4" w:space="0" w:color="000000"/>
               <w:bottom w:val="single" w:sz="4" w:space="0" w:color="000000"/>
@@ -8363,28 +8004,28 @@
         </w:tc>
         <w:tc>
           <w:tcPr>
-            <w:tcW w:w="3325" w:type="dxa"/>
-            <w:tcBorders>
-              <w:left w:val="single" w:sz="4" w:space="0" w:color="000000"/>
-              <w:bottom w:val="single" w:sz="4" w:space="0" w:color="000000"/>
-            </w:tcBorders>
-            <w:vAlign w:val="center"/>
-          </w:tcPr>
-          <w:p>
-            <w:pPr>
-              <w:pStyle w:val="Tabelleninhalt"/>
-              <w:widowControl w:val="false"/>
-              <w:jc w:val="center"/>
-              <w:rPr/>
-            </w:pPr>
-            <w:r>
-              <w:rPr/>
-            </w:r>
-          </w:p>
-        </w:tc>
-        <w:tc>
-          <w:tcPr>
-            <w:tcW w:w="1088" w:type="dxa"/>
+            <w:tcW w:w="3326" w:type="dxa"/>
+            <w:tcBorders>
+              <w:left w:val="single" w:sz="4" w:space="0" w:color="000000"/>
+              <w:bottom w:val="single" w:sz="4" w:space="0" w:color="000000"/>
+            </w:tcBorders>
+            <w:vAlign w:val="center"/>
+          </w:tcPr>
+          <w:p>
+            <w:pPr>
+              <w:pStyle w:val="Tabelleninhalt"/>
+              <w:widowControl w:val="false"/>
+              <w:jc w:val="center"/>
+              <w:rPr/>
+            </w:pPr>
+            <w:r>
+              <w:rPr/>
+            </w:r>
+          </w:p>
+        </w:tc>
+        <w:tc>
+          <w:tcPr>
+            <w:tcW w:w="1087" w:type="dxa"/>
             <w:vMerge w:val="continue"/>
             <w:tcBorders>
               <w:left w:val="single" w:sz="4" w:space="0" w:color="000000"/>
@@ -8432,7 +8073,7 @@
         </w:tc>
         <w:tc>
           <w:tcPr>
-            <w:tcW w:w="3150" w:type="dxa"/>
+            <w:tcW w:w="3149" w:type="dxa"/>
             <w:tcBorders>
               <w:left w:val="single" w:sz="4" w:space="0" w:color="000000"/>
               <w:bottom w:val="single" w:sz="4" w:space="0" w:color="000000"/>
@@ -8454,28 +8095,28 @@
         </w:tc>
         <w:tc>
           <w:tcPr>
-            <w:tcW w:w="3325" w:type="dxa"/>
-            <w:tcBorders>
-              <w:left w:val="single" w:sz="4" w:space="0" w:color="000000"/>
-              <w:bottom w:val="single" w:sz="4" w:space="0" w:color="000000"/>
-            </w:tcBorders>
-            <w:vAlign w:val="center"/>
-          </w:tcPr>
-          <w:p>
-            <w:pPr>
-              <w:pStyle w:val="Tabelleninhalt"/>
-              <w:widowControl w:val="false"/>
-              <w:jc w:val="center"/>
-              <w:rPr/>
-            </w:pPr>
-            <w:r>
-              <w:rPr/>
-            </w:r>
-          </w:p>
-        </w:tc>
-        <w:tc>
-          <w:tcPr>
-            <w:tcW w:w="1088" w:type="dxa"/>
+            <w:tcW w:w="3326" w:type="dxa"/>
+            <w:tcBorders>
+              <w:left w:val="single" w:sz="4" w:space="0" w:color="000000"/>
+              <w:bottom w:val="single" w:sz="4" w:space="0" w:color="000000"/>
+            </w:tcBorders>
+            <w:vAlign w:val="center"/>
+          </w:tcPr>
+          <w:p>
+            <w:pPr>
+              <w:pStyle w:val="Tabelleninhalt"/>
+              <w:widowControl w:val="false"/>
+              <w:jc w:val="center"/>
+              <w:rPr/>
+            </w:pPr>
+            <w:r>
+              <w:rPr/>
+            </w:r>
+          </w:p>
+        </w:tc>
+        <w:tc>
+          <w:tcPr>
+            <w:tcW w:w="1087" w:type="dxa"/>
             <w:vMerge w:val="continue"/>
             <w:tcBorders>
               <w:left w:val="single" w:sz="4" w:space="0" w:color="000000"/>
@@ -8523,7 +8164,7 @@
         </w:tc>
         <w:tc>
           <w:tcPr>
-            <w:tcW w:w="3150" w:type="dxa"/>
+            <w:tcW w:w="3149" w:type="dxa"/>
             <w:tcBorders>
               <w:left w:val="single" w:sz="4" w:space="0" w:color="000000"/>
               <w:bottom w:val="single" w:sz="4" w:space="0" w:color="000000"/>
@@ -8545,7 +8186,7 @@
         </w:tc>
         <w:tc>
           <w:tcPr>
-            <w:tcW w:w="3325" w:type="dxa"/>
+            <w:tcW w:w="3326" w:type="dxa"/>
             <w:tcBorders>
               <w:left w:val="single" w:sz="4" w:space="0" w:color="000000"/>
               <w:bottom w:val="single" w:sz="4" w:space="0" w:color="000000"/>
@@ -8567,7 +8208,7 @@
         </w:tc>
         <w:tc>
           <w:tcPr>
-            <w:tcW w:w="1088" w:type="dxa"/>
+            <w:tcW w:w="1087" w:type="dxa"/>
             <w:tcBorders>
               <w:left w:val="single" w:sz="4" w:space="0" w:color="000000"/>
               <w:bottom w:val="single" w:sz="4" w:space="0" w:color="000000"/>
@@ -8610,21 +8251,13 @@
             </w:pPr>
             <w:r>
               <w:rPr/>
-              <w:t>posts/ reports/&lt;</w:t>
-            </w:r>
-            <w:r>
-              <w:rPr/>
-              <w:t>report_id</w:t>
-            </w:r>
-            <w:r>
-              <w:rPr/>
-              <w:t>&gt;</w:t>
-            </w:r>
-          </w:p>
-        </w:tc>
-        <w:tc>
-          <w:tcPr>
-            <w:tcW w:w="3150" w:type="dxa"/>
+              <w:t>posts/ reports/&lt;report_id&gt;</w:t>
+            </w:r>
+          </w:p>
+        </w:tc>
+        <w:tc>
+          <w:tcPr>
+            <w:tcW w:w="3149" w:type="dxa"/>
             <w:tcBorders>
               <w:left w:val="single" w:sz="4" w:space="0" w:color="000000"/>
               <w:bottom w:val="single" w:sz="4" w:space="0" w:color="000000"/>
@@ -8646,7 +8279,7 @@
         </w:tc>
         <w:tc>
           <w:tcPr>
-            <w:tcW w:w="3325" w:type="dxa"/>
+            <w:tcW w:w="3326" w:type="dxa"/>
             <w:tcBorders>
               <w:left w:val="single" w:sz="4" w:space="0" w:color="000000"/>
               <w:bottom w:val="single" w:sz="4" w:space="0" w:color="000000"/>
@@ -8668,7 +8301,7 @@
         </w:tc>
         <w:tc>
           <w:tcPr>
-            <w:tcW w:w="1088" w:type="dxa"/>
+            <w:tcW w:w="1087" w:type="dxa"/>
             <w:vMerge w:val="restart"/>
             <w:tcBorders>
               <w:left w:val="single" w:sz="4" w:space="0" w:color="000000"/>
@@ -8717,7 +8350,7 @@
         </w:tc>
         <w:tc>
           <w:tcPr>
-            <w:tcW w:w="3150" w:type="dxa"/>
+            <w:tcW w:w="3149" w:type="dxa"/>
             <w:tcBorders>
               <w:left w:val="single" w:sz="4" w:space="0" w:color="000000"/>
               <w:bottom w:val="single" w:sz="4" w:space="0" w:color="000000"/>
@@ -8739,7 +8372,7 @@
         </w:tc>
         <w:tc>
           <w:tcPr>
-            <w:tcW w:w="3325" w:type="dxa"/>
+            <w:tcW w:w="3326" w:type="dxa"/>
             <w:tcBorders>
               <w:left w:val="single" w:sz="4" w:space="0" w:color="000000"/>
               <w:bottom w:val="single" w:sz="4" w:space="0" w:color="000000"/>
@@ -8761,7 +8394,7 @@
         </w:tc>
         <w:tc>
           <w:tcPr>
-            <w:tcW w:w="1088" w:type="dxa"/>
+            <w:tcW w:w="1087" w:type="dxa"/>
             <w:vMerge w:val="continue"/>
             <w:tcBorders>
               <w:left w:val="single" w:sz="4" w:space="0" w:color="000000"/>
@@ -8810,7 +8443,7 @@
         </w:tc>
         <w:tc>
           <w:tcPr>
-            <w:tcW w:w="3150" w:type="dxa"/>
+            <w:tcW w:w="3149" w:type="dxa"/>
             <w:tcBorders>
               <w:left w:val="single" w:sz="4" w:space="0" w:color="000000"/>
               <w:bottom w:val="single" w:sz="4" w:space="0" w:color="000000"/>
@@ -8832,7 +8465,7 @@
         </w:tc>
         <w:tc>
           <w:tcPr>
-            <w:tcW w:w="3325" w:type="dxa"/>
+            <w:tcW w:w="3326" w:type="dxa"/>
             <w:tcBorders>
               <w:left w:val="single" w:sz="4" w:space="0" w:color="000000"/>
               <w:bottom w:val="single" w:sz="4" w:space="0" w:color="000000"/>
@@ -8854,7 +8487,7 @@
         </w:tc>
         <w:tc>
           <w:tcPr>
-            <w:tcW w:w="1088" w:type="dxa"/>
+            <w:tcW w:w="1087" w:type="dxa"/>
             <w:tcBorders>
               <w:left w:val="single" w:sz="4" w:space="0" w:color="000000"/>
               <w:bottom w:val="single" w:sz="4" w:space="0" w:color="000000"/>
@@ -8902,7 +8535,7 @@
         </w:tc>
         <w:tc>
           <w:tcPr>
-            <w:tcW w:w="3150" w:type="dxa"/>
+            <w:tcW w:w="3149" w:type="dxa"/>
             <w:tcBorders>
               <w:left w:val="single" w:sz="4" w:space="0" w:color="000000"/>
               <w:bottom w:val="single" w:sz="4" w:space="0" w:color="000000"/>
@@ -8924,7 +8557,7 @@
         </w:tc>
         <w:tc>
           <w:tcPr>
-            <w:tcW w:w="3325" w:type="dxa"/>
+            <w:tcW w:w="3326" w:type="dxa"/>
             <w:tcBorders>
               <w:left w:val="single" w:sz="4" w:space="0" w:color="000000"/>
               <w:bottom w:val="single" w:sz="4" w:space="0" w:color="000000"/>
@@ -8946,7 +8579,7 @@
         </w:tc>
         <w:tc>
           <w:tcPr>
-            <w:tcW w:w="1088" w:type="dxa"/>
+            <w:tcW w:w="1087" w:type="dxa"/>
             <w:tcBorders>
               <w:left w:val="single" w:sz="4" w:space="0" w:color="000000"/>
               <w:bottom w:val="single" w:sz="4" w:space="0" w:color="000000"/>
@@ -8998,7 +8631,7 @@
         </w:tc>
         <w:tc>
           <w:tcPr>
-            <w:tcW w:w="3150" w:type="dxa"/>
+            <w:tcW w:w="3149" w:type="dxa"/>
             <w:tcBorders>
               <w:left w:val="single" w:sz="4" w:space="0" w:color="000000"/>
               <w:bottom w:val="single" w:sz="4" w:space="0" w:color="000000"/>
@@ -9020,7 +8653,7 @@
         </w:tc>
         <w:tc>
           <w:tcPr>
-            <w:tcW w:w="3325" w:type="dxa"/>
+            <w:tcW w:w="3326" w:type="dxa"/>
             <w:tcBorders>
               <w:left w:val="single" w:sz="4" w:space="0" w:color="000000"/>
               <w:bottom w:val="single" w:sz="4" w:space="0" w:color="000000"/>
@@ -9042,7 +8675,7 @@
         </w:tc>
         <w:tc>
           <w:tcPr>
-            <w:tcW w:w="1088" w:type="dxa"/>
+            <w:tcW w:w="1087" w:type="dxa"/>
             <w:tcBorders>
               <w:left w:val="single" w:sz="4" w:space="0" w:color="000000"/>
               <w:bottom w:val="single" w:sz="4" w:space="0" w:color="000000"/>
@@ -9094,7 +8727,7 @@
         </w:tc>
         <w:tc>
           <w:tcPr>
-            <w:tcW w:w="3150" w:type="dxa"/>
+            <w:tcW w:w="3149" w:type="dxa"/>
             <w:tcBorders>
               <w:left w:val="single" w:sz="4" w:space="0" w:color="000000"/>
               <w:bottom w:val="single" w:sz="4" w:space="0" w:color="000000"/>
@@ -9116,7 +8749,7 @@
         </w:tc>
         <w:tc>
           <w:tcPr>
-            <w:tcW w:w="3325" w:type="dxa"/>
+            <w:tcW w:w="3326" w:type="dxa"/>
             <w:tcBorders>
               <w:left w:val="single" w:sz="4" w:space="0" w:color="000000"/>
               <w:bottom w:val="single" w:sz="4" w:space="0" w:color="000000"/>
@@ -9138,7 +8771,7 @@
         </w:tc>
         <w:tc>
           <w:tcPr>
-            <w:tcW w:w="1088" w:type="dxa"/>
+            <w:tcW w:w="1087" w:type="dxa"/>
             <w:tcBorders>
               <w:left w:val="single" w:sz="4" w:space="0" w:color="000000"/>
               <w:bottom w:val="single" w:sz="4" w:space="0" w:color="000000"/>
@@ -9186,7 +8819,7 @@
         </w:tc>
         <w:tc>
           <w:tcPr>
-            <w:tcW w:w="3150" w:type="dxa"/>
+            <w:tcW w:w="3149" w:type="dxa"/>
             <w:tcBorders>
               <w:left w:val="single" w:sz="4" w:space="0" w:color="000000"/>
               <w:bottom w:val="single" w:sz="4" w:space="0" w:color="000000"/>
@@ -9208,7 +8841,7 @@
         </w:tc>
         <w:tc>
           <w:tcPr>
-            <w:tcW w:w="3325" w:type="dxa"/>
+            <w:tcW w:w="3326" w:type="dxa"/>
             <w:tcBorders>
               <w:left w:val="single" w:sz="4" w:space="0" w:color="000000"/>
               <w:bottom w:val="single" w:sz="4" w:space="0" w:color="000000"/>
@@ -9230,7 +8863,7 @@
         </w:tc>
         <w:tc>
           <w:tcPr>
-            <w:tcW w:w="1088" w:type="dxa"/>
+            <w:tcW w:w="1087" w:type="dxa"/>
             <w:tcBorders>
               <w:left w:val="single" w:sz="4" w:space="0" w:color="000000"/>
               <w:bottom w:val="single" w:sz="4" w:space="0" w:color="000000"/>
@@ -9298,7 +8931,7 @@
         </w:tc>
         <w:tc>
           <w:tcPr>
-            <w:tcW w:w="3150" w:type="dxa"/>
+            <w:tcW w:w="3149" w:type="dxa"/>
             <w:tcBorders>
               <w:left w:val="single" w:sz="4" w:space="0" w:color="000000"/>
               <w:bottom w:val="single" w:sz="4" w:space="0" w:color="000000"/>
@@ -9320,7 +8953,7 @@
         </w:tc>
         <w:tc>
           <w:tcPr>
-            <w:tcW w:w="3325" w:type="dxa"/>
+            <w:tcW w:w="3326" w:type="dxa"/>
             <w:tcBorders>
               <w:left w:val="single" w:sz="4" w:space="0" w:color="000000"/>
               <w:bottom w:val="single" w:sz="4" w:space="0" w:color="000000"/>
@@ -9342,7 +8975,7 @@
         </w:tc>
         <w:tc>
           <w:tcPr>
-            <w:tcW w:w="1088" w:type="dxa"/>
+            <w:tcW w:w="1087" w:type="dxa"/>
             <w:tcBorders>
               <w:left w:val="single" w:sz="4" w:space="0" w:color="000000"/>
               <w:bottom w:val="single" w:sz="4" w:space="0" w:color="000000"/>
@@ -9384,29 +9017,13 @@
             </w:pPr>
             <w:r>
               <w:rPr/>
-              <w:t>posts/ comment/repl</w:t>
-            </w:r>
-            <w:r>
-              <w:rPr/>
-              <w:t>y</w:t>
-            </w:r>
-            <w:r>
-              <w:rPr/>
-              <w:t>/&lt;</w:t>
-            </w:r>
-            <w:r>
-              <w:rPr/>
-              <w:t>reply_id</w:t>
-            </w:r>
-            <w:r>
-              <w:rPr/>
-              <w:t xml:space="preserve">&gt; </w:t>
-            </w:r>
-          </w:p>
-        </w:tc>
-        <w:tc>
-          <w:tcPr>
-            <w:tcW w:w="3150" w:type="dxa"/>
+              <w:t xml:space="preserve">posts/ comment/reply/&lt;reply_id&gt; </w:t>
+            </w:r>
+          </w:p>
+        </w:tc>
+        <w:tc>
+          <w:tcPr>
+            <w:tcW w:w="3149" w:type="dxa"/>
             <w:tcBorders>
               <w:left w:val="single" w:sz="4" w:space="0" w:color="000000"/>
               <w:bottom w:val="single" w:sz="4" w:space="0" w:color="000000"/>
@@ -9428,7 +9045,7 @@
         </w:tc>
         <w:tc>
           <w:tcPr>
-            <w:tcW w:w="3325" w:type="dxa"/>
+            <w:tcW w:w="3326" w:type="dxa"/>
             <w:tcBorders>
               <w:left w:val="single" w:sz="4" w:space="0" w:color="000000"/>
               <w:bottom w:val="single" w:sz="4" w:space="0" w:color="000000"/>
@@ -9450,7 +9067,7 @@
         </w:tc>
         <w:tc>
           <w:tcPr>
-            <w:tcW w:w="1088" w:type="dxa"/>
+            <w:tcW w:w="1087" w:type="dxa"/>
             <w:tcBorders>
               <w:left w:val="single" w:sz="4" w:space="0" w:color="000000"/>
               <w:bottom w:val="single" w:sz="4" w:space="0" w:color="000000"/>
@@ -11084,7 +10701,7 @@
     <w:pPr>
       <w:widowControl/>
       <w:suppressAutoHyphens w:val="true"/>
-      <w:overflowPunct w:val="false"/>
+      <w:overflowPunct w:val="true"/>
       <w:bidi w:val="0"/>
       <w:spacing w:lineRule="auto" w:line="276" w:before="0" w:after="0"/>
       <w:jc w:val="left"/>
@@ -11291,7 +10908,7 @@
     <w:pPr>
       <w:widowControl/>
       <w:suppressAutoHyphens w:val="true"/>
-      <w:overflowPunct w:val="false"/>
+      <w:overflowPunct w:val="true"/>
       <w:bidi w:val="0"/>
       <w:spacing w:lineRule="auto" w:line="276" w:before="0" w:after="0"/>
       <w:jc w:val="left"/>

</xml_diff>

<commit_message>
pagination, filtering, and searching
</commit_message>
<xml_diff>
--- a/Documentation.docx
+++ b/Documentation.docx
@@ -3491,6 +3491,53 @@
           <w:u w:val="single"/>
         </w:rPr>
         <w:t>The required APIs endpoints:</w:t>
+      </w:r>
+    </w:p>
+    <w:p>
+      <w:pPr>
+        <w:pStyle w:val="LOnormal"/>
+        <w:ind w:left="720" w:right="0" w:hanging="0"/>
+        <w:jc w:val="left"/>
+        <w:rPr/>
+      </w:pPr>
+      <w:r>
+        <w:rPr/>
+      </w:r>
+    </w:p>
+    <w:p>
+      <w:pPr>
+        <w:pStyle w:val="LOnormal"/>
+        <w:ind w:left="720" w:right="0" w:hanging="0"/>
+        <w:jc w:val="left"/>
+        <w:rPr/>
+      </w:pPr>
+      <w:r>
+        <w:rPr/>
+        <w:t>Add page=x query in url for get requests to use pagination</w:t>
+      </w:r>
+    </w:p>
+    <w:p>
+      <w:pPr>
+        <w:pStyle w:val="LOnormal"/>
+        <w:ind w:left="720" w:right="0" w:hanging="0"/>
+        <w:jc w:val="left"/>
+        <w:rPr/>
+      </w:pPr>
+      <w:r>
+        <w:rPr/>
+        <w:t>Add search=x in url for get requests to search for string (x)</w:t>
+      </w:r>
+    </w:p>
+    <w:p>
+      <w:pPr>
+        <w:pStyle w:val="LOnormal"/>
+        <w:ind w:left="720" w:right="0" w:hanging="0"/>
+        <w:jc w:val="left"/>
+        <w:rPr/>
+      </w:pPr>
+      <w:r>
+        <w:rPr/>
+        <w:t xml:space="preserve"> </w:t>
       </w:r>
     </w:p>
     <w:p>
@@ -3687,7 +3734,11 @@
             </w:pPr>
             <w:r>
               <w:rPr/>
-              <w:t>/accounts/users/</w:t>
+              <w:t>/accounts/users/?</w:t>
+            </w:r>
+            <w:r>
+              <w:rPr/>
+              <w:t>search=x</w:t>
             </w:r>
           </w:p>
         </w:tc>
@@ -5450,98 +5501,6 @@
         <w:trPr/>
         <w:tc>
           <w:tcPr>
-            <w:tcW w:w="2700" w:type="dxa"/>
-            <w:tcBorders>
-              <w:left w:val="single" w:sz="4" w:space="0" w:color="000000"/>
-              <w:bottom w:val="single" w:sz="4" w:space="0" w:color="000000"/>
-            </w:tcBorders>
-            <w:vAlign w:val="center"/>
-          </w:tcPr>
-          <w:p>
-            <w:pPr>
-              <w:pStyle w:val="LOnormal"/>
-              <w:widowControl w:val="false"/>
-              <w:jc w:val="left"/>
-              <w:rPr/>
-            </w:pPr>
-            <w:r>
-              <w:rPr/>
-              <w:t>/accounts/&lt;user_id&gt;/adoptions</w:t>
-            </w:r>
-          </w:p>
-        </w:tc>
-        <w:tc>
-          <w:tcPr>
-            <w:tcW w:w="3149" w:type="dxa"/>
-            <w:tcBorders>
-              <w:left w:val="single" w:sz="4" w:space="0" w:color="000000"/>
-              <w:bottom w:val="single" w:sz="4" w:space="0" w:color="000000"/>
-            </w:tcBorders>
-            <w:vAlign w:val="center"/>
-          </w:tcPr>
-          <w:p>
-            <w:pPr>
-              <w:pStyle w:val="Tabelleninhalt"/>
-              <w:widowControl w:val="false"/>
-              <w:jc w:val="center"/>
-              <w:rPr/>
-            </w:pPr>
-            <w:r>
-              <w:rPr/>
-              <w:t>GET</w:t>
-            </w:r>
-          </w:p>
-        </w:tc>
-        <w:tc>
-          <w:tcPr>
-            <w:tcW w:w="3326" w:type="dxa"/>
-            <w:tcBorders>
-              <w:left w:val="single" w:sz="4" w:space="0" w:color="000000"/>
-              <w:bottom w:val="single" w:sz="4" w:space="0" w:color="000000"/>
-            </w:tcBorders>
-            <w:vAlign w:val="center"/>
-          </w:tcPr>
-          <w:p>
-            <w:pPr>
-              <w:pStyle w:val="Tabelleninhalt"/>
-              <w:widowControl w:val="false"/>
-              <w:jc w:val="center"/>
-              <w:rPr/>
-            </w:pPr>
-            <w:r>
-              <w:rPr/>
-              <w:t>Get pet history of this users</w:t>
-            </w:r>
-          </w:p>
-        </w:tc>
-        <w:tc>
-          <w:tcPr>
-            <w:tcW w:w="1087" w:type="dxa"/>
-            <w:tcBorders>
-              <w:left w:val="single" w:sz="4" w:space="0" w:color="000000"/>
-              <w:bottom w:val="single" w:sz="4" w:space="0" w:color="000000"/>
-              <w:right w:val="single" w:sz="4" w:space="0" w:color="000000"/>
-            </w:tcBorders>
-            <w:vAlign w:val="center"/>
-          </w:tcPr>
-          <w:p>
-            <w:pPr>
-              <w:pStyle w:val="Tabelleninhalt"/>
-              <w:widowControl w:val="false"/>
-              <w:jc w:val="center"/>
-              <w:rPr/>
-            </w:pPr>
-            <w:r>
-              <w:rPr/>
-              <w:t>-</w:t>
-            </w:r>
-          </w:p>
-        </w:tc>
-      </w:tr>
-      <w:tr>
-        <w:trPr/>
-        <w:tc>
-          <w:tcPr>
             <w:tcW w:w="10262" w:type="dxa"/>
             <w:gridSpan w:val="4"/>
             <w:tcBorders>
@@ -5600,7 +5559,11 @@
             </w:pPr>
             <w:r>
               <w:rPr/>
-              <w:t>/pets/</w:t>
+              <w:t>/pets/?</w:t>
+            </w:r>
+            <w:r>
+              <w:rPr/>
+              <w:t>search=x&amp;ordering=-birthdate&amp;pet_type=(dog/cat)&amp;gender=(male/female)&amp;page=1</w:t>
             </w:r>
           </w:p>
         </w:tc>
@@ -6403,7 +6366,23 @@
                 <w:szCs w:val="22"/>
                 <w:lang w:val="en-US" w:eastAsia="zh-CN" w:bidi="hi-IN"/>
               </w:rPr>
-              <w:t>/offers/</w:t>
+              <w:t>/offers/?</w:t>
+            </w:r>
+            <w:r>
+              <w:rPr>
+                <w:rFonts w:eastAsia="Arial" w:cs="Arial"/>
+                <w:b w:val="false"/>
+                <w:i w:val="false"/>
+                <w:caps w:val="false"/>
+                <w:smallCaps w:val="false"/>
+                <w:color w:val="auto"/>
+                <w:spacing w:val="0"/>
+                <w:kern w:val="0"/>
+                <w:sz w:val="22"/>
+                <w:szCs w:val="22"/>
+                <w:lang w:val="en-US" w:eastAsia="zh-CN" w:bidi="hi-IN"/>
+              </w:rPr>
+              <w:t>search=x&amp;pet_type=(dog/cat)&amp;gender=(male/female)&amp;page=1</w:t>
             </w:r>
           </w:p>
         </w:tc>
@@ -7275,6 +7254,7 @@
         <w:tc>
           <w:tcPr>
             <w:tcW w:w="2700" w:type="dxa"/>
+            <w:vMerge w:val="restart"/>
             <w:tcBorders>
               <w:left w:val="single" w:sz="4" w:space="0" w:color="000000"/>
               <w:bottom w:val="single" w:sz="4" w:space="0" w:color="000000"/>
@@ -7290,7 +7270,19 @@
             </w:pPr>
             <w:r>
               <w:rPr/>
-              <w:t>/chats/</w:t>
+              <w:t>/chats/user/&lt;</w:t>
+            </w:r>
+            <w:r>
+              <w:rPr/>
+              <w:t>user</w:t>
+            </w:r>
+            <w:r>
+              <w:rPr/>
+              <w:t>_id&gt;?</w:t>
+            </w:r>
+            <w:r>
+              <w:rPr/>
+              <w:t>search=x</w:t>
             </w:r>
           </w:p>
         </w:tc>
@@ -7334,13 +7326,18 @@
             </w:pPr>
             <w:r>
               <w:rPr/>
-              <w:t>Gets all messages associated with current user</w:t>
+              <w:t xml:space="preserve">Gets all messages associated with current user </w:t>
+            </w:r>
+            <w:r>
+              <w:rPr/>
+              <w:t>and this user</w:t>
             </w:r>
           </w:p>
         </w:tc>
         <w:tc>
           <w:tcPr>
             <w:tcW w:w="1087" w:type="dxa"/>
+            <w:vMerge w:val="restart"/>
             <w:tcBorders>
               <w:left w:val="single" w:sz="4" w:space="0" w:color="000000"/>
               <w:bottom w:val="single" w:sz="4" w:space="0" w:color="000000"/>
@@ -7367,6 +7364,7 @@
         <w:tc>
           <w:tcPr>
             <w:tcW w:w="2700" w:type="dxa"/>
+            <w:vMerge w:val="continue"/>
             <w:tcBorders>
               <w:left w:val="single" w:sz="4" w:space="0" w:color="000000"/>
               <w:bottom w:val="single" w:sz="4" w:space="0" w:color="000000"/>
@@ -7382,7 +7380,6 @@
             </w:pPr>
             <w:r>
               <w:rPr/>
-              <w:t>/chats/&lt;message_id&gt;</w:t>
             </w:r>
           </w:p>
         </w:tc>
@@ -7404,7 +7401,7 @@
             </w:pPr>
             <w:r>
               <w:rPr/>
-              <w:t>DELETE</w:t>
+              <w:t>POST [ content ]</w:t>
             </w:r>
           </w:p>
         </w:tc>
@@ -7426,13 +7423,14 @@
             </w:pPr>
             <w:r>
               <w:rPr/>
-              <w:t>Deletes specific message</w:t>
+              <w:t>Creates a new message to this user from logged in user</w:t>
             </w:r>
           </w:p>
         </w:tc>
         <w:tc>
           <w:tcPr>
             <w:tcW w:w="1087" w:type="dxa"/>
+            <w:vMerge w:val="continue"/>
             <w:tcBorders>
               <w:left w:val="single" w:sz="4" w:space="0" w:color="000000"/>
               <w:bottom w:val="single" w:sz="4" w:space="0" w:color="000000"/>
@@ -7449,7 +7447,6 @@
             </w:pPr>
             <w:r>
               <w:rPr/>
-              <w:t>Owner</w:t>
             </w:r>
           </w:p>
         </w:tc>
@@ -7474,7 +7471,7 @@
             </w:pPr>
             <w:r>
               <w:rPr/>
-              <w:t>/chats/user/&lt;receiver_id&gt;</w:t>
+              <w:t>/chats/&lt;message_id&gt;</w:t>
             </w:r>
           </w:p>
         </w:tc>
@@ -7496,7 +7493,7 @@
             </w:pPr>
             <w:r>
               <w:rPr/>
-              <w:t>POST [ content ]</w:t>
+              <w:t>DELETE</w:t>
             </w:r>
           </w:p>
         </w:tc>
@@ -7518,7 +7515,7 @@
             </w:pPr>
             <w:r>
               <w:rPr/>
-              <w:t>Creates a new message to this user from logged in user</w:t>
+              <w:t>Deletes specific message</w:t>
             </w:r>
           </w:p>
         </w:tc>
@@ -7541,7 +7538,7 @@
             </w:pPr>
             <w:r>
               <w:rPr/>
-              <w:t>Log in</w:t>
+              <w:t>Owner</w:t>
             </w:r>
           </w:p>
         </w:tc>
@@ -7608,7 +7605,11 @@
             </w:pPr>
             <w:r>
               <w:rPr/>
-              <w:t>posts/</w:t>
+              <w:t>Posts/?</w:t>
+            </w:r>
+            <w:r>
+              <w:rPr/>
+              <w:t>search=x</w:t>
             </w:r>
           </w:p>
         </w:tc>

</xml_diff>